<commit_message>
Agregar lógica para generar contratos en PDF con datos dinámicos del cliente y vehículo en 'ventas_mant.php', actualizando la plantilla 'venta_contrato_vehiculo.docx'.
</commit_message>
<xml_diff>
--- a/plantillas/venta_contrato_vehiculo.docx
+++ b/plantillas/venta_contrato_vehiculo.docx
@@ -1,6 +1,6 @@
 
 <file path=word/document.xml><?xml version="1.0" encoding="utf-8"?>
-<w:document xmlns:wpc="http://schemas.microsoft.com/office/word/2010/wordprocessingCanvas" xmlns:cx="http://schemas.microsoft.com/office/drawing/2014/chartex" xmlns:cx1="http://schemas.microsoft.com/office/drawing/2015/9/8/chartex" xmlns:cx2="http://schemas.microsoft.com/office/drawing/2015/10/21/chartex" xmlns:cx3="http://schemas.microsoft.com/office/drawing/2016/5/9/chartex" xmlns:cx4="http://schemas.microsoft.com/office/drawing/2016/5/10/chartex" xmlns:cx5="http://schemas.microsoft.com/office/drawing/2016/5/11/chartex" xmlns:cx6="http://schemas.microsoft.com/office/drawing/2016/5/12/chartex" xmlns:cx7="http://schemas.microsoft.com/office/drawing/2016/5/13/chartex" xmlns:cx8="http://schemas.microsoft.com/office/drawing/2016/5/14/chartex" xmlns:mc="http://schemas.openxmlformats.org/markup-compatibility/2006" xmlns:aink="http://schemas.microsoft.com/office/drawing/2016/ink" xmlns:am3d="http://schemas.microsoft.com/office/drawing/2017/model3d" xmlns:o="urn:schemas-microsoft-com:office:office" xmlns:oel="http://schemas.microsoft.com/office/2019/extlst" xmlns:r="http://schemas.openxmlformats.org/officeDocument/2006/relationships" xmlns:m="http://schemas.openxmlformats.org/officeDocument/2006/math" xmlns:v="urn:schemas-microsoft-com:vml" xmlns:wp14="http://schemas.microsoft.com/office/word/2010/wordprocessingDrawing" xmlns:wp="http://schemas.openxmlformats.org/drawingml/2006/wordprocessingDrawing" xmlns:w10="urn:schemas-microsoft-com:office:word" xmlns:w="http://schemas.openxmlformats.org/wordprocessingml/2006/main" xmlns:w14="http://schemas.microsoft.com/office/word/2010/wordml" xmlns:w15="http://schemas.microsoft.com/office/word/2012/wordml" xmlns:w16cex="http://schemas.microsoft.com/office/word/2018/wordml/cex" xmlns:w16cid="http://schemas.microsoft.com/office/word/2016/wordml/cid" xmlns:w16="http://schemas.microsoft.com/office/word/2018/wordml" xmlns:w16sdtdh="http://schemas.microsoft.com/office/word/2020/wordml/sdtdatahash" xmlns:w16se="http://schemas.microsoft.com/office/word/2015/wordml/symex" xmlns:wpg="http://schemas.microsoft.com/office/word/2010/wordprocessingGroup" xmlns:wpi="http://schemas.microsoft.com/office/word/2010/wordprocessingInk" xmlns:wne="http://schemas.microsoft.com/office/word/2006/wordml" xmlns:wps="http://schemas.microsoft.com/office/word/2010/wordprocessingShape" mc:Ignorable="w14 w15 w16se w16cid w16 w16cex w16sdtdh wp14">
+<w:document xmlns:wpc="http://schemas.microsoft.com/office/word/2010/wordprocessingCanvas" xmlns:cx="http://schemas.microsoft.com/office/drawing/2014/chartex" xmlns:cx1="http://schemas.microsoft.com/office/drawing/2015/9/8/chartex" xmlns:cx2="http://schemas.microsoft.com/office/drawing/2015/10/21/chartex" xmlns:cx3="http://schemas.microsoft.com/office/drawing/2016/5/9/chartex" xmlns:cx4="http://schemas.microsoft.com/office/drawing/2016/5/10/chartex" xmlns:cx5="http://schemas.microsoft.com/office/drawing/2016/5/11/chartex" xmlns:cx6="http://schemas.microsoft.com/office/drawing/2016/5/12/chartex" xmlns:cx7="http://schemas.microsoft.com/office/drawing/2016/5/13/chartex" xmlns:cx8="http://schemas.microsoft.com/office/drawing/2016/5/14/chartex" xmlns:mc="http://schemas.openxmlformats.org/markup-compatibility/2006" xmlns:aink="http://schemas.microsoft.com/office/drawing/2016/ink" xmlns:am3d="http://schemas.microsoft.com/office/drawing/2017/model3d" xmlns:o="urn:schemas-microsoft-com:office:office" xmlns:oel="http://schemas.microsoft.com/office/2019/extlst" xmlns:r="http://schemas.openxmlformats.org/officeDocument/2006/relationships" xmlns:m="http://schemas.openxmlformats.org/officeDocument/2006/math" xmlns:v="urn:schemas-microsoft-com:vml" xmlns:wp14="http://schemas.microsoft.com/office/word/2010/wordprocessingDrawing" xmlns:wp="http://schemas.openxmlformats.org/drawingml/2006/wordprocessingDrawing" xmlns:w10="urn:schemas-microsoft-com:office:word" xmlns:w="http://schemas.openxmlformats.org/wordprocessingml/2006/main" xmlns:w14="http://schemas.microsoft.com/office/word/2010/wordml" xmlns:w15="http://schemas.microsoft.com/office/word/2012/wordml" xmlns:w16cex="http://schemas.microsoft.com/office/word/2018/wordml/cex" xmlns:w16cid="http://schemas.microsoft.com/office/word/2016/wordml/cid" xmlns:w16="http://schemas.microsoft.com/office/word/2018/wordml" xmlns:w16du="http://schemas.microsoft.com/office/word/2023/wordml/word16du" xmlns:w16sdtdh="http://schemas.microsoft.com/office/word/2020/wordml/sdtdatahash" xmlns:w16sdtfl="http://schemas.microsoft.com/office/word/2024/wordml/sdtformatlock" xmlns:w16se="http://schemas.microsoft.com/office/word/2015/wordml/symex" xmlns:wpg="http://schemas.microsoft.com/office/word/2010/wordprocessingGroup" xmlns:wpi="http://schemas.microsoft.com/office/word/2010/wordprocessingInk" xmlns:wne="http://schemas.microsoft.com/office/word/2006/wordml" xmlns:wps="http://schemas.microsoft.com/office/word/2010/wordprocessingShape" mc:Ignorable="w14 w15 w16se w16cid w16 w16cex w16sdtdh w16sdtfl w16du wp14">
   <w:body>
     <w:p>
       <w:pPr>
@@ -180,8 +180,10 @@
         <w:jc w:val="both"/>
         <w:rPr>
           <w:rFonts w:cstheme="minorHAnsi"/>
-          <w:sz w:val="20"/>
-          <w:szCs w:val="20"/>
+          <w:b/>
+          <w:sz w:val="20"/>
+          <w:szCs w:val="20"/>
+          <w:lang w:val="es-MX"/>
         </w:rPr>
       </w:pPr>
       <w:r>
@@ -213,13 +215,44 @@
       </w:r>
       <w:r>
         <w:rPr>
-          <w:rFonts w:cstheme="minorHAnsi"/>
-          <w:b/>
-          <w:sz w:val="20"/>
-          <w:szCs w:val="20"/>
-          <w:lang w:val="es-ES_tradnl"/>
-        </w:rPr>
-        <w:t>BERNHARD JOSEPH MEERMANN BOBADILLA</w:t>
+          <w:rFonts w:eastAsia="Times New Roman" w:cstheme="minorHAnsi"/>
+          <w:b/>
+          <w:spacing w:val="-3"/>
+          <w:sz w:val="20"/>
+          <w:szCs w:val="20"/>
+          <w:lang w:val="es-ES_tradnl" w:eastAsia="es-ES"/>
+        </w:rPr>
+        <w:t>$</w:t>
+      </w:r>
+      <w:r>
+        <w:rPr>
+          <w:rFonts w:cstheme="minorHAnsi"/>
+          <w:b/>
+          <w:sz w:val="20"/>
+          <w:szCs w:val="20"/>
+          <w:lang w:val="es-ES_tradnl"/>
+        </w:rPr>
+        <w:t>{</w:t>
+      </w:r>
+      <w:r>
+        <w:rPr>
+          <w:rFonts w:cstheme="minorHAnsi"/>
+          <w:b/>
+          <w:sz w:val="20"/>
+          <w:szCs w:val="20"/>
+          <w:lang w:val="es-MX"/>
+        </w:rPr>
+        <w:t>REPRESENTANTE_LEGAL</w:t>
+      </w:r>
+      <w:r>
+        <w:rPr>
+          <w:rFonts w:cstheme="minorHAnsi"/>
+          <w:b/>
+          <w:sz w:val="20"/>
+          <w:szCs w:val="20"/>
+          <w:lang w:val="es-ES_tradnl"/>
+        </w:rPr>
+        <w:t>}</w:t>
       </w:r>
       <w:r>
         <w:rPr>
@@ -275,7 +308,29 @@
           <w:szCs w:val="20"/>
           <w:lang w:val="es-ES_tradnl"/>
         </w:rPr>
-        <w:t>0501-1976-09142</w:t>
+        <w:t>${</w:t>
+      </w:r>
+      <w:r>
+        <w:rPr>
+          <w:rFonts w:cstheme="minorHAnsi"/>
+          <w:b/>
+          <w:bCs/>
+          <w:sz w:val="20"/>
+          <w:szCs w:val="20"/>
+          <w:lang w:val="es-ES_tradnl"/>
+        </w:rPr>
+        <w:t>R_</w:t>
+      </w:r>
+      <w:r>
+        <w:rPr>
+          <w:rFonts w:cstheme="minorHAnsi"/>
+          <w:b/>
+          <w:bCs/>
+          <w:sz w:val="20"/>
+          <w:szCs w:val="20"/>
+          <w:lang w:val="es-ES_tradnl"/>
+        </w:rPr>
+        <w:t>IDENTIDAD}</w:t>
       </w:r>
       <w:r>
         <w:rPr>
@@ -385,7 +440,28 @@
           <w:sz w:val="20"/>
           <w:szCs w:val="20"/>
         </w:rPr>
-        <w:t xml:space="preserve"> y ___________________________________________</w:t>
+        <w:t xml:space="preserve"> y </w:t>
+      </w:r>
+      <w:r>
+        <w:rPr>
+          <w:rFonts w:cstheme="minorHAnsi"/>
+          <w:b/>
+          <w:bCs/>
+          <w:sz w:val="20"/>
+          <w:szCs w:val="20"/>
+        </w:rPr>
+        <w:t>$</w:t>
+      </w:r>
+      <w:r>
+        <w:rPr>
+          <w:rFonts w:cstheme="minorHAnsi"/>
+          <w:b/>
+          <w:bCs/>
+          <w:sz w:val="20"/>
+          <w:szCs w:val="20"/>
+          <w:lang w:val="es-ES_tradnl"/>
+        </w:rPr>
+        <w:t>{CLIENTE}</w:t>
       </w:r>
       <w:r>
         <w:rPr>
@@ -448,52 +524,168 @@
         </w:rPr>
         <w:t xml:space="preserve">, con numero de identidad </w:t>
       </w:r>
-      <w:proofErr w:type="spellStart"/>
-      <w:r>
-        <w:rPr>
-          <w:rFonts w:cstheme="minorHAnsi"/>
-          <w:sz w:val="20"/>
-          <w:szCs w:val="20"/>
-          <w:lang w:val="es-ES_tradnl"/>
-        </w:rPr>
-        <w:t>xxxx-xxxx-xxxxx</w:t>
-      </w:r>
-      <w:proofErr w:type="spellEnd"/>
-      <w:r>
-        <w:rPr>
-          <w:rFonts w:cstheme="minorHAnsi"/>
-          <w:sz w:val="20"/>
-          <w:szCs w:val="20"/>
-          <w:lang w:val="es-ES_tradnl"/>
-        </w:rPr>
-        <w:t xml:space="preserve"> y código de cliente ______________, </w:t>
-      </w:r>
-      <w:r>
-        <w:rPr>
-          <w:rFonts w:cstheme="minorHAnsi"/>
-          <w:sz w:val="20"/>
-          <w:szCs w:val="20"/>
-          <w:lang w:val="es-ES_tradnl"/>
-        </w:rPr>
-        <w:t>con domicilio en ______________, Barrio _________,</w:t>
-      </w:r>
-      <w:r>
-        <w:rPr>
-          <w:rFonts w:cstheme="minorHAnsi"/>
-          <w:sz w:val="20"/>
-          <w:szCs w:val="20"/>
-          <w:lang w:val="es-ES_tradnl"/>
-        </w:rPr>
-        <w:t xml:space="preserve"> numero</w:t>
-      </w:r>
-      <w:r>
-        <w:rPr>
-          <w:rFonts w:cstheme="minorHAnsi"/>
-          <w:sz w:val="20"/>
-          <w:szCs w:val="20"/>
-          <w:lang w:val="es-ES_tradnl"/>
-        </w:rPr>
-        <w:t xml:space="preserve"> teléfono__________;</w:t>
+      <w:r>
+        <w:rPr>
+          <w:rFonts w:cstheme="minorHAnsi"/>
+          <w:b/>
+          <w:bCs/>
+          <w:sz w:val="20"/>
+          <w:szCs w:val="20"/>
+          <w:lang w:val="es-ES_tradnl"/>
+        </w:rPr>
+        <w:t>${IDENTIDAD_CLIENTE}</w:t>
+      </w:r>
+      <w:r>
+        <w:rPr>
+          <w:rFonts w:cstheme="minorHAnsi"/>
+          <w:b/>
+          <w:bCs/>
+          <w:sz w:val="20"/>
+          <w:szCs w:val="20"/>
+          <w:lang w:val="es-ES_tradnl"/>
+        </w:rPr>
+        <w:t xml:space="preserve"> </w:t>
+      </w:r>
+      <w:r>
+        <w:rPr>
+          <w:rFonts w:cstheme="minorHAnsi"/>
+          <w:sz w:val="20"/>
+          <w:szCs w:val="20"/>
+          <w:lang w:val="es-ES_tradnl"/>
+        </w:rPr>
+        <w:t>y código de cliente</w:t>
+      </w:r>
+      <w:r>
+        <w:rPr>
+          <w:rFonts w:cstheme="minorHAnsi"/>
+          <w:sz w:val="20"/>
+          <w:szCs w:val="20"/>
+          <w:lang w:val="es-ES_tradnl"/>
+        </w:rPr>
+        <w:t xml:space="preserve"> </w:t>
+      </w:r>
+      <w:r>
+        <w:rPr>
+          <w:rFonts w:cstheme="minorHAnsi"/>
+          <w:b/>
+          <w:bCs/>
+          <w:sz w:val="20"/>
+          <w:szCs w:val="20"/>
+          <w:lang w:val="es-ES_tradnl"/>
+        </w:rPr>
+        <w:t>${CODIGO_CLIENTE}</w:t>
+      </w:r>
+      <w:r>
+        <w:rPr>
+          <w:rFonts w:cstheme="minorHAnsi"/>
+          <w:sz w:val="20"/>
+          <w:szCs w:val="20"/>
+          <w:lang w:val="es-ES_tradnl"/>
+        </w:rPr>
+        <w:t xml:space="preserve">, </w:t>
+      </w:r>
+      <w:r>
+        <w:rPr>
+          <w:rFonts w:cstheme="minorHAnsi"/>
+          <w:sz w:val="20"/>
+          <w:szCs w:val="20"/>
+          <w:lang w:val="es-ES_tradnl"/>
+        </w:rPr>
+        <w:t>con domicilio en</w:t>
+      </w:r>
+      <w:r>
+        <w:rPr>
+          <w:rFonts w:cstheme="minorHAnsi"/>
+          <w:sz w:val="20"/>
+          <w:szCs w:val="20"/>
+          <w:lang w:val="es-ES_tradnl"/>
+        </w:rPr>
+        <w:t xml:space="preserve"> </w:t>
+      </w:r>
+      <w:r>
+        <w:rPr>
+          <w:rFonts w:cstheme="minorHAnsi"/>
+          <w:b/>
+          <w:bCs/>
+          <w:sz w:val="20"/>
+          <w:szCs w:val="20"/>
+          <w:lang w:val="es-ES_tradnl"/>
+        </w:rPr>
+        <w:t>${DIRECCION_CLIENTE}</w:t>
+      </w:r>
+      <w:r>
+        <w:rPr>
+          <w:rFonts w:cstheme="minorHAnsi"/>
+          <w:sz w:val="20"/>
+          <w:szCs w:val="20"/>
+          <w:lang w:val="es-ES_tradnl"/>
+        </w:rPr>
+        <w:t>,</w:t>
+      </w:r>
+      <w:r>
+        <w:rPr>
+          <w:rFonts w:cstheme="minorHAnsi"/>
+          <w:sz w:val="20"/>
+          <w:szCs w:val="20"/>
+          <w:lang w:val="es-ES_tradnl"/>
+        </w:rPr>
+        <w:t xml:space="preserve"> con</w:t>
+      </w:r>
+      <w:r>
+        <w:rPr>
+          <w:rFonts w:cstheme="minorHAnsi"/>
+          <w:sz w:val="20"/>
+          <w:szCs w:val="20"/>
+          <w:lang w:val="es-ES_tradnl"/>
+        </w:rPr>
+        <w:t xml:space="preserve"> </w:t>
+      </w:r>
+      <w:r>
+        <w:rPr>
+          <w:rFonts w:cstheme="minorHAnsi"/>
+          <w:sz w:val="20"/>
+          <w:szCs w:val="20"/>
+          <w:lang w:val="es-ES_tradnl"/>
+        </w:rPr>
+        <w:t>numero</w:t>
+      </w:r>
+      <w:r>
+        <w:rPr>
+          <w:rFonts w:cstheme="minorHAnsi"/>
+          <w:sz w:val="20"/>
+          <w:szCs w:val="20"/>
+          <w:lang w:val="es-ES_tradnl"/>
+        </w:rPr>
+        <w:t xml:space="preserve"> teléfono</w:t>
+      </w:r>
+      <w:r>
+        <w:rPr>
+          <w:rFonts w:cstheme="minorHAnsi"/>
+          <w:sz w:val="20"/>
+          <w:szCs w:val="20"/>
+          <w:lang w:val="es-ES_tradnl"/>
+        </w:rPr>
+        <w:t xml:space="preserve"> </w:t>
+      </w:r>
+      <w:r>
+        <w:rPr>
+          <w:rFonts w:cstheme="minorHAnsi"/>
+          <w:b/>
+          <w:bCs/>
+          <w:sz w:val="20"/>
+          <w:szCs w:val="20"/>
+          <w:lang w:val="es-ES_tradnl"/>
+        </w:rPr>
+        <w:t>${TELEFONO_CLIENTE}</w:t>
+      </w:r>
+      <w:r>
+        <w:rPr>
+          <w:rFonts w:cstheme="minorHAnsi"/>
+          <w:sz w:val="20"/>
+          <w:szCs w:val="20"/>
+          <w:lang w:val="es-ES_tradnl"/>
+        </w:rPr>
+        <w:t>;</w:t>
       </w:r>
       <w:r>
         <w:rPr>
@@ -694,6 +886,7 @@
           <w:szCs w:val="18"/>
         </w:rPr>
       </w:pPr>
+      <w:proofErr w:type="gramStart"/>
       <w:r>
         <w:rPr>
           <w:rFonts w:cstheme="minorHAnsi"/>
@@ -703,6 +896,27 @@
           <w:szCs w:val="18"/>
         </w:rPr>
         <w:t>EA:</w:t>
+      </w:r>
+      <w:r>
+        <w:rPr>
+          <w:rFonts w:cstheme="minorHAnsi"/>
+          <w:b/>
+          <w:bCs/>
+          <w:sz w:val="18"/>
+          <w:szCs w:val="18"/>
+        </w:rPr>
+        <w:t>$</w:t>
+      </w:r>
+      <w:proofErr w:type="gramEnd"/>
+      <w:r>
+        <w:rPr>
+          <w:rFonts w:cstheme="minorHAnsi"/>
+          <w:b/>
+          <w:bCs/>
+          <w:sz w:val="18"/>
+          <w:szCs w:val="18"/>
+        </w:rPr>
+        <w:t>{CODIGO_VEHICULO}</w:t>
       </w:r>
     </w:p>
     <w:p>
@@ -727,6 +941,16 @@
         </w:rPr>
         <w:t>PLACA:</w:t>
       </w:r>
+      <w:r>
+        <w:rPr>
+          <w:rFonts w:cstheme="minorHAnsi"/>
+          <w:b/>
+          <w:bCs/>
+          <w:sz w:val="18"/>
+          <w:szCs w:val="18"/>
+        </w:rPr>
+        <w:t xml:space="preserve"> ${PLACA}</w:t>
+      </w:r>
     </w:p>
     <w:p>
       <w:pPr>
@@ -750,6 +974,46 @@
         </w:rPr>
         <w:t>MARCA:</w:t>
       </w:r>
+      <w:r>
+        <w:rPr>
+          <w:rFonts w:cstheme="minorHAnsi"/>
+          <w:b/>
+          <w:bCs/>
+          <w:sz w:val="18"/>
+          <w:szCs w:val="18"/>
+        </w:rPr>
+        <w:t xml:space="preserve"> </w:t>
+      </w:r>
+      <w:r>
+        <w:rPr>
+          <w:rFonts w:cstheme="minorHAnsi"/>
+          <w:b/>
+          <w:bCs/>
+          <w:sz w:val="18"/>
+          <w:szCs w:val="18"/>
+        </w:rPr>
+        <w:t>${</w:t>
+      </w:r>
+      <w:r>
+        <w:rPr>
+          <w:rFonts w:cstheme="minorHAnsi"/>
+          <w:b/>
+          <w:bCs/>
+          <w:sz w:val="18"/>
+          <w:szCs w:val="18"/>
+        </w:rPr>
+        <w:t>MARCA</w:t>
+      </w:r>
+      <w:r>
+        <w:rPr>
+          <w:rFonts w:cstheme="minorHAnsi"/>
+          <w:b/>
+          <w:bCs/>
+          <w:sz w:val="18"/>
+          <w:szCs w:val="18"/>
+        </w:rPr>
+        <w:t>}</w:t>
+      </w:r>
     </w:p>
     <w:p>
       <w:pPr>
@@ -773,6 +1037,46 @@
         </w:rPr>
         <w:t>MODELO</w:t>
       </w:r>
+      <w:r>
+        <w:rPr>
+          <w:rFonts w:cstheme="minorHAnsi"/>
+          <w:b/>
+          <w:bCs/>
+          <w:sz w:val="18"/>
+          <w:szCs w:val="18"/>
+        </w:rPr>
+        <w:t xml:space="preserve">: </w:t>
+      </w:r>
+      <w:r>
+        <w:rPr>
+          <w:rFonts w:cstheme="minorHAnsi"/>
+          <w:b/>
+          <w:bCs/>
+          <w:sz w:val="18"/>
+          <w:szCs w:val="18"/>
+        </w:rPr>
+        <w:t>${</w:t>
+      </w:r>
+      <w:r>
+        <w:rPr>
+          <w:rFonts w:cstheme="minorHAnsi"/>
+          <w:b/>
+          <w:bCs/>
+          <w:sz w:val="18"/>
+          <w:szCs w:val="18"/>
+        </w:rPr>
+        <w:t>MODELO</w:t>
+      </w:r>
+      <w:r>
+        <w:rPr>
+          <w:rFonts w:cstheme="minorHAnsi"/>
+          <w:b/>
+          <w:bCs/>
+          <w:sz w:val="18"/>
+          <w:szCs w:val="18"/>
+        </w:rPr>
+        <w:t>}</w:t>
+      </w:r>
     </w:p>
     <w:p>
       <w:pPr>
@@ -806,6 +1110,46 @@
         </w:rPr>
         <w:t>:</w:t>
       </w:r>
+      <w:r>
+        <w:rPr>
+          <w:rFonts w:cstheme="minorHAnsi"/>
+          <w:b/>
+          <w:bCs/>
+          <w:sz w:val="18"/>
+          <w:szCs w:val="18"/>
+        </w:rPr>
+        <w:t xml:space="preserve"> </w:t>
+      </w:r>
+      <w:r>
+        <w:rPr>
+          <w:rFonts w:cstheme="minorHAnsi"/>
+          <w:b/>
+          <w:bCs/>
+          <w:sz w:val="18"/>
+          <w:szCs w:val="18"/>
+        </w:rPr>
+        <w:t>${</w:t>
+      </w:r>
+      <w:r>
+        <w:rPr>
+          <w:rFonts w:cstheme="minorHAnsi"/>
+          <w:b/>
+          <w:bCs/>
+          <w:sz w:val="18"/>
+          <w:szCs w:val="18"/>
+        </w:rPr>
+        <w:t>TIPO</w:t>
+      </w:r>
+      <w:r>
+        <w:rPr>
+          <w:rFonts w:cstheme="minorHAnsi"/>
+          <w:b/>
+          <w:bCs/>
+          <w:sz w:val="18"/>
+          <w:szCs w:val="18"/>
+        </w:rPr>
+        <w:t>}</w:t>
+      </w:r>
     </w:p>
     <w:p>
       <w:pPr>
@@ -829,6 +1173,46 @@
         </w:rPr>
         <w:t>CHASIS:</w:t>
       </w:r>
+      <w:r>
+        <w:rPr>
+          <w:rFonts w:cstheme="minorHAnsi"/>
+          <w:b/>
+          <w:bCs/>
+          <w:sz w:val="18"/>
+          <w:szCs w:val="18"/>
+        </w:rPr>
+        <w:t xml:space="preserve"> </w:t>
+      </w:r>
+      <w:r>
+        <w:rPr>
+          <w:rFonts w:cstheme="minorHAnsi"/>
+          <w:b/>
+          <w:bCs/>
+          <w:sz w:val="18"/>
+          <w:szCs w:val="18"/>
+        </w:rPr>
+        <w:t>${</w:t>
+      </w:r>
+      <w:r>
+        <w:rPr>
+          <w:rFonts w:cstheme="minorHAnsi"/>
+          <w:b/>
+          <w:bCs/>
+          <w:sz w:val="18"/>
+          <w:szCs w:val="18"/>
+        </w:rPr>
+        <w:t>CHASIS</w:t>
+      </w:r>
+      <w:r>
+        <w:rPr>
+          <w:rFonts w:cstheme="minorHAnsi"/>
+          <w:b/>
+          <w:bCs/>
+          <w:sz w:val="18"/>
+          <w:szCs w:val="18"/>
+        </w:rPr>
+        <w:t>}</w:t>
+      </w:r>
     </w:p>
     <w:p>
       <w:pPr>
@@ -851,6 +1235,36 @@
           <w:szCs w:val="18"/>
         </w:rPr>
         <w:t xml:space="preserve">MOTOR: </w:t>
+      </w:r>
+      <w:r>
+        <w:rPr>
+          <w:rFonts w:cstheme="minorHAnsi"/>
+          <w:b/>
+          <w:bCs/>
+          <w:sz w:val="18"/>
+          <w:szCs w:val="18"/>
+        </w:rPr>
+        <w:t>${</w:t>
+      </w:r>
+      <w:r>
+        <w:rPr>
+          <w:rFonts w:cstheme="minorHAnsi"/>
+          <w:b/>
+          <w:bCs/>
+          <w:sz w:val="18"/>
+          <w:szCs w:val="18"/>
+        </w:rPr>
+        <w:t>MOTOR</w:t>
+      </w:r>
+      <w:r>
+        <w:rPr>
+          <w:rFonts w:cstheme="minorHAnsi"/>
+          <w:b/>
+          <w:bCs/>
+          <w:sz w:val="18"/>
+          <w:szCs w:val="18"/>
+        </w:rPr>
+        <w:t>}</w:t>
       </w:r>
     </w:p>
     <w:p>
@@ -886,6 +1300,36 @@
           <w:sz w:val="18"/>
           <w:szCs w:val="18"/>
         </w:rPr>
+        <w:t>${</w:t>
+      </w:r>
+      <w:r>
+        <w:rPr>
+          <w:rFonts w:cstheme="minorHAnsi"/>
+          <w:b/>
+          <w:bCs/>
+          <w:sz w:val="18"/>
+          <w:szCs w:val="18"/>
+        </w:rPr>
+        <w:t>COLOR</w:t>
+      </w:r>
+      <w:r>
+        <w:rPr>
+          <w:rFonts w:cstheme="minorHAnsi"/>
+          <w:b/>
+          <w:bCs/>
+          <w:sz w:val="18"/>
+          <w:szCs w:val="18"/>
+        </w:rPr>
+        <w:t>}</w:t>
+      </w:r>
+      <w:r>
+        <w:rPr>
+          <w:rFonts w:cstheme="minorHAnsi"/>
+          <w:b/>
+          <w:bCs/>
+          <w:sz w:val="18"/>
+          <w:szCs w:val="18"/>
+        </w:rPr>
         <w:tab/>
       </w:r>
     </w:p>
@@ -922,6 +1366,36 @@
           <w:sz w:val="18"/>
           <w:szCs w:val="18"/>
         </w:rPr>
+        <w:t>${</w:t>
+      </w:r>
+      <w:r>
+        <w:rPr>
+          <w:rFonts w:cstheme="minorHAnsi"/>
+          <w:b/>
+          <w:bCs/>
+          <w:sz w:val="18"/>
+          <w:szCs w:val="18"/>
+        </w:rPr>
+        <w:t>ANIO</w:t>
+      </w:r>
+      <w:r>
+        <w:rPr>
+          <w:rFonts w:cstheme="minorHAnsi"/>
+          <w:b/>
+          <w:bCs/>
+          <w:sz w:val="18"/>
+          <w:szCs w:val="18"/>
+        </w:rPr>
+        <w:t>}</w:t>
+      </w:r>
+      <w:r>
+        <w:rPr>
+          <w:rFonts w:cstheme="minorHAnsi"/>
+          <w:b/>
+          <w:bCs/>
+          <w:sz w:val="18"/>
+          <w:szCs w:val="18"/>
+        </w:rPr>
         <w:tab/>
       </w:r>
     </w:p>
@@ -947,6 +1421,46 @@
         </w:rPr>
         <w:t>CILINDRAJE:</w:t>
       </w:r>
+      <w:r>
+        <w:rPr>
+          <w:rFonts w:cstheme="minorHAnsi"/>
+          <w:b/>
+          <w:bCs/>
+          <w:sz w:val="18"/>
+          <w:szCs w:val="18"/>
+        </w:rPr>
+        <w:t xml:space="preserve"> </w:t>
+      </w:r>
+      <w:r>
+        <w:rPr>
+          <w:rFonts w:cstheme="minorHAnsi"/>
+          <w:b/>
+          <w:bCs/>
+          <w:sz w:val="18"/>
+          <w:szCs w:val="18"/>
+        </w:rPr>
+        <w:t>${</w:t>
+      </w:r>
+      <w:r>
+        <w:rPr>
+          <w:rFonts w:cstheme="minorHAnsi"/>
+          <w:b/>
+          <w:bCs/>
+          <w:sz w:val="18"/>
+          <w:szCs w:val="18"/>
+        </w:rPr>
+        <w:t>CILINDRAJE</w:t>
+      </w:r>
+      <w:r>
+        <w:rPr>
+          <w:rFonts w:cstheme="minorHAnsi"/>
+          <w:b/>
+          <w:bCs/>
+          <w:sz w:val="18"/>
+          <w:szCs w:val="18"/>
+        </w:rPr>
+        <w:t>}</w:t>
+      </w:r>
     </w:p>
     <w:p>
       <w:pPr>
@@ -969,6 +1483,46 @@
           <w:szCs w:val="18"/>
         </w:rPr>
         <w:t>COMBUSTIBLE:</w:t>
+      </w:r>
+      <w:r>
+        <w:rPr>
+          <w:rFonts w:cstheme="minorHAnsi"/>
+          <w:b/>
+          <w:bCs/>
+          <w:sz w:val="18"/>
+          <w:szCs w:val="18"/>
+        </w:rPr>
+        <w:t xml:space="preserve"> </w:t>
+      </w:r>
+      <w:r>
+        <w:rPr>
+          <w:rFonts w:cstheme="minorHAnsi"/>
+          <w:b/>
+          <w:bCs/>
+          <w:sz w:val="18"/>
+          <w:szCs w:val="18"/>
+        </w:rPr>
+        <w:t>${</w:t>
+      </w:r>
+      <w:r>
+        <w:rPr>
+          <w:rFonts w:cstheme="minorHAnsi"/>
+          <w:b/>
+          <w:bCs/>
+          <w:sz w:val="18"/>
+          <w:szCs w:val="18"/>
+        </w:rPr>
+        <w:t>COMBUSTIBLE</w:t>
+      </w:r>
+      <w:r>
+        <w:rPr>
+          <w:rFonts w:cstheme="minorHAnsi"/>
+          <w:b/>
+          <w:bCs/>
+          <w:sz w:val="18"/>
+          <w:szCs w:val="18"/>
+        </w:rPr>
+        <w:t>}</w:t>
       </w:r>
     </w:p>
     <w:p>
@@ -1555,7 +2109,97 @@
           <w:sz w:val="20"/>
           <w:szCs w:val="20"/>
         </w:rPr>
-        <w:t xml:space="preserve">  haber  realizado  la  transacción. No  proceden  cambios  de  automotores  en casos de fallas o </w:t>
+        <w:t xml:space="preserve">  </w:t>
+      </w:r>
+      <w:proofErr w:type="gramStart"/>
+      <w:r>
+        <w:rPr>
+          <w:rFonts w:cstheme="minorHAnsi"/>
+          <w:sz w:val="20"/>
+          <w:szCs w:val="20"/>
+        </w:rPr>
+        <w:t>haber  realizado</w:t>
+      </w:r>
+      <w:proofErr w:type="gramEnd"/>
+      <w:r>
+        <w:rPr>
+          <w:rFonts w:cstheme="minorHAnsi"/>
+          <w:sz w:val="20"/>
+          <w:szCs w:val="20"/>
+        </w:rPr>
+        <w:t xml:space="preserve">  </w:t>
+      </w:r>
+      <w:proofErr w:type="gramStart"/>
+      <w:r>
+        <w:rPr>
+          <w:rFonts w:cstheme="minorHAnsi"/>
+          <w:sz w:val="20"/>
+          <w:szCs w:val="20"/>
+        </w:rPr>
+        <w:t>la  transacción</w:t>
+      </w:r>
+      <w:proofErr w:type="gramEnd"/>
+      <w:r>
+        <w:rPr>
+          <w:rFonts w:cstheme="minorHAnsi"/>
+          <w:sz w:val="20"/>
+          <w:szCs w:val="20"/>
+        </w:rPr>
+        <w:t xml:space="preserve">. </w:t>
+      </w:r>
+      <w:proofErr w:type="gramStart"/>
+      <w:r>
+        <w:rPr>
+          <w:rFonts w:cstheme="minorHAnsi"/>
+          <w:sz w:val="20"/>
+          <w:szCs w:val="20"/>
+        </w:rPr>
+        <w:t>No  proceden</w:t>
+      </w:r>
+      <w:proofErr w:type="gramEnd"/>
+      <w:r>
+        <w:rPr>
+          <w:rFonts w:cstheme="minorHAnsi"/>
+          <w:sz w:val="20"/>
+          <w:szCs w:val="20"/>
+        </w:rPr>
+        <w:t xml:space="preserve">  </w:t>
+      </w:r>
+      <w:proofErr w:type="gramStart"/>
+      <w:r>
+        <w:rPr>
+          <w:rFonts w:cstheme="minorHAnsi"/>
+          <w:sz w:val="20"/>
+          <w:szCs w:val="20"/>
+        </w:rPr>
+        <w:t>cambios  de</w:t>
+      </w:r>
+      <w:proofErr w:type="gramEnd"/>
+      <w:r>
+        <w:rPr>
+          <w:rFonts w:cstheme="minorHAnsi"/>
+          <w:sz w:val="20"/>
+          <w:szCs w:val="20"/>
+        </w:rPr>
+        <w:t xml:space="preserve">  </w:t>
+      </w:r>
+      <w:proofErr w:type="gramStart"/>
+      <w:r>
+        <w:rPr>
+          <w:rFonts w:cstheme="minorHAnsi"/>
+          <w:sz w:val="20"/>
+          <w:szCs w:val="20"/>
+        </w:rPr>
+        <w:t>automotores  en</w:t>
+      </w:r>
+      <w:proofErr w:type="gramEnd"/>
+      <w:r>
+        <w:rPr>
+          <w:rFonts w:cstheme="minorHAnsi"/>
+          <w:sz w:val="20"/>
+          <w:szCs w:val="20"/>
+        </w:rPr>
+        <w:t xml:space="preserve"> casos de fallas o </w:t>
       </w:r>
       <w:r>
         <w:rPr>
@@ -2588,21 +3232,74 @@
       </w:pPr>
       <w:r>
         <w:rPr>
-          <w:rFonts w:cstheme="minorHAnsi"/>
-          <w:sz w:val="18"/>
-          <w:szCs w:val="18"/>
-          <w:lang w:val="es-ES_tradnl"/>
-        </w:rPr>
-        <w:t>BERNHARD JOSEPH MEERMANN BOBADILLA</w:t>
-      </w:r>
-      <w:r>
-        <w:rPr>
-          <w:rFonts w:cstheme="minorHAnsi"/>
-          <w:sz w:val="18"/>
-          <w:szCs w:val="18"/>
-          <w:lang w:val="es-ES_tradnl"/>
-        </w:rPr>
-        <w:t xml:space="preserve">                                            </w:t>
+          <w:rFonts w:eastAsia="Times New Roman" w:cstheme="minorHAnsi"/>
+          <w:b/>
+          <w:spacing w:val="-3"/>
+          <w:sz w:val="20"/>
+          <w:szCs w:val="20"/>
+          <w:lang w:val="es-ES_tradnl" w:eastAsia="es-ES"/>
+        </w:rPr>
+        <w:t>$</w:t>
+      </w:r>
+      <w:r>
+        <w:rPr>
+          <w:rFonts w:cstheme="minorHAnsi"/>
+          <w:b/>
+          <w:sz w:val="20"/>
+          <w:szCs w:val="20"/>
+          <w:lang w:val="es-ES_tradnl"/>
+        </w:rPr>
+        <w:t>{</w:t>
+      </w:r>
+      <w:r>
+        <w:rPr>
+          <w:rFonts w:cstheme="minorHAnsi"/>
+          <w:b/>
+          <w:sz w:val="20"/>
+          <w:szCs w:val="20"/>
+          <w:lang w:val="es-MX"/>
+        </w:rPr>
+        <w:t>REPRESENTANTE_</w:t>
+      </w:r>
+      <w:proofErr w:type="gramStart"/>
+      <w:r>
+        <w:rPr>
+          <w:rFonts w:cstheme="minorHAnsi"/>
+          <w:b/>
+          <w:sz w:val="20"/>
+          <w:szCs w:val="20"/>
+          <w:lang w:val="es-MX"/>
+        </w:rPr>
+        <w:t>LEGAL</w:t>
+      </w:r>
+      <w:r>
+        <w:rPr>
+          <w:rFonts w:cstheme="minorHAnsi"/>
+          <w:b/>
+          <w:sz w:val="20"/>
+          <w:szCs w:val="20"/>
+          <w:lang w:val="es-ES_tradnl"/>
+        </w:rPr>
+        <w:t>}</w:t>
+      </w:r>
+      <w:r>
+        <w:rPr>
+          <w:rFonts w:cstheme="minorHAnsi"/>
+          <w:sz w:val="18"/>
+          <w:szCs w:val="18"/>
+          <w:lang w:val="es-ES_tradnl"/>
+        </w:rPr>
+        <w:t xml:space="preserve">   </w:t>
+      </w:r>
+      <w:proofErr w:type="gramEnd"/>
+      <w:r>
+        <w:rPr>
+          <w:rFonts w:cstheme="minorHAnsi"/>
+          <w:sz w:val="18"/>
+          <w:szCs w:val="18"/>
+          <w:lang w:val="es-ES_tradnl"/>
+        </w:rPr>
+        <w:t xml:space="preserve">                                         </w:t>
       </w:r>
       <w:r>
         <w:rPr>
@@ -2638,27 +3335,49 @@
           <w:szCs w:val="18"/>
           <w:lang w:val="es-ES_tradnl"/>
         </w:rPr>
-        <w:t xml:space="preserve"> XXXXXXXXXXXXXXXXXXX</w:t>
+        <w:t xml:space="preserve"> </w:t>
+      </w:r>
+      <w:r>
+        <w:rPr>
+          <w:rFonts w:cstheme="minorHAnsi"/>
+          <w:sz w:val="18"/>
+          <w:szCs w:val="18"/>
+          <w:lang w:val="es-ES_tradnl"/>
+        </w:rPr>
+        <w:t xml:space="preserve">                           </w:t>
+      </w:r>
+      <w:r>
+        <w:rPr>
+          <w:rFonts w:cstheme="minorHAnsi"/>
+          <w:b/>
+          <w:bCs/>
+          <w:sz w:val="20"/>
+          <w:szCs w:val="20"/>
+        </w:rPr>
+        <w:t>$</w:t>
+      </w:r>
+      <w:r>
+        <w:rPr>
+          <w:rFonts w:cstheme="minorHAnsi"/>
+          <w:b/>
+          <w:bCs/>
+          <w:sz w:val="20"/>
+          <w:szCs w:val="20"/>
+          <w:lang w:val="es-ES_tradnl"/>
+        </w:rPr>
+        <w:t>{CLIENTE}</w:t>
       </w:r>
     </w:p>
     <w:p>
       <w:pPr>
         <w:spacing w:line="240" w:lineRule="auto"/>
+        <w:jc w:val="center"/>
         <w:rPr>
           <w:rFonts w:cstheme="minorHAnsi"/>
           <w:sz w:val="20"/>
           <w:szCs w:val="20"/>
         </w:rPr>
       </w:pPr>
-      <w:r>
-        <w:rPr>
-          <w:rFonts w:cstheme="minorHAnsi"/>
-          <w:sz w:val="18"/>
-          <w:szCs w:val="18"/>
-          <w:lang w:val="es-ES_tradnl"/>
-        </w:rPr>
-        <w:t xml:space="preserve">                                               </w:t>
-      </w:r>
       <w:r>
         <w:rPr>
           <w:rFonts w:cstheme="minorHAnsi"/>
@@ -2771,7 +3490,7 @@
 </file>
 
 <file path=word/endnotes.xml><?xml version="1.0" encoding="utf-8"?>
-<w:endnotes xmlns:wpc="http://schemas.microsoft.com/office/word/2010/wordprocessingCanvas" xmlns:cx="http://schemas.microsoft.com/office/drawing/2014/chartex" xmlns:cx1="http://schemas.microsoft.com/office/drawing/2015/9/8/chartex" xmlns:cx2="http://schemas.microsoft.com/office/drawing/2015/10/21/chartex" xmlns:cx3="http://schemas.microsoft.com/office/drawing/2016/5/9/chartex" xmlns:cx4="http://schemas.microsoft.com/office/drawing/2016/5/10/chartex" xmlns:cx5="http://schemas.microsoft.com/office/drawing/2016/5/11/chartex" xmlns:cx6="http://schemas.microsoft.com/office/drawing/2016/5/12/chartex" xmlns:cx7="http://schemas.microsoft.com/office/drawing/2016/5/13/chartex" xmlns:cx8="http://schemas.microsoft.com/office/drawing/2016/5/14/chartex" xmlns:mc="http://schemas.openxmlformats.org/markup-compatibility/2006" xmlns:aink="http://schemas.microsoft.com/office/drawing/2016/ink" xmlns:am3d="http://schemas.microsoft.com/office/drawing/2017/model3d" xmlns:o="urn:schemas-microsoft-com:office:office" xmlns:oel="http://schemas.microsoft.com/office/2019/extlst" xmlns:r="http://schemas.openxmlformats.org/officeDocument/2006/relationships" xmlns:m="http://schemas.openxmlformats.org/officeDocument/2006/math" xmlns:v="urn:schemas-microsoft-com:vml" xmlns:wp14="http://schemas.microsoft.com/office/word/2010/wordprocessingDrawing" xmlns:wp="http://schemas.openxmlformats.org/drawingml/2006/wordprocessingDrawing" xmlns:w10="urn:schemas-microsoft-com:office:word" xmlns:w="http://schemas.openxmlformats.org/wordprocessingml/2006/main" xmlns:w14="http://schemas.microsoft.com/office/word/2010/wordml" xmlns:w15="http://schemas.microsoft.com/office/word/2012/wordml" xmlns:w16cex="http://schemas.microsoft.com/office/word/2018/wordml/cex" xmlns:w16cid="http://schemas.microsoft.com/office/word/2016/wordml/cid" xmlns:w16="http://schemas.microsoft.com/office/word/2018/wordml" xmlns:w16sdtdh="http://schemas.microsoft.com/office/word/2020/wordml/sdtdatahash" xmlns:w16se="http://schemas.microsoft.com/office/word/2015/wordml/symex" xmlns:wpg="http://schemas.microsoft.com/office/word/2010/wordprocessingGroup" xmlns:wpi="http://schemas.microsoft.com/office/word/2010/wordprocessingInk" xmlns:wne="http://schemas.microsoft.com/office/word/2006/wordml" xmlns:wps="http://schemas.microsoft.com/office/word/2010/wordprocessingShape" mc:Ignorable="w14 w15 w16se w16cid w16 w16cex w16sdtdh wp14">
+<w:endnotes xmlns:wpc="http://schemas.microsoft.com/office/word/2010/wordprocessingCanvas" xmlns:cx="http://schemas.microsoft.com/office/drawing/2014/chartex" xmlns:cx1="http://schemas.microsoft.com/office/drawing/2015/9/8/chartex" xmlns:cx2="http://schemas.microsoft.com/office/drawing/2015/10/21/chartex" xmlns:cx3="http://schemas.microsoft.com/office/drawing/2016/5/9/chartex" xmlns:cx4="http://schemas.microsoft.com/office/drawing/2016/5/10/chartex" xmlns:cx5="http://schemas.microsoft.com/office/drawing/2016/5/11/chartex" xmlns:cx6="http://schemas.microsoft.com/office/drawing/2016/5/12/chartex" xmlns:cx7="http://schemas.microsoft.com/office/drawing/2016/5/13/chartex" xmlns:cx8="http://schemas.microsoft.com/office/drawing/2016/5/14/chartex" xmlns:mc="http://schemas.openxmlformats.org/markup-compatibility/2006" xmlns:aink="http://schemas.microsoft.com/office/drawing/2016/ink" xmlns:am3d="http://schemas.microsoft.com/office/drawing/2017/model3d" xmlns:o="urn:schemas-microsoft-com:office:office" xmlns:oel="http://schemas.microsoft.com/office/2019/extlst" xmlns:r="http://schemas.openxmlformats.org/officeDocument/2006/relationships" xmlns:m="http://schemas.openxmlformats.org/officeDocument/2006/math" xmlns:v="urn:schemas-microsoft-com:vml" xmlns:wp14="http://schemas.microsoft.com/office/word/2010/wordprocessingDrawing" xmlns:wp="http://schemas.openxmlformats.org/drawingml/2006/wordprocessingDrawing" xmlns:w10="urn:schemas-microsoft-com:office:word" xmlns:w="http://schemas.openxmlformats.org/wordprocessingml/2006/main" xmlns:w14="http://schemas.microsoft.com/office/word/2010/wordml" xmlns:w15="http://schemas.microsoft.com/office/word/2012/wordml" xmlns:w16cex="http://schemas.microsoft.com/office/word/2018/wordml/cex" xmlns:w16cid="http://schemas.microsoft.com/office/word/2016/wordml/cid" xmlns:w16="http://schemas.microsoft.com/office/word/2018/wordml" xmlns:w16du="http://schemas.microsoft.com/office/word/2023/wordml/word16du" xmlns:w16sdtdh="http://schemas.microsoft.com/office/word/2020/wordml/sdtdatahash" xmlns:w16sdtfl="http://schemas.microsoft.com/office/word/2024/wordml/sdtformatlock" xmlns:w16se="http://schemas.microsoft.com/office/word/2015/wordml/symex" xmlns:wpg="http://schemas.microsoft.com/office/word/2010/wordprocessingGroup" xmlns:wpi="http://schemas.microsoft.com/office/word/2010/wordprocessingInk" xmlns:wne="http://schemas.microsoft.com/office/word/2006/wordml" xmlns:wps="http://schemas.microsoft.com/office/word/2010/wordprocessingShape" mc:Ignorable="w14 w15 w16se w16cid w16 w16cex w16sdtdh w16sdtfl w16du wp14">
   <w:endnote w:type="separator" w:id="-1">
     <w:p>
       <w:pPr>
@@ -2796,7 +3515,7 @@
 </file>
 
 <file path=word/footer1.xml><?xml version="1.0" encoding="utf-8"?>
-<w:ftr xmlns:wpc="http://schemas.microsoft.com/office/word/2010/wordprocessingCanvas" xmlns:cx="http://schemas.microsoft.com/office/drawing/2014/chartex" xmlns:cx1="http://schemas.microsoft.com/office/drawing/2015/9/8/chartex" xmlns:cx2="http://schemas.microsoft.com/office/drawing/2015/10/21/chartex" xmlns:cx3="http://schemas.microsoft.com/office/drawing/2016/5/9/chartex" xmlns:cx4="http://schemas.microsoft.com/office/drawing/2016/5/10/chartex" xmlns:cx5="http://schemas.microsoft.com/office/drawing/2016/5/11/chartex" xmlns:cx6="http://schemas.microsoft.com/office/drawing/2016/5/12/chartex" xmlns:cx7="http://schemas.microsoft.com/office/drawing/2016/5/13/chartex" xmlns:cx8="http://schemas.microsoft.com/office/drawing/2016/5/14/chartex" xmlns:mc="http://schemas.openxmlformats.org/markup-compatibility/2006" xmlns:aink="http://schemas.microsoft.com/office/drawing/2016/ink" xmlns:am3d="http://schemas.microsoft.com/office/drawing/2017/model3d" xmlns:o="urn:schemas-microsoft-com:office:office" xmlns:oel="http://schemas.microsoft.com/office/2019/extlst" xmlns:r="http://schemas.openxmlformats.org/officeDocument/2006/relationships" xmlns:m="http://schemas.openxmlformats.org/officeDocument/2006/math" xmlns:v="urn:schemas-microsoft-com:vml" xmlns:wp14="http://schemas.microsoft.com/office/word/2010/wordprocessingDrawing" xmlns:wp="http://schemas.openxmlformats.org/drawingml/2006/wordprocessingDrawing" xmlns:w10="urn:schemas-microsoft-com:office:word" xmlns:w="http://schemas.openxmlformats.org/wordprocessingml/2006/main" xmlns:w14="http://schemas.microsoft.com/office/word/2010/wordml" xmlns:w15="http://schemas.microsoft.com/office/word/2012/wordml" xmlns:w16cex="http://schemas.microsoft.com/office/word/2018/wordml/cex" xmlns:w16cid="http://schemas.microsoft.com/office/word/2016/wordml/cid" xmlns:w16="http://schemas.microsoft.com/office/word/2018/wordml" xmlns:w16sdtdh="http://schemas.microsoft.com/office/word/2020/wordml/sdtdatahash" xmlns:w16se="http://schemas.microsoft.com/office/word/2015/wordml/symex" xmlns:wpg="http://schemas.microsoft.com/office/word/2010/wordprocessingGroup" xmlns:wpi="http://schemas.microsoft.com/office/word/2010/wordprocessingInk" xmlns:wne="http://schemas.microsoft.com/office/word/2006/wordml" xmlns:wps="http://schemas.microsoft.com/office/word/2010/wordprocessingShape" mc:Ignorable="w14 w15 w16se w16cid w16 w16cex w16sdtdh wp14">
+<w:ftr xmlns:wpc="http://schemas.microsoft.com/office/word/2010/wordprocessingCanvas" xmlns:cx="http://schemas.microsoft.com/office/drawing/2014/chartex" xmlns:cx1="http://schemas.microsoft.com/office/drawing/2015/9/8/chartex" xmlns:cx2="http://schemas.microsoft.com/office/drawing/2015/10/21/chartex" xmlns:cx3="http://schemas.microsoft.com/office/drawing/2016/5/9/chartex" xmlns:cx4="http://schemas.microsoft.com/office/drawing/2016/5/10/chartex" xmlns:cx5="http://schemas.microsoft.com/office/drawing/2016/5/11/chartex" xmlns:cx6="http://schemas.microsoft.com/office/drawing/2016/5/12/chartex" xmlns:cx7="http://schemas.microsoft.com/office/drawing/2016/5/13/chartex" xmlns:cx8="http://schemas.microsoft.com/office/drawing/2016/5/14/chartex" xmlns:mc="http://schemas.openxmlformats.org/markup-compatibility/2006" xmlns:aink="http://schemas.microsoft.com/office/drawing/2016/ink" xmlns:am3d="http://schemas.microsoft.com/office/drawing/2017/model3d" xmlns:o="urn:schemas-microsoft-com:office:office" xmlns:oel="http://schemas.microsoft.com/office/2019/extlst" xmlns:r="http://schemas.openxmlformats.org/officeDocument/2006/relationships" xmlns:m="http://schemas.openxmlformats.org/officeDocument/2006/math" xmlns:v="urn:schemas-microsoft-com:vml" xmlns:wp14="http://schemas.microsoft.com/office/word/2010/wordprocessingDrawing" xmlns:wp="http://schemas.openxmlformats.org/drawingml/2006/wordprocessingDrawing" xmlns:w10="urn:schemas-microsoft-com:office:word" xmlns:w="http://schemas.openxmlformats.org/wordprocessingml/2006/main" xmlns:w14="http://schemas.microsoft.com/office/word/2010/wordml" xmlns:w15="http://schemas.microsoft.com/office/word/2012/wordml" xmlns:w16cex="http://schemas.microsoft.com/office/word/2018/wordml/cex" xmlns:w16cid="http://schemas.microsoft.com/office/word/2016/wordml/cid" xmlns:w16="http://schemas.microsoft.com/office/word/2018/wordml" xmlns:w16du="http://schemas.microsoft.com/office/word/2023/wordml/word16du" xmlns:w16sdtdh="http://schemas.microsoft.com/office/word/2020/wordml/sdtdatahash" xmlns:w16sdtfl="http://schemas.microsoft.com/office/word/2024/wordml/sdtformatlock" xmlns:w16se="http://schemas.microsoft.com/office/word/2015/wordml/symex" xmlns:wpg="http://schemas.microsoft.com/office/word/2010/wordprocessingGroup" xmlns:wpi="http://schemas.microsoft.com/office/word/2010/wordprocessingInk" xmlns:wne="http://schemas.microsoft.com/office/word/2006/wordml" xmlns:wps="http://schemas.microsoft.com/office/word/2010/wordprocessingShape" mc:Ignorable="w14 w15 w16se w16cid w16 w16cex w16sdtdh w16sdtfl w16du wp14">
   <w:p>
     <w:pPr>
       <w:pStyle w:val="Piedepgina"/>
@@ -2866,7 +3585,7 @@
 </file>
 
 <file path=word/footnotes.xml><?xml version="1.0" encoding="utf-8"?>
-<w:footnotes xmlns:wpc="http://schemas.microsoft.com/office/word/2010/wordprocessingCanvas" xmlns:cx="http://schemas.microsoft.com/office/drawing/2014/chartex" xmlns:cx1="http://schemas.microsoft.com/office/drawing/2015/9/8/chartex" xmlns:cx2="http://schemas.microsoft.com/office/drawing/2015/10/21/chartex" xmlns:cx3="http://schemas.microsoft.com/office/drawing/2016/5/9/chartex" xmlns:cx4="http://schemas.microsoft.com/office/drawing/2016/5/10/chartex" xmlns:cx5="http://schemas.microsoft.com/office/drawing/2016/5/11/chartex" xmlns:cx6="http://schemas.microsoft.com/office/drawing/2016/5/12/chartex" xmlns:cx7="http://schemas.microsoft.com/office/drawing/2016/5/13/chartex" xmlns:cx8="http://schemas.microsoft.com/office/drawing/2016/5/14/chartex" xmlns:mc="http://schemas.openxmlformats.org/markup-compatibility/2006" xmlns:aink="http://schemas.microsoft.com/office/drawing/2016/ink" xmlns:am3d="http://schemas.microsoft.com/office/drawing/2017/model3d" xmlns:o="urn:schemas-microsoft-com:office:office" xmlns:oel="http://schemas.microsoft.com/office/2019/extlst" xmlns:r="http://schemas.openxmlformats.org/officeDocument/2006/relationships" xmlns:m="http://schemas.openxmlformats.org/officeDocument/2006/math" xmlns:v="urn:schemas-microsoft-com:vml" xmlns:wp14="http://schemas.microsoft.com/office/word/2010/wordprocessingDrawing" xmlns:wp="http://schemas.openxmlformats.org/drawingml/2006/wordprocessingDrawing" xmlns:w10="urn:schemas-microsoft-com:office:word" xmlns:w="http://schemas.openxmlformats.org/wordprocessingml/2006/main" xmlns:w14="http://schemas.microsoft.com/office/word/2010/wordml" xmlns:w15="http://schemas.microsoft.com/office/word/2012/wordml" xmlns:w16cex="http://schemas.microsoft.com/office/word/2018/wordml/cex" xmlns:w16cid="http://schemas.microsoft.com/office/word/2016/wordml/cid" xmlns:w16="http://schemas.microsoft.com/office/word/2018/wordml" xmlns:w16sdtdh="http://schemas.microsoft.com/office/word/2020/wordml/sdtdatahash" xmlns:w16se="http://schemas.microsoft.com/office/word/2015/wordml/symex" xmlns:wpg="http://schemas.microsoft.com/office/word/2010/wordprocessingGroup" xmlns:wpi="http://schemas.microsoft.com/office/word/2010/wordprocessingInk" xmlns:wne="http://schemas.microsoft.com/office/word/2006/wordml" xmlns:wps="http://schemas.microsoft.com/office/word/2010/wordprocessingShape" mc:Ignorable="w14 w15 w16se w16cid w16 w16cex w16sdtdh wp14">
+<w:footnotes xmlns:wpc="http://schemas.microsoft.com/office/word/2010/wordprocessingCanvas" xmlns:cx="http://schemas.microsoft.com/office/drawing/2014/chartex" xmlns:cx1="http://schemas.microsoft.com/office/drawing/2015/9/8/chartex" xmlns:cx2="http://schemas.microsoft.com/office/drawing/2015/10/21/chartex" xmlns:cx3="http://schemas.microsoft.com/office/drawing/2016/5/9/chartex" xmlns:cx4="http://schemas.microsoft.com/office/drawing/2016/5/10/chartex" xmlns:cx5="http://schemas.microsoft.com/office/drawing/2016/5/11/chartex" xmlns:cx6="http://schemas.microsoft.com/office/drawing/2016/5/12/chartex" xmlns:cx7="http://schemas.microsoft.com/office/drawing/2016/5/13/chartex" xmlns:cx8="http://schemas.microsoft.com/office/drawing/2016/5/14/chartex" xmlns:mc="http://schemas.openxmlformats.org/markup-compatibility/2006" xmlns:aink="http://schemas.microsoft.com/office/drawing/2016/ink" xmlns:am3d="http://schemas.microsoft.com/office/drawing/2017/model3d" xmlns:o="urn:schemas-microsoft-com:office:office" xmlns:oel="http://schemas.microsoft.com/office/2019/extlst" xmlns:r="http://schemas.openxmlformats.org/officeDocument/2006/relationships" xmlns:m="http://schemas.openxmlformats.org/officeDocument/2006/math" xmlns:v="urn:schemas-microsoft-com:vml" xmlns:wp14="http://schemas.microsoft.com/office/word/2010/wordprocessingDrawing" xmlns:wp="http://schemas.openxmlformats.org/drawingml/2006/wordprocessingDrawing" xmlns:w10="urn:schemas-microsoft-com:office:word" xmlns:w="http://schemas.openxmlformats.org/wordprocessingml/2006/main" xmlns:w14="http://schemas.microsoft.com/office/word/2010/wordml" xmlns:w15="http://schemas.microsoft.com/office/word/2012/wordml" xmlns:w16cex="http://schemas.microsoft.com/office/word/2018/wordml/cex" xmlns:w16cid="http://schemas.microsoft.com/office/word/2016/wordml/cid" xmlns:w16="http://schemas.microsoft.com/office/word/2018/wordml" xmlns:w16du="http://schemas.microsoft.com/office/word/2023/wordml/word16du" xmlns:w16sdtdh="http://schemas.microsoft.com/office/word/2020/wordml/sdtdatahash" xmlns:w16sdtfl="http://schemas.microsoft.com/office/word/2024/wordml/sdtformatlock" xmlns:w16se="http://schemas.microsoft.com/office/word/2015/wordml/symex" xmlns:wpg="http://schemas.microsoft.com/office/word/2010/wordprocessingGroup" xmlns:wpi="http://schemas.microsoft.com/office/word/2010/wordprocessingInk" xmlns:wne="http://schemas.microsoft.com/office/word/2006/wordml" xmlns:wps="http://schemas.microsoft.com/office/word/2010/wordprocessingShape" mc:Ignorable="w14 w15 w16se w16cid w16 w16cex w16sdtdh w16sdtfl w16du wp14">
   <w:footnote w:type="separator" w:id="-1">
     <w:p>
       <w:pPr>
@@ -2891,7 +3610,7 @@
 </file>
 
 <file path=word/header1.xml><?xml version="1.0" encoding="utf-8"?>
-<w:hdr xmlns:wpc="http://schemas.microsoft.com/office/word/2010/wordprocessingCanvas" xmlns:cx="http://schemas.microsoft.com/office/drawing/2014/chartex" xmlns:cx1="http://schemas.microsoft.com/office/drawing/2015/9/8/chartex" xmlns:cx2="http://schemas.microsoft.com/office/drawing/2015/10/21/chartex" xmlns:cx3="http://schemas.microsoft.com/office/drawing/2016/5/9/chartex" xmlns:cx4="http://schemas.microsoft.com/office/drawing/2016/5/10/chartex" xmlns:cx5="http://schemas.microsoft.com/office/drawing/2016/5/11/chartex" xmlns:cx6="http://schemas.microsoft.com/office/drawing/2016/5/12/chartex" xmlns:cx7="http://schemas.microsoft.com/office/drawing/2016/5/13/chartex" xmlns:cx8="http://schemas.microsoft.com/office/drawing/2016/5/14/chartex" xmlns:mc="http://schemas.openxmlformats.org/markup-compatibility/2006" xmlns:aink="http://schemas.microsoft.com/office/drawing/2016/ink" xmlns:am3d="http://schemas.microsoft.com/office/drawing/2017/model3d" xmlns:o="urn:schemas-microsoft-com:office:office" xmlns:oel="http://schemas.microsoft.com/office/2019/extlst" xmlns:r="http://schemas.openxmlformats.org/officeDocument/2006/relationships" xmlns:m="http://schemas.openxmlformats.org/officeDocument/2006/math" xmlns:v="urn:schemas-microsoft-com:vml" xmlns:wp14="http://schemas.microsoft.com/office/word/2010/wordprocessingDrawing" xmlns:wp="http://schemas.openxmlformats.org/drawingml/2006/wordprocessingDrawing" xmlns:w10="urn:schemas-microsoft-com:office:word" xmlns:w="http://schemas.openxmlformats.org/wordprocessingml/2006/main" xmlns:w14="http://schemas.microsoft.com/office/word/2010/wordml" xmlns:w15="http://schemas.microsoft.com/office/word/2012/wordml" xmlns:w16cex="http://schemas.microsoft.com/office/word/2018/wordml/cex" xmlns:w16cid="http://schemas.microsoft.com/office/word/2016/wordml/cid" xmlns:w16="http://schemas.microsoft.com/office/word/2018/wordml" xmlns:w16sdtdh="http://schemas.microsoft.com/office/word/2020/wordml/sdtdatahash" xmlns:w16se="http://schemas.microsoft.com/office/word/2015/wordml/symex" xmlns:wpg="http://schemas.microsoft.com/office/word/2010/wordprocessingGroup" xmlns:wpi="http://schemas.microsoft.com/office/word/2010/wordprocessingInk" xmlns:wne="http://schemas.microsoft.com/office/word/2006/wordml" xmlns:wps="http://schemas.microsoft.com/office/word/2010/wordprocessingShape" mc:Ignorable="w14 w15 w16se w16cid w16 w16cex w16sdtdh wp14">
+<w:hdr xmlns:wpc="http://schemas.microsoft.com/office/word/2010/wordprocessingCanvas" xmlns:cx="http://schemas.microsoft.com/office/drawing/2014/chartex" xmlns:cx1="http://schemas.microsoft.com/office/drawing/2015/9/8/chartex" xmlns:cx2="http://schemas.microsoft.com/office/drawing/2015/10/21/chartex" xmlns:cx3="http://schemas.microsoft.com/office/drawing/2016/5/9/chartex" xmlns:cx4="http://schemas.microsoft.com/office/drawing/2016/5/10/chartex" xmlns:cx5="http://schemas.microsoft.com/office/drawing/2016/5/11/chartex" xmlns:cx6="http://schemas.microsoft.com/office/drawing/2016/5/12/chartex" xmlns:cx7="http://schemas.microsoft.com/office/drawing/2016/5/13/chartex" xmlns:cx8="http://schemas.microsoft.com/office/drawing/2016/5/14/chartex" xmlns:mc="http://schemas.openxmlformats.org/markup-compatibility/2006" xmlns:aink="http://schemas.microsoft.com/office/drawing/2016/ink" xmlns:am3d="http://schemas.microsoft.com/office/drawing/2017/model3d" xmlns:o="urn:schemas-microsoft-com:office:office" xmlns:oel="http://schemas.microsoft.com/office/2019/extlst" xmlns:r="http://schemas.openxmlformats.org/officeDocument/2006/relationships" xmlns:m="http://schemas.openxmlformats.org/officeDocument/2006/math" xmlns:v="urn:schemas-microsoft-com:vml" xmlns:wp14="http://schemas.microsoft.com/office/word/2010/wordprocessingDrawing" xmlns:wp="http://schemas.openxmlformats.org/drawingml/2006/wordprocessingDrawing" xmlns:w10="urn:schemas-microsoft-com:office:word" xmlns:w="http://schemas.openxmlformats.org/wordprocessingml/2006/main" xmlns:w14="http://schemas.microsoft.com/office/word/2010/wordml" xmlns:w15="http://schemas.microsoft.com/office/word/2012/wordml" xmlns:w16cex="http://schemas.microsoft.com/office/word/2018/wordml/cex" xmlns:w16cid="http://schemas.microsoft.com/office/word/2016/wordml/cid" xmlns:w16="http://schemas.microsoft.com/office/word/2018/wordml" xmlns:w16du="http://schemas.microsoft.com/office/word/2023/wordml/word16du" xmlns:w16sdtdh="http://schemas.microsoft.com/office/word/2020/wordml/sdtdatahash" xmlns:w16sdtfl="http://schemas.microsoft.com/office/word/2024/wordml/sdtformatlock" xmlns:w16se="http://schemas.microsoft.com/office/word/2015/wordml/symex" xmlns:wpg="http://schemas.microsoft.com/office/word/2010/wordprocessingGroup" xmlns:wpi="http://schemas.microsoft.com/office/word/2010/wordprocessingInk" xmlns:wne="http://schemas.microsoft.com/office/word/2006/wordml" xmlns:wps="http://schemas.microsoft.com/office/word/2010/wordprocessingShape" mc:Ignorable="w14 w15 w16se w16cid w16 w16cex w16sdtdh w16sdtfl w16du wp14">
   <w:p>
     <w:pPr>
       <w:pStyle w:val="Encabezado"/>
@@ -2931,7 +3650,7 @@
 </file>
 
 <file path=word/header2.xml><?xml version="1.0" encoding="utf-8"?>
-<w:hdr xmlns:wpc="http://schemas.microsoft.com/office/word/2010/wordprocessingCanvas" xmlns:cx="http://schemas.microsoft.com/office/drawing/2014/chartex" xmlns:cx1="http://schemas.microsoft.com/office/drawing/2015/9/8/chartex" xmlns:cx2="http://schemas.microsoft.com/office/drawing/2015/10/21/chartex" xmlns:cx3="http://schemas.microsoft.com/office/drawing/2016/5/9/chartex" xmlns:cx4="http://schemas.microsoft.com/office/drawing/2016/5/10/chartex" xmlns:cx5="http://schemas.microsoft.com/office/drawing/2016/5/11/chartex" xmlns:cx6="http://schemas.microsoft.com/office/drawing/2016/5/12/chartex" xmlns:cx7="http://schemas.microsoft.com/office/drawing/2016/5/13/chartex" xmlns:cx8="http://schemas.microsoft.com/office/drawing/2016/5/14/chartex" xmlns:mc="http://schemas.openxmlformats.org/markup-compatibility/2006" xmlns:aink="http://schemas.microsoft.com/office/drawing/2016/ink" xmlns:am3d="http://schemas.microsoft.com/office/drawing/2017/model3d" xmlns:o="urn:schemas-microsoft-com:office:office" xmlns:oel="http://schemas.microsoft.com/office/2019/extlst" xmlns:r="http://schemas.openxmlformats.org/officeDocument/2006/relationships" xmlns:m="http://schemas.openxmlformats.org/officeDocument/2006/math" xmlns:v="urn:schemas-microsoft-com:vml" xmlns:wp14="http://schemas.microsoft.com/office/word/2010/wordprocessingDrawing" xmlns:wp="http://schemas.openxmlformats.org/drawingml/2006/wordprocessingDrawing" xmlns:w10="urn:schemas-microsoft-com:office:word" xmlns:w="http://schemas.openxmlformats.org/wordprocessingml/2006/main" xmlns:w14="http://schemas.microsoft.com/office/word/2010/wordml" xmlns:w15="http://schemas.microsoft.com/office/word/2012/wordml" xmlns:w16cex="http://schemas.microsoft.com/office/word/2018/wordml/cex" xmlns:w16cid="http://schemas.microsoft.com/office/word/2016/wordml/cid" xmlns:w16="http://schemas.microsoft.com/office/word/2018/wordml" xmlns:w16sdtdh="http://schemas.microsoft.com/office/word/2020/wordml/sdtdatahash" xmlns:w16se="http://schemas.microsoft.com/office/word/2015/wordml/symex" xmlns:wpg="http://schemas.microsoft.com/office/word/2010/wordprocessingGroup" xmlns:wpi="http://schemas.microsoft.com/office/word/2010/wordprocessingInk" xmlns:wne="http://schemas.microsoft.com/office/word/2006/wordml" xmlns:wps="http://schemas.microsoft.com/office/word/2010/wordprocessingShape" mc:Ignorable="w14 w15 w16se w16cid w16 w16cex w16sdtdh wp14">
+<w:hdr xmlns:wpc="http://schemas.microsoft.com/office/word/2010/wordprocessingCanvas" xmlns:cx="http://schemas.microsoft.com/office/drawing/2014/chartex" xmlns:cx1="http://schemas.microsoft.com/office/drawing/2015/9/8/chartex" xmlns:cx2="http://schemas.microsoft.com/office/drawing/2015/10/21/chartex" xmlns:cx3="http://schemas.microsoft.com/office/drawing/2016/5/9/chartex" xmlns:cx4="http://schemas.microsoft.com/office/drawing/2016/5/10/chartex" xmlns:cx5="http://schemas.microsoft.com/office/drawing/2016/5/11/chartex" xmlns:cx6="http://schemas.microsoft.com/office/drawing/2016/5/12/chartex" xmlns:cx7="http://schemas.microsoft.com/office/drawing/2016/5/13/chartex" xmlns:cx8="http://schemas.microsoft.com/office/drawing/2016/5/14/chartex" xmlns:mc="http://schemas.openxmlformats.org/markup-compatibility/2006" xmlns:aink="http://schemas.microsoft.com/office/drawing/2016/ink" xmlns:am3d="http://schemas.microsoft.com/office/drawing/2017/model3d" xmlns:o="urn:schemas-microsoft-com:office:office" xmlns:oel="http://schemas.microsoft.com/office/2019/extlst" xmlns:r="http://schemas.openxmlformats.org/officeDocument/2006/relationships" xmlns:m="http://schemas.openxmlformats.org/officeDocument/2006/math" xmlns:v="urn:schemas-microsoft-com:vml" xmlns:wp14="http://schemas.microsoft.com/office/word/2010/wordprocessingDrawing" xmlns:wp="http://schemas.openxmlformats.org/drawingml/2006/wordprocessingDrawing" xmlns:w10="urn:schemas-microsoft-com:office:word" xmlns:w="http://schemas.openxmlformats.org/wordprocessingml/2006/main" xmlns:w14="http://schemas.microsoft.com/office/word/2010/wordml" xmlns:w15="http://schemas.microsoft.com/office/word/2012/wordml" xmlns:w16cex="http://schemas.microsoft.com/office/word/2018/wordml/cex" xmlns:w16cid="http://schemas.microsoft.com/office/word/2016/wordml/cid" xmlns:w16="http://schemas.microsoft.com/office/word/2018/wordml" xmlns:w16du="http://schemas.microsoft.com/office/word/2023/wordml/word16du" xmlns:w16sdtdh="http://schemas.microsoft.com/office/word/2020/wordml/sdtdatahash" xmlns:w16sdtfl="http://schemas.microsoft.com/office/word/2024/wordml/sdtformatlock" xmlns:w16se="http://schemas.microsoft.com/office/word/2015/wordml/symex" xmlns:wpg="http://schemas.microsoft.com/office/word/2010/wordprocessingGroup" xmlns:wpi="http://schemas.microsoft.com/office/word/2010/wordprocessingInk" xmlns:wne="http://schemas.microsoft.com/office/word/2006/wordml" xmlns:wps="http://schemas.microsoft.com/office/word/2010/wordprocessingShape" mc:Ignorable="w14 w15 w16se w16cid w16 w16cex w16sdtdh w16sdtfl w16du wp14">
   <w:p>
     <w:pPr>
       <w:pStyle w:val="Encabezado"/>
@@ -3031,7 +3750,7 @@
 </file>
 
 <file path=word/header3.xml><?xml version="1.0" encoding="utf-8"?>
-<w:hdr xmlns:wpc="http://schemas.microsoft.com/office/word/2010/wordprocessingCanvas" xmlns:cx="http://schemas.microsoft.com/office/drawing/2014/chartex" xmlns:cx1="http://schemas.microsoft.com/office/drawing/2015/9/8/chartex" xmlns:cx2="http://schemas.microsoft.com/office/drawing/2015/10/21/chartex" xmlns:cx3="http://schemas.microsoft.com/office/drawing/2016/5/9/chartex" xmlns:cx4="http://schemas.microsoft.com/office/drawing/2016/5/10/chartex" xmlns:cx5="http://schemas.microsoft.com/office/drawing/2016/5/11/chartex" xmlns:cx6="http://schemas.microsoft.com/office/drawing/2016/5/12/chartex" xmlns:cx7="http://schemas.microsoft.com/office/drawing/2016/5/13/chartex" xmlns:cx8="http://schemas.microsoft.com/office/drawing/2016/5/14/chartex" xmlns:mc="http://schemas.openxmlformats.org/markup-compatibility/2006" xmlns:aink="http://schemas.microsoft.com/office/drawing/2016/ink" xmlns:am3d="http://schemas.microsoft.com/office/drawing/2017/model3d" xmlns:o="urn:schemas-microsoft-com:office:office" xmlns:oel="http://schemas.microsoft.com/office/2019/extlst" xmlns:r="http://schemas.openxmlformats.org/officeDocument/2006/relationships" xmlns:m="http://schemas.openxmlformats.org/officeDocument/2006/math" xmlns:v="urn:schemas-microsoft-com:vml" xmlns:wp14="http://schemas.microsoft.com/office/word/2010/wordprocessingDrawing" xmlns:wp="http://schemas.openxmlformats.org/drawingml/2006/wordprocessingDrawing" xmlns:w10="urn:schemas-microsoft-com:office:word" xmlns:w="http://schemas.openxmlformats.org/wordprocessingml/2006/main" xmlns:w14="http://schemas.microsoft.com/office/word/2010/wordml" xmlns:w15="http://schemas.microsoft.com/office/word/2012/wordml" xmlns:w16cex="http://schemas.microsoft.com/office/word/2018/wordml/cex" xmlns:w16cid="http://schemas.microsoft.com/office/word/2016/wordml/cid" xmlns:w16="http://schemas.microsoft.com/office/word/2018/wordml" xmlns:w16sdtdh="http://schemas.microsoft.com/office/word/2020/wordml/sdtdatahash" xmlns:w16se="http://schemas.microsoft.com/office/word/2015/wordml/symex" xmlns:wpg="http://schemas.microsoft.com/office/word/2010/wordprocessingGroup" xmlns:wpi="http://schemas.microsoft.com/office/word/2010/wordprocessingInk" xmlns:wne="http://schemas.microsoft.com/office/word/2006/wordml" xmlns:wps="http://schemas.microsoft.com/office/word/2010/wordprocessingShape" mc:Ignorable="w14 w15 w16se w16cid w16 w16cex w16sdtdh wp14">
+<w:hdr xmlns:wpc="http://schemas.microsoft.com/office/word/2010/wordprocessingCanvas" xmlns:cx="http://schemas.microsoft.com/office/drawing/2014/chartex" xmlns:cx1="http://schemas.microsoft.com/office/drawing/2015/9/8/chartex" xmlns:cx2="http://schemas.microsoft.com/office/drawing/2015/10/21/chartex" xmlns:cx3="http://schemas.microsoft.com/office/drawing/2016/5/9/chartex" xmlns:cx4="http://schemas.microsoft.com/office/drawing/2016/5/10/chartex" xmlns:cx5="http://schemas.microsoft.com/office/drawing/2016/5/11/chartex" xmlns:cx6="http://schemas.microsoft.com/office/drawing/2016/5/12/chartex" xmlns:cx7="http://schemas.microsoft.com/office/drawing/2016/5/13/chartex" xmlns:cx8="http://schemas.microsoft.com/office/drawing/2016/5/14/chartex" xmlns:mc="http://schemas.openxmlformats.org/markup-compatibility/2006" xmlns:aink="http://schemas.microsoft.com/office/drawing/2016/ink" xmlns:am3d="http://schemas.microsoft.com/office/drawing/2017/model3d" xmlns:o="urn:schemas-microsoft-com:office:office" xmlns:oel="http://schemas.microsoft.com/office/2019/extlst" xmlns:r="http://schemas.openxmlformats.org/officeDocument/2006/relationships" xmlns:m="http://schemas.openxmlformats.org/officeDocument/2006/math" xmlns:v="urn:schemas-microsoft-com:vml" xmlns:wp14="http://schemas.microsoft.com/office/word/2010/wordprocessingDrawing" xmlns:wp="http://schemas.openxmlformats.org/drawingml/2006/wordprocessingDrawing" xmlns:w10="urn:schemas-microsoft-com:office:word" xmlns:w="http://schemas.openxmlformats.org/wordprocessingml/2006/main" xmlns:w14="http://schemas.microsoft.com/office/word/2010/wordml" xmlns:w15="http://schemas.microsoft.com/office/word/2012/wordml" xmlns:w16cex="http://schemas.microsoft.com/office/word/2018/wordml/cex" xmlns:w16cid="http://schemas.microsoft.com/office/word/2016/wordml/cid" xmlns:w16="http://schemas.microsoft.com/office/word/2018/wordml" xmlns:w16du="http://schemas.microsoft.com/office/word/2023/wordml/word16du" xmlns:w16sdtdh="http://schemas.microsoft.com/office/word/2020/wordml/sdtdatahash" xmlns:w16sdtfl="http://schemas.microsoft.com/office/word/2024/wordml/sdtformatlock" xmlns:w16se="http://schemas.microsoft.com/office/word/2015/wordml/symex" xmlns:wpg="http://schemas.microsoft.com/office/word/2010/wordprocessingGroup" xmlns:wpi="http://schemas.microsoft.com/office/word/2010/wordprocessingInk" xmlns:wne="http://schemas.microsoft.com/office/word/2006/wordml" xmlns:wps="http://schemas.microsoft.com/office/word/2010/wordprocessingShape" mc:Ignorable="w14 w15 w16se w16cid w16 w16cex w16sdtdh w16sdtfl w16du wp14">
   <w:p>
     <w:pPr>
       <w:pStyle w:val="Encabezado"/>
@@ -3071,7 +3790,7 @@
 </file>
 
 <file path=word/styles.xml><?xml version="1.0" encoding="utf-8"?>
-<w:styles xmlns:mc="http://schemas.openxmlformats.org/markup-compatibility/2006" xmlns:r="http://schemas.openxmlformats.org/officeDocument/2006/relationships" xmlns:w="http://schemas.openxmlformats.org/wordprocessingml/2006/main" xmlns:w14="http://schemas.microsoft.com/office/word/2010/wordml" xmlns:w15="http://schemas.microsoft.com/office/word/2012/wordml" xmlns:w16cex="http://schemas.microsoft.com/office/word/2018/wordml/cex" xmlns:w16cid="http://schemas.microsoft.com/office/word/2016/wordml/cid" xmlns:w16="http://schemas.microsoft.com/office/word/2018/wordml" xmlns:w16sdtdh="http://schemas.microsoft.com/office/word/2020/wordml/sdtdatahash" xmlns:w16se="http://schemas.microsoft.com/office/word/2015/wordml/symex" mc:Ignorable="w14 w15 w16se w16cid w16 w16cex w16sdtdh">
+<w:styles xmlns:mc="http://schemas.openxmlformats.org/markup-compatibility/2006" xmlns:r="http://schemas.openxmlformats.org/officeDocument/2006/relationships" xmlns:w="http://schemas.openxmlformats.org/wordprocessingml/2006/main" xmlns:w14="http://schemas.microsoft.com/office/word/2010/wordml" xmlns:w15="http://schemas.microsoft.com/office/word/2012/wordml" xmlns:w16cex="http://schemas.microsoft.com/office/word/2018/wordml/cex" xmlns:w16cid="http://schemas.microsoft.com/office/word/2016/wordml/cid" xmlns:w16="http://schemas.microsoft.com/office/word/2018/wordml" xmlns:w16du="http://schemas.microsoft.com/office/word/2023/wordml/word16du" xmlns:w16sdtdh="http://schemas.microsoft.com/office/word/2020/wordml/sdtdatahash" xmlns:w16sdtfl="http://schemas.microsoft.com/office/word/2024/wordml/sdtformatlock" xmlns:w16se="http://schemas.microsoft.com/office/word/2015/wordml/symex" mc:Ignorable="w14 w15 w16se w16cid w16 w16cex w16sdtdh w16sdtfl w16du">
   <w:docDefaults>
     <w:rPrDefault>
       <w:rPr>

</xml_diff>

<commit_message>
Actualizar plantilla de contrato en PDF para incluir datos de departamento y fecha en español en 'ventas_mant.php'
</commit_message>
<xml_diff>
--- a/plantillas/venta_contrato_vehiculo.docx
+++ b/plantillas/venta_contrato_vehiculo.docx
@@ -886,7 +886,6 @@
           <w:szCs w:val="18"/>
         </w:rPr>
       </w:pPr>
-      <w:proofErr w:type="gramStart"/>
       <w:r>
         <w:rPr>
           <w:rFonts w:cstheme="minorHAnsi"/>
@@ -905,18 +904,7 @@
           <w:sz w:val="18"/>
           <w:szCs w:val="18"/>
         </w:rPr>
-        <w:t>$</w:t>
-      </w:r>
-      <w:proofErr w:type="gramEnd"/>
-      <w:r>
-        <w:rPr>
-          <w:rFonts w:cstheme="minorHAnsi"/>
-          <w:b/>
-          <w:bCs/>
-          <w:sz w:val="18"/>
-          <w:szCs w:val="18"/>
-        </w:rPr>
-        <w:t>{CODIGO_VEHICULO}</w:t>
+        <w:t>${CODIGO_VEHICULO}</w:t>
       </w:r>
     </w:p>
     <w:p>
@@ -992,27 +980,7 @@
           <w:sz w:val="18"/>
           <w:szCs w:val="18"/>
         </w:rPr>
-        <w:t>${</w:t>
-      </w:r>
-      <w:r>
-        <w:rPr>
-          <w:rFonts w:cstheme="minorHAnsi"/>
-          <w:b/>
-          <w:bCs/>
-          <w:sz w:val="18"/>
-          <w:szCs w:val="18"/>
-        </w:rPr>
-        <w:t>MARCA</w:t>
-      </w:r>
-      <w:r>
-        <w:rPr>
-          <w:rFonts w:cstheme="minorHAnsi"/>
-          <w:b/>
-          <w:bCs/>
-          <w:sz w:val="18"/>
-          <w:szCs w:val="18"/>
-        </w:rPr>
-        <w:t>}</w:t>
+        <w:t>${MARCA}</w:t>
       </w:r>
     </w:p>
     <w:p>
@@ -1045,37 +1013,7 @@
           <w:sz w:val="18"/>
           <w:szCs w:val="18"/>
         </w:rPr>
-        <w:t xml:space="preserve">: </w:t>
-      </w:r>
-      <w:r>
-        <w:rPr>
-          <w:rFonts w:cstheme="minorHAnsi"/>
-          <w:b/>
-          <w:bCs/>
-          <w:sz w:val="18"/>
-          <w:szCs w:val="18"/>
-        </w:rPr>
-        <w:t>${</w:t>
-      </w:r>
-      <w:r>
-        <w:rPr>
-          <w:rFonts w:cstheme="minorHAnsi"/>
-          <w:b/>
-          <w:bCs/>
-          <w:sz w:val="18"/>
-          <w:szCs w:val="18"/>
-        </w:rPr>
-        <w:t>MODELO</w:t>
-      </w:r>
-      <w:r>
-        <w:rPr>
-          <w:rFonts w:cstheme="minorHAnsi"/>
-          <w:b/>
-          <w:bCs/>
-          <w:sz w:val="18"/>
-          <w:szCs w:val="18"/>
-        </w:rPr>
-        <w:t>}</w:t>
+        <w:t>: ${MODELO}</w:t>
       </w:r>
     </w:p>
     <w:p>
@@ -1128,27 +1066,7 @@
           <w:sz w:val="18"/>
           <w:szCs w:val="18"/>
         </w:rPr>
-        <w:t>${</w:t>
-      </w:r>
-      <w:r>
-        <w:rPr>
-          <w:rFonts w:cstheme="minorHAnsi"/>
-          <w:b/>
-          <w:bCs/>
-          <w:sz w:val="18"/>
-          <w:szCs w:val="18"/>
-        </w:rPr>
-        <w:t>TIPO</w:t>
-      </w:r>
-      <w:r>
-        <w:rPr>
-          <w:rFonts w:cstheme="minorHAnsi"/>
-          <w:b/>
-          <w:bCs/>
-          <w:sz w:val="18"/>
-          <w:szCs w:val="18"/>
-        </w:rPr>
-        <w:t>}</w:t>
+        <w:t>${TIPO}</w:t>
       </w:r>
     </w:p>
     <w:p>
@@ -1161,6 +1079,7 @@
           <w:bCs/>
           <w:sz w:val="18"/>
           <w:szCs w:val="18"/>
+          <w:lang w:val="en-US"/>
         </w:rPr>
       </w:pPr>
       <w:r>
@@ -1170,6 +1089,7 @@
           <w:bCs/>
           <w:sz w:val="18"/>
           <w:szCs w:val="18"/>
+          <w:lang w:val="en-US"/>
         </w:rPr>
         <w:t>CHASIS:</w:t>
       </w:r>
@@ -1180,38 +1100,9 @@
           <w:bCs/>
           <w:sz w:val="18"/>
           <w:szCs w:val="18"/>
-        </w:rPr>
-        <w:t xml:space="preserve"> </w:t>
-      </w:r>
-      <w:r>
-        <w:rPr>
-          <w:rFonts w:cstheme="minorHAnsi"/>
-          <w:b/>
-          <w:bCs/>
-          <w:sz w:val="18"/>
-          <w:szCs w:val="18"/>
-        </w:rPr>
-        <w:t>${</w:t>
-      </w:r>
-      <w:r>
-        <w:rPr>
-          <w:rFonts w:cstheme="minorHAnsi"/>
-          <w:b/>
-          <w:bCs/>
-          <w:sz w:val="18"/>
-          <w:szCs w:val="18"/>
-        </w:rPr>
-        <w:t>CHASIS</w:t>
-      </w:r>
-      <w:r>
-        <w:rPr>
-          <w:rFonts w:cstheme="minorHAnsi"/>
-          <w:b/>
-          <w:bCs/>
-          <w:sz w:val="18"/>
-          <w:szCs w:val="18"/>
-        </w:rPr>
-        <w:t>}</w:t>
+          <w:lang w:val="en-US"/>
+        </w:rPr>
+        <w:t xml:space="preserve"> ${CHASIS}</w:t>
       </w:r>
     </w:p>
     <w:p>
@@ -1224,6 +1115,7 @@
           <w:bCs/>
           <w:sz w:val="18"/>
           <w:szCs w:val="18"/>
+          <w:lang w:val="en-US"/>
         </w:rPr>
       </w:pPr>
       <w:r>
@@ -1233,6 +1125,7 @@
           <w:bCs/>
           <w:sz w:val="18"/>
           <w:szCs w:val="18"/>
+          <w:lang w:val="en-US"/>
         </w:rPr>
         <w:t xml:space="preserve">MOTOR: </w:t>
       </w:r>
@@ -1243,28 +1136,9 @@
           <w:bCs/>
           <w:sz w:val="18"/>
           <w:szCs w:val="18"/>
-        </w:rPr>
-        <w:t>${</w:t>
-      </w:r>
-      <w:r>
-        <w:rPr>
-          <w:rFonts w:cstheme="minorHAnsi"/>
-          <w:b/>
-          <w:bCs/>
-          <w:sz w:val="18"/>
-          <w:szCs w:val="18"/>
-        </w:rPr>
-        <w:t>MOTOR</w:t>
-      </w:r>
-      <w:r>
-        <w:rPr>
-          <w:rFonts w:cstheme="minorHAnsi"/>
-          <w:b/>
-          <w:bCs/>
-          <w:sz w:val="18"/>
-          <w:szCs w:val="18"/>
-        </w:rPr>
-        <w:t>}</w:t>
+          <w:lang w:val="en-US"/>
+        </w:rPr>
+        <w:t>${MOTOR}</w:t>
       </w:r>
     </w:p>
     <w:p>
@@ -1280,6 +1154,7 @@
           <w:bCs/>
           <w:sz w:val="18"/>
           <w:szCs w:val="18"/>
+          <w:lang w:val="en-US"/>
         </w:rPr>
       </w:pPr>
       <w:r>
@@ -1289,6 +1164,7 @@
           <w:bCs/>
           <w:sz w:val="18"/>
           <w:szCs w:val="18"/>
+          <w:lang w:val="en-US"/>
         </w:rPr>
         <w:t xml:space="preserve">COLOR: </w:t>
       </w:r>
@@ -1299,8 +1175,9 @@
           <w:bCs/>
           <w:sz w:val="18"/>
           <w:szCs w:val="18"/>
-        </w:rPr>
-        <w:t>${</w:t>
+          <w:lang w:val="en-US"/>
+        </w:rPr>
+        <w:t>${COLOR}</w:t>
       </w:r>
       <w:r>
         <w:rPr>
@@ -1309,26 +1186,7 @@
           <w:bCs/>
           <w:sz w:val="18"/>
           <w:szCs w:val="18"/>
-        </w:rPr>
-        <w:t>COLOR</w:t>
-      </w:r>
-      <w:r>
-        <w:rPr>
-          <w:rFonts w:cstheme="minorHAnsi"/>
-          <w:b/>
-          <w:bCs/>
-          <w:sz w:val="18"/>
-          <w:szCs w:val="18"/>
-        </w:rPr>
-        <w:t>}</w:t>
-      </w:r>
-      <w:r>
-        <w:rPr>
-          <w:rFonts w:cstheme="minorHAnsi"/>
-          <w:b/>
-          <w:bCs/>
-          <w:sz w:val="18"/>
-          <w:szCs w:val="18"/>
+          <w:lang w:val="en-US"/>
         </w:rPr>
         <w:tab/>
       </w:r>
@@ -1366,27 +1224,7 @@
           <w:sz w:val="18"/>
           <w:szCs w:val="18"/>
         </w:rPr>
-        <w:t>${</w:t>
-      </w:r>
-      <w:r>
-        <w:rPr>
-          <w:rFonts w:cstheme="minorHAnsi"/>
-          <w:b/>
-          <w:bCs/>
-          <w:sz w:val="18"/>
-          <w:szCs w:val="18"/>
-        </w:rPr>
-        <w:t>ANIO</w:t>
-      </w:r>
-      <w:r>
-        <w:rPr>
-          <w:rFonts w:cstheme="minorHAnsi"/>
-          <w:b/>
-          <w:bCs/>
-          <w:sz w:val="18"/>
-          <w:szCs w:val="18"/>
-        </w:rPr>
-        <w:t>}</w:t>
+        <w:t>${ANIO}</w:t>
       </w:r>
       <w:r>
         <w:rPr>
@@ -1439,27 +1277,7 @@
           <w:sz w:val="18"/>
           <w:szCs w:val="18"/>
         </w:rPr>
-        <w:t>${</w:t>
-      </w:r>
-      <w:r>
-        <w:rPr>
-          <w:rFonts w:cstheme="minorHAnsi"/>
-          <w:b/>
-          <w:bCs/>
-          <w:sz w:val="18"/>
-          <w:szCs w:val="18"/>
-        </w:rPr>
-        <w:t>CILINDRAJE</w:t>
-      </w:r>
-      <w:r>
-        <w:rPr>
-          <w:rFonts w:cstheme="minorHAnsi"/>
-          <w:b/>
-          <w:bCs/>
-          <w:sz w:val="18"/>
-          <w:szCs w:val="18"/>
-        </w:rPr>
-        <w:t>}</w:t>
+        <w:t>${CILINDRAJE}</w:t>
       </w:r>
     </w:p>
     <w:p>
@@ -1502,27 +1320,7 @@
           <w:sz w:val="18"/>
           <w:szCs w:val="18"/>
         </w:rPr>
-        <w:t>${</w:t>
-      </w:r>
-      <w:r>
-        <w:rPr>
-          <w:rFonts w:cstheme="minorHAnsi"/>
-          <w:b/>
-          <w:bCs/>
-          <w:sz w:val="18"/>
-          <w:szCs w:val="18"/>
-        </w:rPr>
-        <w:t>COMBUSTIBLE</w:t>
-      </w:r>
-      <w:r>
-        <w:rPr>
-          <w:rFonts w:cstheme="minorHAnsi"/>
-          <w:b/>
-          <w:bCs/>
-          <w:sz w:val="18"/>
-          <w:szCs w:val="18"/>
-        </w:rPr>
-        <w:t>}</w:t>
+        <w:t>${COMBUSTIBLE}</w:t>
       </w:r>
     </w:p>
     <w:p>
@@ -2091,54 +1889,643 @@
           <w:sz w:val="20"/>
           <w:szCs w:val="20"/>
         </w:rPr>
+        <w:t xml:space="preserve"> horas  de  haber  realizado  la  transacción. No  proceden  cambios  de  automotores  en casos de fallas o </w:t>
+      </w:r>
+      <w:r>
+        <w:rPr>
+          <w:rFonts w:cstheme="minorHAnsi"/>
+          <w:sz w:val="20"/>
+          <w:szCs w:val="20"/>
+        </w:rPr>
+        <w:t xml:space="preserve">desperfectos mecánicos, ni anulación de ventas en vehículos dispensados </w:t>
+      </w:r>
+      <w:r>
+        <w:rPr>
+          <w:rFonts w:cstheme="minorHAnsi"/>
+          <w:sz w:val="20"/>
+          <w:szCs w:val="20"/>
+        </w:rPr>
+        <w:t>por demoras en el proceso de nacionalización</w:t>
+      </w:r>
+      <w:r>
+        <w:rPr>
+          <w:rFonts w:cstheme="minorHAnsi"/>
+          <w:sz w:val="20"/>
+          <w:szCs w:val="20"/>
+        </w:rPr>
+        <w:t xml:space="preserve"> por</w:t>
+      </w:r>
+      <w:r>
+        <w:rPr>
+          <w:rFonts w:cstheme="minorHAnsi"/>
+          <w:sz w:val="20"/>
+          <w:szCs w:val="20"/>
+        </w:rPr>
         <w:t xml:space="preserve"> </w:t>
       </w:r>
-      <w:proofErr w:type="gramStart"/>
-      <w:r>
-        <w:rPr>
-          <w:rFonts w:cstheme="minorHAnsi"/>
-          <w:sz w:val="20"/>
-          <w:szCs w:val="20"/>
-        </w:rPr>
-        <w:t>horas  de</w:t>
-      </w:r>
-      <w:proofErr w:type="gramEnd"/>
-      <w:r>
-        <w:rPr>
-          <w:rFonts w:cstheme="minorHAnsi"/>
-          <w:sz w:val="20"/>
-          <w:szCs w:val="20"/>
-        </w:rPr>
-        <w:t xml:space="preserve">  </w:t>
-      </w:r>
-      <w:proofErr w:type="gramStart"/>
-      <w:r>
-        <w:rPr>
-          <w:rFonts w:cstheme="minorHAnsi"/>
-          <w:sz w:val="20"/>
-          <w:szCs w:val="20"/>
-        </w:rPr>
-        <w:t>haber  realizado</w:t>
-      </w:r>
-      <w:proofErr w:type="gramEnd"/>
-      <w:r>
-        <w:rPr>
-          <w:rFonts w:cstheme="minorHAnsi"/>
-          <w:sz w:val="20"/>
-          <w:szCs w:val="20"/>
-        </w:rPr>
-        <w:t xml:space="preserve">  </w:t>
-      </w:r>
-      <w:proofErr w:type="gramStart"/>
-      <w:r>
-        <w:rPr>
-          <w:rFonts w:cstheme="minorHAnsi"/>
-          <w:sz w:val="20"/>
-          <w:szCs w:val="20"/>
-        </w:rPr>
-        <w:t>la  transacción</w:t>
-      </w:r>
-      <w:proofErr w:type="gramEnd"/>
+      <w:r>
+        <w:rPr>
+          <w:rFonts w:cstheme="minorHAnsi"/>
+          <w:sz w:val="20"/>
+          <w:szCs w:val="20"/>
+        </w:rPr>
+        <w:t>razones</w:t>
+      </w:r>
+      <w:r>
+        <w:rPr>
+          <w:rFonts w:cstheme="minorHAnsi"/>
+          <w:sz w:val="20"/>
+          <w:szCs w:val="20"/>
+        </w:rPr>
+        <w:t xml:space="preserve"> </w:t>
+      </w:r>
+      <w:r>
+        <w:rPr>
+          <w:rFonts w:cstheme="minorHAnsi"/>
+          <w:sz w:val="20"/>
+          <w:szCs w:val="20"/>
+        </w:rPr>
+        <w:t>no imputables a EL VENDEDOR. E</w:t>
+      </w:r>
+      <w:r>
+        <w:rPr>
+          <w:rFonts w:cstheme="minorHAnsi"/>
+          <w:sz w:val="20"/>
+          <w:szCs w:val="20"/>
+        </w:rPr>
+        <w:t>n ninguna circunstancia</w:t>
+      </w:r>
+      <w:r>
+        <w:rPr>
+          <w:rFonts w:cstheme="minorHAnsi"/>
+          <w:sz w:val="20"/>
+          <w:szCs w:val="20"/>
+        </w:rPr>
+        <w:t xml:space="preserve"> EL </w:t>
+      </w:r>
+      <w:r>
+        <w:rPr>
+          <w:rFonts w:cstheme="minorHAnsi"/>
+          <w:sz w:val="20"/>
+          <w:szCs w:val="20"/>
+        </w:rPr>
+        <w:t>VENDEDOR será</w:t>
+      </w:r>
+      <w:r>
+        <w:rPr>
+          <w:rFonts w:cstheme="minorHAnsi"/>
+          <w:sz w:val="20"/>
+          <w:szCs w:val="20"/>
+        </w:rPr>
+        <w:t xml:space="preserve"> responsable de indemnizar el tiempo de inmovilización del </w:t>
+      </w:r>
+      <w:r>
+        <w:rPr>
+          <w:rFonts w:cstheme="minorHAnsi"/>
+          <w:sz w:val="20"/>
+          <w:szCs w:val="20"/>
+        </w:rPr>
+        <w:t>vehículo, pagar</w:t>
+      </w:r>
+      <w:r>
+        <w:rPr>
+          <w:rFonts w:cstheme="minorHAnsi"/>
+          <w:sz w:val="20"/>
+          <w:szCs w:val="20"/>
+        </w:rPr>
+        <w:t xml:space="preserve"> lucro cesante </w:t>
+      </w:r>
+      <w:r>
+        <w:rPr>
+          <w:rFonts w:cstheme="minorHAnsi"/>
+          <w:sz w:val="20"/>
+          <w:szCs w:val="20"/>
+        </w:rPr>
+        <w:t>y</w:t>
+      </w:r>
+      <w:r>
+        <w:rPr>
+          <w:rFonts w:cstheme="minorHAnsi"/>
+          <w:sz w:val="20"/>
+          <w:szCs w:val="20"/>
+        </w:rPr>
+        <w:t xml:space="preserve"> absorber otro tipo de gasto</w:t>
+      </w:r>
+      <w:r>
+        <w:rPr>
+          <w:rFonts w:cstheme="minorHAnsi"/>
+          <w:sz w:val="20"/>
+          <w:szCs w:val="20"/>
+        </w:rPr>
+        <w:t xml:space="preserve">, </w:t>
+      </w:r>
+      <w:r>
+        <w:rPr>
+          <w:rFonts w:cstheme="minorHAnsi"/>
+          <w:sz w:val="20"/>
+          <w:szCs w:val="20"/>
+        </w:rPr>
+        <w:t>durante la unidad este en taller por reparaciones de daños o desperfecto</w:t>
+      </w:r>
+      <w:r>
+        <w:rPr>
+          <w:rFonts w:cstheme="minorHAnsi"/>
+          <w:sz w:val="20"/>
+          <w:szCs w:val="20"/>
+        </w:rPr>
+        <w:t>s</w:t>
+      </w:r>
+      <w:r>
+        <w:rPr>
+          <w:rFonts w:cstheme="minorHAnsi"/>
+          <w:sz w:val="20"/>
+          <w:szCs w:val="20"/>
+        </w:rPr>
+        <w:t>.</w:t>
+      </w:r>
+      <w:r>
+        <w:rPr>
+          <w:rFonts w:cstheme="minorHAnsi"/>
+          <w:sz w:val="20"/>
+          <w:szCs w:val="20"/>
+        </w:rPr>
+        <w:t xml:space="preserve"> </w:t>
+      </w:r>
+      <w:r>
+        <w:rPr>
+          <w:rFonts w:cstheme="minorHAnsi"/>
+          <w:b/>
+          <w:bCs/>
+          <w:sz w:val="20"/>
+          <w:szCs w:val="20"/>
+          <w:u w:val="single"/>
+        </w:rPr>
+        <w:t>SEXTA</w:t>
+      </w:r>
+      <w:r>
+        <w:rPr>
+          <w:rFonts w:cstheme="minorHAnsi"/>
+          <w:b/>
+          <w:bCs/>
+          <w:sz w:val="20"/>
+          <w:szCs w:val="20"/>
+        </w:rPr>
+        <w:t xml:space="preserve">: </w:t>
+      </w:r>
+      <w:r>
+        <w:rPr>
+          <w:rFonts w:cstheme="minorHAnsi"/>
+          <w:sz w:val="20"/>
+          <w:szCs w:val="20"/>
+        </w:rPr>
+        <w:t xml:space="preserve">EL VENDEDOR hace entrega del vehículo, en buen estado, libre de gravámenes, embargos, multas y pactos de reserva de dominio y cualquiera otra circunstancia que afecte el libre comercio del bien objeto del presente contrato. </w:t>
+      </w:r>
+      <w:r>
+        <w:rPr>
+          <w:rFonts w:cstheme="minorHAnsi"/>
+          <w:b/>
+          <w:bCs/>
+          <w:sz w:val="20"/>
+          <w:szCs w:val="20"/>
+          <w:u w:val="single"/>
+        </w:rPr>
+        <w:t>SE</w:t>
+      </w:r>
+      <w:r>
+        <w:rPr>
+          <w:rFonts w:cstheme="minorHAnsi"/>
+          <w:b/>
+          <w:bCs/>
+          <w:sz w:val="20"/>
+          <w:szCs w:val="20"/>
+          <w:u w:val="single"/>
+        </w:rPr>
+        <w:t>PTIMA</w:t>
+      </w:r>
+      <w:r>
+        <w:rPr>
+          <w:rFonts w:cstheme="minorHAnsi"/>
+          <w:sz w:val="20"/>
+          <w:szCs w:val="20"/>
+        </w:rPr>
+        <w:t>: EL VENDEDOR se obliga a rend</w:t>
+      </w:r>
+      <w:r>
+        <w:rPr>
+          <w:rFonts w:cstheme="minorHAnsi"/>
+          <w:sz w:val="20"/>
+          <w:szCs w:val="20"/>
+        </w:rPr>
+        <w:t>ir</w:t>
+      </w:r>
+      <w:r>
+        <w:rPr>
+          <w:rFonts w:cstheme="minorHAnsi"/>
+          <w:sz w:val="20"/>
+          <w:szCs w:val="20"/>
+        </w:rPr>
+        <w:t xml:space="preserve"> a favor del COMPRADOR una garantía mecánica de </w:t>
+      </w:r>
+      <w:r>
+        <w:rPr>
+          <w:rFonts w:cstheme="minorHAnsi"/>
+          <w:sz w:val="20"/>
+          <w:szCs w:val="20"/>
+        </w:rPr>
+        <w:t>sesenta</w:t>
+      </w:r>
+      <w:r>
+        <w:rPr>
+          <w:rFonts w:cstheme="minorHAnsi"/>
+          <w:sz w:val="20"/>
+          <w:szCs w:val="20"/>
+        </w:rPr>
+        <w:t xml:space="preserve"> días (</w:t>
+      </w:r>
+      <w:r>
+        <w:rPr>
+          <w:rFonts w:cstheme="minorHAnsi"/>
+          <w:sz w:val="20"/>
+          <w:szCs w:val="20"/>
+        </w:rPr>
+        <w:t>6</w:t>
+      </w:r>
+      <w:r>
+        <w:rPr>
+          <w:rFonts w:cstheme="minorHAnsi"/>
+          <w:sz w:val="20"/>
+          <w:szCs w:val="20"/>
+        </w:rPr>
+        <w:t>0)</w:t>
+      </w:r>
+      <w:r>
+        <w:rPr>
+          <w:rFonts w:cstheme="minorHAnsi"/>
+          <w:sz w:val="20"/>
+          <w:szCs w:val="20"/>
+        </w:rPr>
+        <w:t xml:space="preserve"> naturales</w:t>
+      </w:r>
+      <w:r>
+        <w:rPr>
+          <w:rFonts w:cstheme="minorHAnsi"/>
+          <w:sz w:val="20"/>
+          <w:szCs w:val="20"/>
+        </w:rPr>
+        <w:t xml:space="preserve">, los cuales se comenzarán a contar a partir del día de la entrega del vehículo. Dicha garantía mecánica cubre desperfectos de </w:t>
+      </w:r>
+      <w:r>
+        <w:rPr>
+          <w:rFonts w:cstheme="minorHAnsi"/>
+          <w:sz w:val="20"/>
+          <w:szCs w:val="20"/>
+        </w:rPr>
+        <w:t>c</w:t>
+      </w:r>
+      <w:r>
+        <w:rPr>
+          <w:rFonts w:cstheme="minorHAnsi"/>
+          <w:sz w:val="20"/>
+          <w:szCs w:val="20"/>
+        </w:rPr>
+        <w:t>aja, motor y diferencial (cuando aplique)</w:t>
+      </w:r>
+      <w:r>
+        <w:rPr>
+          <w:rFonts w:cstheme="minorHAnsi"/>
+          <w:sz w:val="20"/>
+          <w:szCs w:val="20"/>
+        </w:rPr>
+        <w:t>.</w:t>
+      </w:r>
+      <w:r>
+        <w:rPr>
+          <w:rFonts w:cstheme="minorHAnsi"/>
+          <w:sz w:val="20"/>
+          <w:szCs w:val="20"/>
+        </w:rPr>
+        <w:t xml:space="preserve"> </w:t>
+      </w:r>
+      <w:r>
+        <w:rPr>
+          <w:rFonts w:cstheme="minorHAnsi"/>
+          <w:b/>
+          <w:bCs/>
+          <w:sz w:val="20"/>
+          <w:szCs w:val="20"/>
+          <w:u w:val="single"/>
+        </w:rPr>
+        <w:t>OCTAVA</w:t>
+      </w:r>
+      <w:r>
+        <w:rPr>
+          <w:rFonts w:cstheme="minorHAnsi"/>
+          <w:b/>
+          <w:bCs/>
+          <w:sz w:val="20"/>
+          <w:szCs w:val="20"/>
+        </w:rPr>
+        <w:t xml:space="preserve">: </w:t>
+      </w:r>
+      <w:r>
+        <w:rPr>
+          <w:rFonts w:cstheme="minorHAnsi"/>
+          <w:sz w:val="20"/>
+          <w:szCs w:val="20"/>
+        </w:rPr>
+        <w:t xml:space="preserve">EL </w:t>
+      </w:r>
+      <w:r>
+        <w:rPr>
+          <w:rFonts w:cstheme="minorHAnsi"/>
+          <w:sz w:val="20"/>
+          <w:szCs w:val="20"/>
+        </w:rPr>
+        <w:t>VENDEDOR se</w:t>
+      </w:r>
+      <w:r>
+        <w:rPr>
+          <w:rFonts w:cstheme="minorHAnsi"/>
+          <w:sz w:val="20"/>
+          <w:szCs w:val="20"/>
+        </w:rPr>
+        <w:t xml:space="preserve"> obliga a inscribir al automóvil ante </w:t>
+      </w:r>
+      <w:r>
+        <w:rPr>
+          <w:rFonts w:cstheme="minorHAnsi"/>
+          <w:b/>
+          <w:bCs/>
+          <w:sz w:val="20"/>
+          <w:szCs w:val="20"/>
+        </w:rPr>
+        <w:t>REGISTRO VEHICULAR</w:t>
+      </w:r>
+      <w:r>
+        <w:rPr>
+          <w:rFonts w:cstheme="minorHAnsi"/>
+          <w:sz w:val="20"/>
+          <w:szCs w:val="20"/>
+        </w:rPr>
+        <w:t xml:space="preserve">, dependencia del </w:t>
+      </w:r>
+      <w:r>
+        <w:rPr>
+          <w:rFonts w:cstheme="minorHAnsi"/>
+          <w:b/>
+          <w:sz w:val="20"/>
+          <w:szCs w:val="20"/>
+        </w:rPr>
+        <w:t>INSTITUTO DE LA PROPIEDAD</w:t>
+      </w:r>
+      <w:r>
+        <w:rPr>
+          <w:rFonts w:cstheme="minorHAnsi"/>
+          <w:sz w:val="20"/>
+          <w:szCs w:val="20"/>
+        </w:rPr>
+        <w:t xml:space="preserve">, en el término que la ley exige, siempre y cuando EL COMPRADOR, haya cancelado la totalidad del valor de la venta. EL </w:t>
+      </w:r>
+      <w:r>
+        <w:rPr>
+          <w:rFonts w:cstheme="minorHAnsi"/>
+          <w:sz w:val="20"/>
+          <w:szCs w:val="20"/>
+        </w:rPr>
+        <w:t xml:space="preserve">COMPRADOR asume </w:t>
+      </w:r>
+      <w:r>
+        <w:rPr>
+          <w:rFonts w:cstheme="minorHAnsi"/>
+          <w:sz w:val="20"/>
+          <w:szCs w:val="20"/>
+        </w:rPr>
+        <w:t xml:space="preserve">la responsabilidad civil y criminal en caso de accidente o delito cometido con el </w:t>
+      </w:r>
+      <w:r>
+        <w:rPr>
+          <w:rFonts w:cstheme="minorHAnsi"/>
+          <w:sz w:val="20"/>
+          <w:szCs w:val="20"/>
+        </w:rPr>
+        <w:t>vehículo</w:t>
+      </w:r>
+      <w:r>
+        <w:rPr>
+          <w:rFonts w:cstheme="minorHAnsi"/>
+          <w:sz w:val="20"/>
+          <w:szCs w:val="20"/>
+        </w:rPr>
+        <w:t xml:space="preserve"> descrito </w:t>
+      </w:r>
+      <w:r>
+        <w:rPr>
+          <w:rFonts w:cstheme="minorHAnsi"/>
+          <w:sz w:val="20"/>
+          <w:szCs w:val="20"/>
+        </w:rPr>
+        <w:t xml:space="preserve">en la primera cláusula del presente contrato de compraventa. </w:t>
+      </w:r>
+      <w:r>
+        <w:rPr>
+          <w:rFonts w:cstheme="minorHAnsi"/>
+          <w:sz w:val="20"/>
+          <w:szCs w:val="20"/>
+        </w:rPr>
+        <w:t xml:space="preserve">El pago de la matricula recae sobre el VENDEDOR, si la unidad es comprada durante el mes de pago de esta, caso contrario es obligación del comprador absorber dicho pago.  </w:t>
+      </w:r>
+      <w:r>
+        <w:rPr>
+          <w:rFonts w:cstheme="minorHAnsi"/>
+          <w:sz w:val="20"/>
+          <w:szCs w:val="20"/>
+        </w:rPr>
+        <w:t xml:space="preserve">Los costos de auténtica </w:t>
+      </w:r>
+      <w:r>
+        <w:rPr>
+          <w:rFonts w:cstheme="minorHAnsi"/>
+          <w:sz w:val="20"/>
+          <w:szCs w:val="20"/>
+        </w:rPr>
+        <w:t>del</w:t>
+      </w:r>
+      <w:r>
+        <w:rPr>
+          <w:rFonts w:cstheme="minorHAnsi"/>
+          <w:sz w:val="20"/>
+          <w:szCs w:val="20"/>
+        </w:rPr>
+        <w:t xml:space="preserve"> formulario de </w:t>
+      </w:r>
+      <w:r>
+        <w:rPr>
+          <w:rFonts w:cstheme="minorHAnsi"/>
+          <w:sz w:val="20"/>
+          <w:szCs w:val="20"/>
+        </w:rPr>
+        <w:t xml:space="preserve">tradición de </w:t>
+      </w:r>
+      <w:r>
+        <w:rPr>
+          <w:rFonts w:cstheme="minorHAnsi"/>
+          <w:sz w:val="20"/>
+          <w:szCs w:val="20"/>
+        </w:rPr>
+        <w:t>dominio y la</w:t>
+      </w:r>
+      <w:r>
+        <w:rPr>
+          <w:rFonts w:cstheme="minorHAnsi"/>
+          <w:sz w:val="20"/>
+          <w:szCs w:val="20"/>
+        </w:rPr>
+        <w:t xml:space="preserve"> inscripción </w:t>
+      </w:r>
+      <w:r>
+        <w:rPr>
+          <w:rFonts w:cstheme="minorHAnsi"/>
+          <w:sz w:val="20"/>
+          <w:szCs w:val="20"/>
+        </w:rPr>
+        <w:t>de traspaso</w:t>
+      </w:r>
+      <w:r>
+        <w:rPr>
+          <w:rFonts w:cstheme="minorHAnsi"/>
+          <w:sz w:val="20"/>
+          <w:szCs w:val="20"/>
+        </w:rPr>
+        <w:t xml:space="preserve"> ante Registro Vehicular</w:t>
+      </w:r>
+      <w:r>
+        <w:rPr>
+          <w:rFonts w:cstheme="minorHAnsi"/>
+          <w:sz w:val="20"/>
+          <w:szCs w:val="20"/>
+        </w:rPr>
+        <w:t xml:space="preserve"> </w:t>
+      </w:r>
+      <w:r>
+        <w:rPr>
+          <w:rFonts w:cstheme="minorHAnsi"/>
+          <w:sz w:val="20"/>
+          <w:szCs w:val="20"/>
+        </w:rPr>
+        <w:t xml:space="preserve">son por cuenta del </w:t>
+      </w:r>
+      <w:r>
+        <w:rPr>
+          <w:rFonts w:cstheme="minorHAnsi"/>
+          <w:sz w:val="20"/>
+          <w:szCs w:val="20"/>
+        </w:rPr>
+        <w:t>vendedor; el</w:t>
+      </w:r>
+      <w:r>
+        <w:rPr>
+          <w:rFonts w:cstheme="minorHAnsi"/>
+          <w:sz w:val="20"/>
+          <w:szCs w:val="20"/>
+        </w:rPr>
+        <w:t xml:space="preserve"> costo de </w:t>
+      </w:r>
+      <w:r>
+        <w:rPr>
+          <w:rFonts w:cstheme="minorHAnsi"/>
+          <w:sz w:val="20"/>
+          <w:szCs w:val="20"/>
+        </w:rPr>
+        <w:t xml:space="preserve">cambio de propietario y la reposición </w:t>
+      </w:r>
+      <w:r>
+        <w:rPr>
+          <w:rFonts w:cstheme="minorHAnsi"/>
+          <w:sz w:val="20"/>
+          <w:szCs w:val="20"/>
+        </w:rPr>
+        <w:t>de la</w:t>
+      </w:r>
+      <w:r>
+        <w:rPr>
+          <w:rFonts w:cstheme="minorHAnsi"/>
+          <w:sz w:val="20"/>
+          <w:szCs w:val="20"/>
+        </w:rPr>
+        <w:t xml:space="preserve"> nueva </w:t>
+      </w:r>
+      <w:r>
+        <w:rPr>
+          <w:rFonts w:cstheme="minorHAnsi"/>
+          <w:sz w:val="20"/>
+          <w:szCs w:val="20"/>
+        </w:rPr>
+        <w:t xml:space="preserve">boleta </w:t>
+      </w:r>
+      <w:r>
+        <w:rPr>
+          <w:rFonts w:cstheme="minorHAnsi"/>
+          <w:sz w:val="20"/>
+          <w:szCs w:val="20"/>
+        </w:rPr>
+        <w:t xml:space="preserve">de revisión </w:t>
+      </w:r>
+      <w:r>
+        <w:rPr>
+          <w:rFonts w:cstheme="minorHAnsi"/>
+          <w:sz w:val="20"/>
+          <w:szCs w:val="20"/>
+        </w:rPr>
+        <w:t>a nombre de</w:t>
+      </w:r>
+      <w:r>
+        <w:rPr>
+          <w:rFonts w:cstheme="minorHAnsi"/>
+          <w:sz w:val="20"/>
+          <w:szCs w:val="20"/>
+        </w:rPr>
+        <w:t>l nuevo propietario recae sobre el</w:t>
+      </w:r>
+      <w:r>
+        <w:rPr>
+          <w:rFonts w:cstheme="minorHAnsi"/>
+          <w:sz w:val="20"/>
+          <w:szCs w:val="20"/>
+        </w:rPr>
+        <w:t xml:space="preserve"> COMPRADOR.</w:t>
+      </w:r>
+      <w:r>
+        <w:rPr>
+          <w:rFonts w:cstheme="minorHAnsi"/>
+          <w:sz w:val="20"/>
+          <w:szCs w:val="20"/>
+        </w:rPr>
+        <w:t xml:space="preserve"> </w:t>
+      </w:r>
+      <w:r>
+        <w:rPr>
+          <w:rFonts w:cstheme="minorHAnsi"/>
+          <w:sz w:val="20"/>
+          <w:szCs w:val="20"/>
+        </w:rPr>
+        <w:t xml:space="preserve">En los casos de reposición de placas y de boletas de revisión extraviadas por razones imputables al COMPRADOR, recae sobre </w:t>
+      </w:r>
+      <w:r>
+        <w:rPr>
+          <w:rFonts w:cstheme="minorHAnsi"/>
+          <w:sz w:val="20"/>
+          <w:szCs w:val="20"/>
+        </w:rPr>
+        <w:t>EL COMPRADOR la obligación de</w:t>
+      </w:r>
+      <w:r>
+        <w:rPr>
+          <w:rFonts w:cstheme="minorHAnsi"/>
+          <w:sz w:val="20"/>
+          <w:szCs w:val="20"/>
+        </w:rPr>
+        <w:t xml:space="preserve"> absorber el costo de reposición de estos</w:t>
+      </w:r>
       <w:r>
         <w:rPr>
           <w:rFonts w:cstheme="minorHAnsi"/>
@@ -2147,83 +2534,115 @@
         </w:rPr>
         <w:t xml:space="preserve">. </w:t>
       </w:r>
-      <w:proofErr w:type="gramStart"/>
-      <w:r>
-        <w:rPr>
-          <w:rFonts w:cstheme="minorHAnsi"/>
-          <w:sz w:val="20"/>
-          <w:szCs w:val="20"/>
-        </w:rPr>
-        <w:t>No  proceden</w:t>
-      </w:r>
-      <w:proofErr w:type="gramEnd"/>
-      <w:r>
-        <w:rPr>
-          <w:rFonts w:cstheme="minorHAnsi"/>
-          <w:sz w:val="20"/>
-          <w:szCs w:val="20"/>
-        </w:rPr>
-        <w:t xml:space="preserve">  </w:t>
-      </w:r>
-      <w:proofErr w:type="gramStart"/>
-      <w:r>
-        <w:rPr>
-          <w:rFonts w:cstheme="minorHAnsi"/>
-          <w:sz w:val="20"/>
-          <w:szCs w:val="20"/>
-        </w:rPr>
-        <w:t>cambios  de</w:t>
-      </w:r>
-      <w:proofErr w:type="gramEnd"/>
-      <w:r>
-        <w:rPr>
-          <w:rFonts w:cstheme="minorHAnsi"/>
-          <w:sz w:val="20"/>
-          <w:szCs w:val="20"/>
-        </w:rPr>
-        <w:t xml:space="preserve">  </w:t>
-      </w:r>
-      <w:proofErr w:type="gramStart"/>
-      <w:r>
-        <w:rPr>
-          <w:rFonts w:cstheme="minorHAnsi"/>
-          <w:sz w:val="20"/>
-          <w:szCs w:val="20"/>
-        </w:rPr>
-        <w:t>automotores  en</w:t>
-      </w:r>
-      <w:proofErr w:type="gramEnd"/>
-      <w:r>
-        <w:rPr>
-          <w:rFonts w:cstheme="minorHAnsi"/>
-          <w:sz w:val="20"/>
-          <w:szCs w:val="20"/>
-        </w:rPr>
-        <w:t xml:space="preserve"> casos de fallas o </w:t>
-      </w:r>
-      <w:r>
-        <w:rPr>
-          <w:rFonts w:cstheme="minorHAnsi"/>
-          <w:sz w:val="20"/>
-          <w:szCs w:val="20"/>
-        </w:rPr>
-        <w:t xml:space="preserve">desperfectos mecánicos, ni anulación de ventas en vehículos dispensados </w:t>
-      </w:r>
-      <w:r>
-        <w:rPr>
-          <w:rFonts w:cstheme="minorHAnsi"/>
-          <w:sz w:val="20"/>
-          <w:szCs w:val="20"/>
-        </w:rPr>
-        <w:t>por demoras en el proceso de nacionalización</w:t>
-      </w:r>
-      <w:r>
-        <w:rPr>
-          <w:rFonts w:cstheme="minorHAnsi"/>
-          <w:sz w:val="20"/>
-          <w:szCs w:val="20"/>
-        </w:rPr>
-        <w:t xml:space="preserve"> por</w:t>
+      <w:r>
+        <w:rPr>
+          <w:rFonts w:cstheme="minorHAnsi"/>
+          <w:b/>
+          <w:bCs/>
+          <w:sz w:val="20"/>
+          <w:szCs w:val="20"/>
+          <w:u w:val="single"/>
+        </w:rPr>
+        <w:t>NOVENA</w:t>
+      </w:r>
+      <w:r>
+        <w:rPr>
+          <w:rFonts w:cstheme="minorHAnsi"/>
+          <w:sz w:val="20"/>
+          <w:szCs w:val="20"/>
+        </w:rPr>
+        <w:t xml:space="preserve">: </w:t>
+      </w:r>
+      <w:r>
+        <w:rPr>
+          <w:rFonts w:cstheme="minorHAnsi"/>
+          <w:sz w:val="20"/>
+          <w:szCs w:val="20"/>
+        </w:rPr>
+        <w:t xml:space="preserve">Por este acto </w:t>
+      </w:r>
+      <w:r>
+        <w:rPr>
+          <w:rFonts w:cstheme="minorHAnsi"/>
+          <w:sz w:val="20"/>
+          <w:szCs w:val="20"/>
+        </w:rPr>
+        <w:t xml:space="preserve">EL VENDEDOR hace entrega real y material </w:t>
+      </w:r>
+      <w:r>
+        <w:rPr>
+          <w:rFonts w:cstheme="minorHAnsi"/>
+          <w:sz w:val="20"/>
+          <w:szCs w:val="20"/>
+        </w:rPr>
+        <w:t xml:space="preserve">al COMPRADOR </w:t>
+      </w:r>
+      <w:r>
+        <w:rPr>
+          <w:rFonts w:cstheme="minorHAnsi"/>
+          <w:sz w:val="20"/>
+          <w:szCs w:val="20"/>
+        </w:rPr>
+        <w:t>del</w:t>
+      </w:r>
+      <w:r>
+        <w:rPr>
+          <w:rFonts w:cstheme="minorHAnsi"/>
+          <w:sz w:val="20"/>
+          <w:szCs w:val="20"/>
+        </w:rPr>
+        <w:t xml:space="preserve"> vehículo automotor objeto del presente contrato </w:t>
+      </w:r>
+      <w:r>
+        <w:rPr>
+          <w:rFonts w:cstheme="minorHAnsi"/>
+          <w:sz w:val="20"/>
+          <w:szCs w:val="20"/>
+        </w:rPr>
+        <w:t xml:space="preserve">y este declara haberlo recibido a </w:t>
+      </w:r>
+      <w:r>
+        <w:rPr>
+          <w:rFonts w:cstheme="minorHAnsi"/>
+          <w:sz w:val="20"/>
+          <w:szCs w:val="20"/>
+        </w:rPr>
+        <w:t xml:space="preserve">su entera </w:t>
+      </w:r>
+      <w:r>
+        <w:rPr>
+          <w:rFonts w:cstheme="minorHAnsi"/>
+          <w:sz w:val="20"/>
+          <w:szCs w:val="20"/>
+        </w:rPr>
+        <w:t xml:space="preserve">satisfacción </w:t>
+      </w:r>
+      <w:r>
+        <w:rPr>
+          <w:rFonts w:cstheme="minorHAnsi"/>
+          <w:sz w:val="20"/>
+          <w:szCs w:val="20"/>
+        </w:rPr>
+        <w:t xml:space="preserve">en buen estado de uso y funcionamiento. </w:t>
+      </w:r>
+      <w:r>
+        <w:rPr>
+          <w:rFonts w:cstheme="minorHAnsi"/>
+          <w:b/>
+          <w:bCs/>
+          <w:sz w:val="20"/>
+          <w:szCs w:val="20"/>
+          <w:u w:val="single"/>
+        </w:rPr>
+        <w:t>DECIMA</w:t>
+      </w:r>
+      <w:r>
+        <w:rPr>
+          <w:rFonts w:cstheme="minorHAnsi"/>
+          <w:sz w:val="20"/>
+          <w:szCs w:val="20"/>
+        </w:rPr>
+        <w:t>:</w:t>
       </w:r>
       <w:r>
         <w:rPr>
@@ -2239,7 +2658,71 @@
           <w:sz w:val="20"/>
           <w:szCs w:val="20"/>
         </w:rPr>
-        <w:t>razones</w:t>
+        <w:t xml:space="preserve">En fe de todo lo expuesto y para constancia de las partes, leído íntegramente por ambas partes el presente contrato e impuestos de su contenido y efectos, así como de las obligaciones que imponen, firman en duplicado, en la Ciudad de </w:t>
+      </w:r>
+      <w:r>
+        <w:rPr>
+          <w:rFonts w:cstheme="minorHAnsi"/>
+          <w:b/>
+          <w:bCs/>
+          <w:sz w:val="20"/>
+          <w:szCs w:val="20"/>
+        </w:rPr>
+        <w:t>${CIUDAD}</w:t>
+      </w:r>
+      <w:r>
+        <w:rPr>
+          <w:rFonts w:cstheme="minorHAnsi"/>
+          <w:sz w:val="20"/>
+          <w:szCs w:val="20"/>
+        </w:rPr>
+        <w:t>,</w:t>
+      </w:r>
+      <w:r>
+        <w:rPr>
+          <w:rFonts w:cstheme="minorHAnsi"/>
+          <w:sz w:val="20"/>
+          <w:szCs w:val="20"/>
+        </w:rPr>
+        <w:t xml:space="preserve"> Departamento de </w:t>
+      </w:r>
+      <w:r>
+        <w:rPr>
+          <w:rFonts w:cstheme="minorHAnsi"/>
+          <w:b/>
+          <w:bCs/>
+          <w:sz w:val="20"/>
+          <w:szCs w:val="20"/>
+        </w:rPr>
+        <w:t>${DEPARTAMENTO}</w:t>
+      </w:r>
+      <w:r>
+        <w:rPr>
+          <w:rFonts w:cstheme="minorHAnsi"/>
+          <w:b/>
+          <w:bCs/>
+          <w:sz w:val="20"/>
+          <w:szCs w:val="20"/>
+        </w:rPr>
+        <w:t>,</w:t>
+      </w:r>
+      <w:r>
+        <w:rPr>
+          <w:rFonts w:cstheme="minorHAnsi"/>
+          <w:sz w:val="20"/>
+          <w:szCs w:val="20"/>
+        </w:rPr>
+        <w:t xml:space="preserve"> a los </w:t>
+      </w:r>
+      <w:r>
+        <w:rPr>
+          <w:rFonts w:cstheme="minorHAnsi"/>
+          <w:b/>
+          <w:bCs/>
+          <w:sz w:val="20"/>
+          <w:szCs w:val="20"/>
+        </w:rPr>
+        <w:t>${DIAS}</w:t>
       </w:r>
       <w:r>
         <w:rPr>
@@ -2255,840 +2738,17 @@
           <w:sz w:val="20"/>
           <w:szCs w:val="20"/>
         </w:rPr>
-        <w:t>no imputables a EL VENDEDOR. E</w:t>
-      </w:r>
-      <w:r>
-        <w:rPr>
-          <w:rFonts w:cstheme="minorHAnsi"/>
-          <w:sz w:val="20"/>
-          <w:szCs w:val="20"/>
-        </w:rPr>
-        <w:t>n ninguna circunstancia</w:t>
-      </w:r>
-      <w:r>
-        <w:rPr>
-          <w:rFonts w:cstheme="minorHAnsi"/>
-          <w:sz w:val="20"/>
-          <w:szCs w:val="20"/>
-        </w:rPr>
-        <w:t xml:space="preserve"> EL </w:t>
-      </w:r>
-      <w:r>
-        <w:rPr>
-          <w:rFonts w:cstheme="minorHAnsi"/>
-          <w:sz w:val="20"/>
-          <w:szCs w:val="20"/>
-        </w:rPr>
-        <w:t>VENDEDOR será</w:t>
-      </w:r>
-      <w:r>
-        <w:rPr>
-          <w:rFonts w:cstheme="minorHAnsi"/>
-          <w:sz w:val="20"/>
-          <w:szCs w:val="20"/>
-        </w:rPr>
-        <w:t xml:space="preserve"> responsable de indemnizar el tiempo de inmovilización del </w:t>
-      </w:r>
-      <w:r>
-        <w:rPr>
-          <w:rFonts w:cstheme="minorHAnsi"/>
-          <w:sz w:val="20"/>
-          <w:szCs w:val="20"/>
-        </w:rPr>
-        <w:t>vehículo, pagar</w:t>
-      </w:r>
-      <w:r>
-        <w:rPr>
-          <w:rFonts w:cstheme="minorHAnsi"/>
-          <w:sz w:val="20"/>
-          <w:szCs w:val="20"/>
-        </w:rPr>
-        <w:t xml:space="preserve"> lucro cesante </w:t>
-      </w:r>
-      <w:r>
-        <w:rPr>
-          <w:rFonts w:cstheme="minorHAnsi"/>
-          <w:sz w:val="20"/>
-          <w:szCs w:val="20"/>
-        </w:rPr>
-        <w:t>y</w:t>
-      </w:r>
-      <w:r>
-        <w:rPr>
-          <w:rFonts w:cstheme="minorHAnsi"/>
-          <w:sz w:val="20"/>
-          <w:szCs w:val="20"/>
-        </w:rPr>
-        <w:t xml:space="preserve"> absorber otro tipo de gasto</w:t>
-      </w:r>
-      <w:r>
-        <w:rPr>
-          <w:rFonts w:cstheme="minorHAnsi"/>
-          <w:sz w:val="20"/>
-          <w:szCs w:val="20"/>
-        </w:rPr>
-        <w:t xml:space="preserve">, </w:t>
-      </w:r>
-      <w:r>
-        <w:rPr>
-          <w:rFonts w:cstheme="minorHAnsi"/>
-          <w:sz w:val="20"/>
-          <w:szCs w:val="20"/>
-        </w:rPr>
-        <w:t>durante la unidad este en taller por reparaciones de daños o desperfecto</w:t>
-      </w:r>
-      <w:r>
-        <w:rPr>
-          <w:rFonts w:cstheme="minorHAnsi"/>
-          <w:sz w:val="20"/>
-          <w:szCs w:val="20"/>
-        </w:rPr>
-        <w:t>s</w:t>
-      </w:r>
-      <w:r>
-        <w:rPr>
-          <w:rFonts w:cstheme="minorHAnsi"/>
-          <w:sz w:val="20"/>
-          <w:szCs w:val="20"/>
-        </w:rPr>
-        <w:t>.</w:t>
-      </w:r>
-      <w:r>
-        <w:rPr>
-          <w:rFonts w:cstheme="minorHAnsi"/>
-          <w:sz w:val="20"/>
-          <w:szCs w:val="20"/>
-        </w:rPr>
-        <w:t xml:space="preserve"> </w:t>
-      </w:r>
-      <w:r>
-        <w:rPr>
-          <w:rFonts w:cstheme="minorHAnsi"/>
-          <w:b/>
-          <w:bCs/>
-          <w:sz w:val="20"/>
-          <w:szCs w:val="20"/>
-          <w:u w:val="single"/>
-        </w:rPr>
-        <w:t>SEXTA</w:t>
-      </w:r>
-      <w:r>
-        <w:rPr>
-          <w:rFonts w:cstheme="minorHAnsi"/>
-          <w:b/>
-          <w:bCs/>
-          <w:sz w:val="20"/>
-          <w:szCs w:val="20"/>
-        </w:rPr>
-        <w:t xml:space="preserve">: </w:t>
-      </w:r>
-      <w:r>
-        <w:rPr>
-          <w:rFonts w:cstheme="minorHAnsi"/>
-          <w:sz w:val="20"/>
-          <w:szCs w:val="20"/>
-        </w:rPr>
-        <w:t xml:space="preserve">EL VENDEDOR hace entrega del vehículo, en buen estado, libre de gravámenes, embargos, multas y pactos de reserva de dominio y cualquiera otra circunstancia que afecte el libre comercio del bien objeto del presente contrato. </w:t>
-      </w:r>
-      <w:r>
-        <w:rPr>
-          <w:rFonts w:cstheme="minorHAnsi"/>
-          <w:b/>
-          <w:bCs/>
-          <w:sz w:val="20"/>
-          <w:szCs w:val="20"/>
-          <w:u w:val="single"/>
-        </w:rPr>
-        <w:t>SE</w:t>
-      </w:r>
-      <w:r>
-        <w:rPr>
-          <w:rFonts w:cstheme="minorHAnsi"/>
-          <w:b/>
-          <w:bCs/>
-          <w:sz w:val="20"/>
-          <w:szCs w:val="20"/>
-          <w:u w:val="single"/>
-        </w:rPr>
-        <w:t>PTIMA</w:t>
-      </w:r>
-      <w:r>
-        <w:rPr>
-          <w:rFonts w:cstheme="minorHAnsi"/>
-          <w:sz w:val="20"/>
-          <w:szCs w:val="20"/>
-        </w:rPr>
-        <w:t>: EL VENDEDOR se obliga a rend</w:t>
-      </w:r>
-      <w:r>
-        <w:rPr>
-          <w:rFonts w:cstheme="minorHAnsi"/>
-          <w:sz w:val="20"/>
-          <w:szCs w:val="20"/>
-        </w:rPr>
-        <w:t>ir</w:t>
-      </w:r>
-      <w:r>
-        <w:rPr>
-          <w:rFonts w:cstheme="minorHAnsi"/>
-          <w:sz w:val="20"/>
-          <w:szCs w:val="20"/>
-        </w:rPr>
-        <w:t xml:space="preserve"> a favor del COMPRADOR una garantía mecánica de </w:t>
-      </w:r>
-      <w:r>
-        <w:rPr>
-          <w:rFonts w:cstheme="minorHAnsi"/>
-          <w:sz w:val="20"/>
-          <w:szCs w:val="20"/>
-        </w:rPr>
-        <w:t>sesenta</w:t>
-      </w:r>
-      <w:r>
-        <w:rPr>
-          <w:rFonts w:cstheme="minorHAnsi"/>
-          <w:sz w:val="20"/>
-          <w:szCs w:val="20"/>
-        </w:rPr>
-        <w:t xml:space="preserve"> días (</w:t>
-      </w:r>
-      <w:r>
-        <w:rPr>
-          <w:rFonts w:cstheme="minorHAnsi"/>
-          <w:sz w:val="20"/>
-          <w:szCs w:val="20"/>
-        </w:rPr>
-        <w:t>6</w:t>
-      </w:r>
-      <w:r>
-        <w:rPr>
-          <w:rFonts w:cstheme="minorHAnsi"/>
-          <w:sz w:val="20"/>
-          <w:szCs w:val="20"/>
-        </w:rPr>
-        <w:t>0)</w:t>
-      </w:r>
-      <w:r>
-        <w:rPr>
-          <w:rFonts w:cstheme="minorHAnsi"/>
-          <w:sz w:val="20"/>
-          <w:szCs w:val="20"/>
-        </w:rPr>
-        <w:t xml:space="preserve"> naturales</w:t>
-      </w:r>
-      <w:r>
-        <w:rPr>
-          <w:rFonts w:cstheme="minorHAnsi"/>
-          <w:sz w:val="20"/>
-          <w:szCs w:val="20"/>
-        </w:rPr>
-        <w:t xml:space="preserve">, los cuales se comenzarán a contar a partir del día de la entrega del vehículo. Dicha garantía mecánica cubre desperfectos de </w:t>
-      </w:r>
-      <w:r>
-        <w:rPr>
-          <w:rFonts w:cstheme="minorHAnsi"/>
-          <w:sz w:val="20"/>
-          <w:szCs w:val="20"/>
-        </w:rPr>
-        <w:t>c</w:t>
-      </w:r>
-      <w:r>
-        <w:rPr>
-          <w:rFonts w:cstheme="minorHAnsi"/>
-          <w:sz w:val="20"/>
-          <w:szCs w:val="20"/>
-        </w:rPr>
-        <w:t>aja, motor y diferencial (cuando aplique)</w:t>
-      </w:r>
-      <w:r>
-        <w:rPr>
-          <w:rFonts w:cstheme="minorHAnsi"/>
-          <w:sz w:val="20"/>
-          <w:szCs w:val="20"/>
-        </w:rPr>
-        <w:t>.</w:t>
-      </w:r>
-      <w:r>
-        <w:rPr>
-          <w:rFonts w:cstheme="minorHAnsi"/>
-          <w:sz w:val="20"/>
-          <w:szCs w:val="20"/>
-        </w:rPr>
-        <w:t xml:space="preserve"> </w:t>
-      </w:r>
-      <w:r>
-        <w:rPr>
-          <w:rFonts w:cstheme="minorHAnsi"/>
-          <w:b/>
-          <w:bCs/>
-          <w:sz w:val="20"/>
-          <w:szCs w:val="20"/>
-          <w:u w:val="single"/>
-        </w:rPr>
-        <w:t>OCTAVA</w:t>
-      </w:r>
-      <w:r>
-        <w:rPr>
-          <w:rFonts w:cstheme="minorHAnsi"/>
-          <w:b/>
-          <w:bCs/>
-          <w:sz w:val="20"/>
-          <w:szCs w:val="20"/>
-        </w:rPr>
-        <w:t xml:space="preserve">: </w:t>
-      </w:r>
-      <w:r>
-        <w:rPr>
-          <w:rFonts w:cstheme="minorHAnsi"/>
-          <w:sz w:val="20"/>
-          <w:szCs w:val="20"/>
-        </w:rPr>
-        <w:t xml:space="preserve">EL </w:t>
-      </w:r>
-      <w:r>
-        <w:rPr>
-          <w:rFonts w:cstheme="minorHAnsi"/>
-          <w:sz w:val="20"/>
-          <w:szCs w:val="20"/>
-        </w:rPr>
-        <w:t>VENDEDOR se</w:t>
-      </w:r>
-      <w:r>
-        <w:rPr>
-          <w:rFonts w:cstheme="minorHAnsi"/>
-          <w:sz w:val="20"/>
-          <w:szCs w:val="20"/>
-        </w:rPr>
-        <w:t xml:space="preserve"> obliga a inscribir al automóvil ante </w:t>
-      </w:r>
-      <w:r>
-        <w:rPr>
-          <w:rFonts w:cstheme="minorHAnsi"/>
-          <w:b/>
-          <w:bCs/>
-          <w:sz w:val="20"/>
-          <w:szCs w:val="20"/>
-        </w:rPr>
-        <w:t>REGISTRO VEHICULAR</w:t>
-      </w:r>
-      <w:r>
-        <w:rPr>
-          <w:rFonts w:cstheme="minorHAnsi"/>
-          <w:sz w:val="20"/>
-          <w:szCs w:val="20"/>
-        </w:rPr>
-        <w:t xml:space="preserve">, dependencia del </w:t>
-      </w:r>
-      <w:r>
-        <w:rPr>
-          <w:rFonts w:cstheme="minorHAnsi"/>
-          <w:b/>
-          <w:sz w:val="20"/>
-          <w:szCs w:val="20"/>
-        </w:rPr>
-        <w:t>INSTITUTO DE LA PROPIEDAD</w:t>
-      </w:r>
-      <w:r>
-        <w:rPr>
-          <w:rFonts w:cstheme="minorHAnsi"/>
-          <w:sz w:val="20"/>
-          <w:szCs w:val="20"/>
-        </w:rPr>
-        <w:t xml:space="preserve">, en el término que la ley exige, siempre y cuando EL COMPRADOR, haya cancelado la totalidad del valor de la venta. EL </w:t>
-      </w:r>
-      <w:r>
-        <w:rPr>
-          <w:rFonts w:cstheme="minorHAnsi"/>
-          <w:sz w:val="20"/>
-          <w:szCs w:val="20"/>
-        </w:rPr>
-        <w:t xml:space="preserve">COMPRADOR asume </w:t>
-      </w:r>
-      <w:r>
-        <w:rPr>
-          <w:rFonts w:cstheme="minorHAnsi"/>
-          <w:sz w:val="20"/>
-          <w:szCs w:val="20"/>
-        </w:rPr>
-        <w:t xml:space="preserve">la responsabilidad civil y criminal en caso de accidente o delito cometido con el </w:t>
-      </w:r>
-      <w:r>
-        <w:rPr>
-          <w:rFonts w:cstheme="minorHAnsi"/>
-          <w:sz w:val="20"/>
-          <w:szCs w:val="20"/>
-        </w:rPr>
-        <w:t>vehículo</w:t>
-      </w:r>
-      <w:r>
-        <w:rPr>
-          <w:rFonts w:cstheme="minorHAnsi"/>
-          <w:sz w:val="20"/>
-          <w:szCs w:val="20"/>
-        </w:rPr>
-        <w:t xml:space="preserve"> descrito </w:t>
-      </w:r>
-      <w:r>
-        <w:rPr>
-          <w:rFonts w:cstheme="minorHAnsi"/>
-          <w:sz w:val="20"/>
-          <w:szCs w:val="20"/>
-        </w:rPr>
-        <w:t xml:space="preserve">en la primera cláusula del presente contrato de compraventa. </w:t>
-      </w:r>
-      <w:r>
-        <w:rPr>
-          <w:rFonts w:cstheme="minorHAnsi"/>
-          <w:sz w:val="20"/>
-          <w:szCs w:val="20"/>
-        </w:rPr>
-        <w:t xml:space="preserve">El pago de la matricula recae sobre el VENDEDOR, si la unidad es comprada durante el mes de pago de esta, caso contrario es obligación del comprador absorber dicho pago.  </w:t>
-      </w:r>
-      <w:r>
-        <w:rPr>
-          <w:rFonts w:cstheme="minorHAnsi"/>
-          <w:sz w:val="20"/>
-          <w:szCs w:val="20"/>
-        </w:rPr>
-        <w:t xml:space="preserve">Los costos de auténtica </w:t>
-      </w:r>
-      <w:r>
-        <w:rPr>
-          <w:rFonts w:cstheme="minorHAnsi"/>
-          <w:sz w:val="20"/>
-          <w:szCs w:val="20"/>
-        </w:rPr>
-        <w:t>del</w:t>
-      </w:r>
-      <w:r>
-        <w:rPr>
-          <w:rFonts w:cstheme="minorHAnsi"/>
-          <w:sz w:val="20"/>
-          <w:szCs w:val="20"/>
-        </w:rPr>
-        <w:t xml:space="preserve"> formulario de </w:t>
-      </w:r>
-      <w:r>
-        <w:rPr>
-          <w:rFonts w:cstheme="minorHAnsi"/>
-          <w:sz w:val="20"/>
-          <w:szCs w:val="20"/>
-        </w:rPr>
-        <w:t xml:space="preserve">tradición de </w:t>
-      </w:r>
-      <w:r>
-        <w:rPr>
-          <w:rFonts w:cstheme="minorHAnsi"/>
-          <w:sz w:val="20"/>
-          <w:szCs w:val="20"/>
-        </w:rPr>
-        <w:t>dominio y la</w:t>
-      </w:r>
-      <w:r>
-        <w:rPr>
-          <w:rFonts w:cstheme="minorHAnsi"/>
-          <w:sz w:val="20"/>
-          <w:szCs w:val="20"/>
-        </w:rPr>
-        <w:t xml:space="preserve"> inscripción </w:t>
-      </w:r>
-      <w:r>
-        <w:rPr>
-          <w:rFonts w:cstheme="minorHAnsi"/>
-          <w:sz w:val="20"/>
-          <w:szCs w:val="20"/>
-        </w:rPr>
-        <w:t>de traspaso</w:t>
-      </w:r>
-      <w:r>
-        <w:rPr>
-          <w:rFonts w:cstheme="minorHAnsi"/>
-          <w:sz w:val="20"/>
-          <w:szCs w:val="20"/>
-        </w:rPr>
-        <w:t xml:space="preserve"> ante Registro Vehicular</w:t>
-      </w:r>
-      <w:r>
-        <w:rPr>
-          <w:rFonts w:cstheme="minorHAnsi"/>
-          <w:sz w:val="20"/>
-          <w:szCs w:val="20"/>
-        </w:rPr>
-        <w:t xml:space="preserve"> </w:t>
-      </w:r>
-      <w:r>
-        <w:rPr>
-          <w:rFonts w:cstheme="minorHAnsi"/>
-          <w:sz w:val="20"/>
-          <w:szCs w:val="20"/>
-        </w:rPr>
-        <w:t xml:space="preserve">son por cuenta del </w:t>
-      </w:r>
-      <w:r>
-        <w:rPr>
-          <w:rFonts w:cstheme="minorHAnsi"/>
-          <w:sz w:val="20"/>
-          <w:szCs w:val="20"/>
-        </w:rPr>
-        <w:t>vendedor; el</w:t>
-      </w:r>
-      <w:r>
-        <w:rPr>
-          <w:rFonts w:cstheme="minorHAnsi"/>
-          <w:sz w:val="20"/>
-          <w:szCs w:val="20"/>
-        </w:rPr>
-        <w:t xml:space="preserve"> costo de </w:t>
-      </w:r>
-      <w:r>
-        <w:rPr>
-          <w:rFonts w:cstheme="minorHAnsi"/>
-          <w:sz w:val="20"/>
-          <w:szCs w:val="20"/>
-        </w:rPr>
-        <w:t xml:space="preserve">cambio de propietario y la reposición </w:t>
-      </w:r>
-      <w:r>
-        <w:rPr>
-          <w:rFonts w:cstheme="minorHAnsi"/>
-          <w:sz w:val="20"/>
-          <w:szCs w:val="20"/>
-        </w:rPr>
-        <w:t>de la</w:t>
-      </w:r>
-      <w:r>
-        <w:rPr>
-          <w:rFonts w:cstheme="minorHAnsi"/>
-          <w:sz w:val="20"/>
-          <w:szCs w:val="20"/>
-        </w:rPr>
-        <w:t xml:space="preserve"> nueva </w:t>
-      </w:r>
-      <w:r>
-        <w:rPr>
-          <w:rFonts w:cstheme="minorHAnsi"/>
-          <w:sz w:val="20"/>
-          <w:szCs w:val="20"/>
-        </w:rPr>
-        <w:t xml:space="preserve">boleta </w:t>
-      </w:r>
-      <w:r>
-        <w:rPr>
-          <w:rFonts w:cstheme="minorHAnsi"/>
-          <w:sz w:val="20"/>
-          <w:szCs w:val="20"/>
-        </w:rPr>
-        <w:t xml:space="preserve">de revisión </w:t>
-      </w:r>
-      <w:r>
-        <w:rPr>
-          <w:rFonts w:cstheme="minorHAnsi"/>
-          <w:sz w:val="20"/>
-          <w:szCs w:val="20"/>
-        </w:rPr>
-        <w:t>a nombre de</w:t>
-      </w:r>
-      <w:r>
-        <w:rPr>
-          <w:rFonts w:cstheme="minorHAnsi"/>
-          <w:sz w:val="20"/>
-          <w:szCs w:val="20"/>
-        </w:rPr>
-        <w:t>l nuevo propietario recae sobre el</w:t>
-      </w:r>
-      <w:r>
-        <w:rPr>
-          <w:rFonts w:cstheme="minorHAnsi"/>
-          <w:sz w:val="20"/>
-          <w:szCs w:val="20"/>
-        </w:rPr>
-        <w:t xml:space="preserve"> COMPRADOR.</w:t>
-      </w:r>
-      <w:r>
-        <w:rPr>
-          <w:rFonts w:cstheme="minorHAnsi"/>
-          <w:sz w:val="20"/>
-          <w:szCs w:val="20"/>
-        </w:rPr>
-        <w:t xml:space="preserve"> </w:t>
-      </w:r>
-      <w:r>
-        <w:rPr>
-          <w:rFonts w:cstheme="minorHAnsi"/>
-          <w:sz w:val="20"/>
-          <w:szCs w:val="20"/>
-        </w:rPr>
-        <w:t xml:space="preserve">En los casos de reposición de placas y de boletas de revisión extraviadas por razones imputables al COMPRADOR, recae sobre </w:t>
-      </w:r>
-      <w:r>
-        <w:rPr>
-          <w:rFonts w:cstheme="minorHAnsi"/>
-          <w:sz w:val="20"/>
-          <w:szCs w:val="20"/>
-        </w:rPr>
-        <w:t>EL COMPRADOR la obligación de</w:t>
-      </w:r>
-      <w:r>
-        <w:rPr>
-          <w:rFonts w:cstheme="minorHAnsi"/>
-          <w:sz w:val="20"/>
-          <w:szCs w:val="20"/>
-        </w:rPr>
-        <w:t xml:space="preserve"> absorber el costo de reposición de estos</w:t>
-      </w:r>
-      <w:r>
-        <w:rPr>
-          <w:rFonts w:cstheme="minorHAnsi"/>
-          <w:sz w:val="20"/>
-          <w:szCs w:val="20"/>
-        </w:rPr>
-        <w:t xml:space="preserve">. </w:t>
-      </w:r>
-      <w:r>
-        <w:rPr>
-          <w:rFonts w:cstheme="minorHAnsi"/>
-          <w:b/>
-          <w:bCs/>
-          <w:sz w:val="20"/>
-          <w:szCs w:val="20"/>
-          <w:u w:val="single"/>
-        </w:rPr>
-        <w:t>NOVENA</w:t>
-      </w:r>
-      <w:r>
-        <w:rPr>
-          <w:rFonts w:cstheme="minorHAnsi"/>
-          <w:sz w:val="20"/>
-          <w:szCs w:val="20"/>
-        </w:rPr>
-        <w:t xml:space="preserve">: </w:t>
-      </w:r>
-      <w:r>
-        <w:rPr>
-          <w:rFonts w:cstheme="minorHAnsi"/>
-          <w:sz w:val="20"/>
-          <w:szCs w:val="20"/>
-        </w:rPr>
-        <w:t xml:space="preserve">Por este acto </w:t>
-      </w:r>
-      <w:r>
-        <w:rPr>
-          <w:rFonts w:cstheme="minorHAnsi"/>
-          <w:sz w:val="20"/>
-          <w:szCs w:val="20"/>
-        </w:rPr>
-        <w:t xml:space="preserve">EL VENDEDOR hace entrega real y material </w:t>
-      </w:r>
-      <w:r>
-        <w:rPr>
-          <w:rFonts w:cstheme="minorHAnsi"/>
-          <w:sz w:val="20"/>
-          <w:szCs w:val="20"/>
-        </w:rPr>
-        <w:t xml:space="preserve">al COMPRADOR </w:t>
-      </w:r>
-      <w:r>
-        <w:rPr>
-          <w:rFonts w:cstheme="minorHAnsi"/>
-          <w:sz w:val="20"/>
-          <w:szCs w:val="20"/>
-        </w:rPr>
-        <w:t>del</w:t>
-      </w:r>
-      <w:r>
-        <w:rPr>
-          <w:rFonts w:cstheme="minorHAnsi"/>
-          <w:sz w:val="20"/>
-          <w:szCs w:val="20"/>
-        </w:rPr>
-        <w:t xml:space="preserve"> vehículo automotor objeto del presente contrato </w:t>
-      </w:r>
-      <w:r>
-        <w:rPr>
-          <w:rFonts w:cstheme="minorHAnsi"/>
-          <w:sz w:val="20"/>
-          <w:szCs w:val="20"/>
-        </w:rPr>
-        <w:t xml:space="preserve">y este declara haberlo recibido a </w:t>
-      </w:r>
-      <w:r>
-        <w:rPr>
-          <w:rFonts w:cstheme="minorHAnsi"/>
-          <w:sz w:val="20"/>
-          <w:szCs w:val="20"/>
-        </w:rPr>
-        <w:t xml:space="preserve">su entera </w:t>
-      </w:r>
-      <w:r>
-        <w:rPr>
-          <w:rFonts w:cstheme="minorHAnsi"/>
-          <w:sz w:val="20"/>
-          <w:szCs w:val="20"/>
-        </w:rPr>
-        <w:t xml:space="preserve">satisfacción </w:t>
-      </w:r>
-      <w:r>
-        <w:rPr>
-          <w:rFonts w:cstheme="minorHAnsi"/>
-          <w:sz w:val="20"/>
-          <w:szCs w:val="20"/>
-        </w:rPr>
-        <w:t xml:space="preserve">en buen estado de uso y funcionamiento. </w:t>
-      </w:r>
-      <w:r>
-        <w:rPr>
-          <w:rFonts w:cstheme="minorHAnsi"/>
-          <w:b/>
-          <w:bCs/>
-          <w:sz w:val="20"/>
-          <w:szCs w:val="20"/>
-          <w:u w:val="single"/>
-        </w:rPr>
-        <w:t>DECIMA</w:t>
-      </w:r>
-      <w:r>
-        <w:rPr>
-          <w:rFonts w:cstheme="minorHAnsi"/>
-          <w:sz w:val="20"/>
-          <w:szCs w:val="20"/>
-        </w:rPr>
-        <w:t>:</w:t>
-      </w:r>
-      <w:r>
-        <w:rPr>
-          <w:rFonts w:cstheme="minorHAnsi"/>
-          <w:sz w:val="20"/>
-          <w:szCs w:val="20"/>
-        </w:rPr>
-        <w:t xml:space="preserve"> </w:t>
-      </w:r>
-      <w:r>
-        <w:rPr>
-          <w:rFonts w:cstheme="minorHAnsi"/>
-          <w:sz w:val="20"/>
-          <w:szCs w:val="20"/>
-        </w:rPr>
-        <w:t xml:space="preserve">En fe de todo lo expuesto y para constancia de las partes, leído íntegramente por ambas partes el presente contrato e impuestos de su contenido y efectos, así como de las obligaciones que imponen, firman en duplicado, en la Ciudad de </w:t>
-      </w:r>
-      <w:r>
-        <w:rPr>
-          <w:rFonts w:cstheme="minorHAnsi"/>
-          <w:sz w:val="20"/>
-          <w:szCs w:val="20"/>
-        </w:rPr>
-        <w:t>________________</w:t>
-      </w:r>
-      <w:r>
-        <w:rPr>
-          <w:rFonts w:cstheme="minorHAnsi"/>
-          <w:sz w:val="20"/>
-          <w:szCs w:val="20"/>
-        </w:rPr>
-        <w:t>____________________</w:t>
-      </w:r>
-      <w:r>
-        <w:rPr>
-          <w:rFonts w:cstheme="minorHAnsi"/>
-          <w:sz w:val="20"/>
-          <w:szCs w:val="20"/>
-        </w:rPr>
-        <w:t>__</w:t>
-      </w:r>
-      <w:r>
-        <w:rPr>
-          <w:rFonts w:cstheme="minorHAnsi"/>
-          <w:sz w:val="20"/>
-          <w:szCs w:val="20"/>
-        </w:rPr>
-        <w:t xml:space="preserve">, Departamento de </w:t>
-      </w:r>
-      <w:r>
-        <w:rPr>
-          <w:rFonts w:cstheme="minorHAnsi"/>
-          <w:sz w:val="20"/>
-          <w:szCs w:val="20"/>
-        </w:rPr>
-        <w:t>________</w:t>
-      </w:r>
-      <w:r>
-        <w:rPr>
-          <w:rFonts w:cstheme="minorHAnsi"/>
-          <w:sz w:val="20"/>
-          <w:szCs w:val="20"/>
-        </w:rPr>
-        <w:t>_________________</w:t>
-      </w:r>
-      <w:r>
-        <w:rPr>
-          <w:rFonts w:cstheme="minorHAnsi"/>
-          <w:sz w:val="20"/>
-          <w:szCs w:val="20"/>
-        </w:rPr>
-        <w:t>___</w:t>
-      </w:r>
-      <w:r>
-        <w:rPr>
-          <w:rFonts w:cstheme="minorHAnsi"/>
-          <w:sz w:val="20"/>
-          <w:szCs w:val="20"/>
-        </w:rPr>
-        <w:t xml:space="preserve">, a los </w:t>
-      </w:r>
-      <w:r>
-        <w:rPr>
-          <w:rFonts w:cstheme="minorHAnsi"/>
-          <w:sz w:val="20"/>
-          <w:szCs w:val="20"/>
-        </w:rPr>
-        <w:t>__</w:t>
-      </w:r>
-      <w:r>
-        <w:rPr>
-          <w:rFonts w:cstheme="minorHAnsi"/>
-          <w:sz w:val="20"/>
-          <w:szCs w:val="20"/>
-        </w:rPr>
-        <w:t>_</w:t>
-      </w:r>
-      <w:r>
-        <w:rPr>
-          <w:rFonts w:cstheme="minorHAnsi"/>
-          <w:sz w:val="20"/>
-          <w:szCs w:val="20"/>
-        </w:rPr>
-        <w:t>__</w:t>
-      </w:r>
-      <w:r>
-        <w:rPr>
-          <w:rFonts w:cstheme="minorHAnsi"/>
-          <w:sz w:val="20"/>
-          <w:szCs w:val="20"/>
-        </w:rPr>
-        <w:t xml:space="preserve"> días del mes de </w:t>
-      </w:r>
-      <w:r>
-        <w:rPr>
-          <w:rFonts w:cstheme="minorHAnsi"/>
-          <w:sz w:val="20"/>
-          <w:szCs w:val="20"/>
-        </w:rPr>
-        <w:t>____</w:t>
-      </w:r>
-      <w:r>
-        <w:rPr>
-          <w:rFonts w:cstheme="minorHAnsi"/>
-          <w:sz w:val="20"/>
-          <w:szCs w:val="20"/>
-        </w:rPr>
-        <w:t>_______________</w:t>
-      </w:r>
-      <w:r>
-        <w:rPr>
-          <w:rFonts w:cstheme="minorHAnsi"/>
-          <w:sz w:val="20"/>
-          <w:szCs w:val="20"/>
-        </w:rPr>
-        <w:t>___</w:t>
+        <w:t xml:space="preserve">días del mes de </w:t>
+      </w:r>
+      <w:r>
+        <w:rPr>
+          <w:rFonts w:cstheme="minorHAnsi"/>
+          <w:b/>
+          <w:bCs/>
+          <w:sz w:val="20"/>
+          <w:szCs w:val="20"/>
+        </w:rPr>
+        <w:t>${MES}</w:t>
       </w:r>
       <w:r>
         <w:rPr>
@@ -3101,30 +2761,18 @@
       <w:r>
         <w:rPr>
           <w:rFonts w:cstheme="minorHAnsi"/>
-          <w:sz w:val="20"/>
-          <w:szCs w:val="20"/>
-        </w:rPr>
-        <w:t>_______</w:t>
-      </w:r>
-      <w:r>
-        <w:rPr>
-          <w:rFonts w:cstheme="minorHAnsi"/>
-          <w:sz w:val="20"/>
-          <w:szCs w:val="20"/>
-        </w:rPr>
-        <w:t>_</w:t>
-      </w:r>
-      <w:r>
-        <w:rPr>
-          <w:rFonts w:cstheme="minorHAnsi"/>
-          <w:sz w:val="20"/>
-          <w:szCs w:val="20"/>
-        </w:rPr>
-        <w:t>__</w:t>
-      </w:r>
-      <w:r>
-        <w:rPr>
-          <w:rFonts w:cstheme="minorHAnsi"/>
+          <w:b/>
+          <w:bCs/>
+          <w:sz w:val="20"/>
+          <w:szCs w:val="20"/>
+        </w:rPr>
+        <w:t>${ANIO_ACTUAL}</w:t>
+      </w:r>
+      <w:r>
+        <w:rPr>
+          <w:rFonts w:cstheme="minorHAnsi"/>
+          <w:b/>
+          <w:bCs/>
           <w:sz w:val="20"/>
           <w:szCs w:val="20"/>
         </w:rPr>
@@ -3178,6 +2826,7 @@
     <w:p>
       <w:pPr>
         <w:spacing w:line="360" w:lineRule="auto"/>
+        <w:jc w:val="center"/>
         <w:rPr>
           <w:rFonts w:cstheme="minorHAnsi"/>
           <w:sz w:val="20"/>
@@ -3185,283 +2834,329 @@
         </w:rPr>
       </w:pPr>
     </w:p>
-    <w:p>
-      <w:pPr>
-        <w:spacing w:line="360" w:lineRule="auto"/>
-        <w:rPr>
-          <w:rFonts w:cstheme="minorHAnsi"/>
-          <w:sz w:val="20"/>
-          <w:szCs w:val="20"/>
-        </w:rPr>
-      </w:pPr>
-      <w:r>
-        <w:rPr>
-          <w:rFonts w:cstheme="minorHAnsi"/>
-          <w:sz w:val="20"/>
-          <w:szCs w:val="20"/>
-        </w:rPr>
-        <w:t xml:space="preserve">           </w:t>
-      </w:r>
-      <w:r>
-        <w:rPr>
-          <w:rFonts w:cstheme="minorHAnsi"/>
-          <w:sz w:val="20"/>
-          <w:szCs w:val="20"/>
-        </w:rPr>
-        <w:t xml:space="preserve">                   </w:t>
-      </w:r>
-      <w:r>
-        <w:rPr>
-          <w:rFonts w:cstheme="minorHAnsi"/>
-          <w:sz w:val="20"/>
-          <w:szCs w:val="20"/>
-        </w:rPr>
-        <w:t xml:space="preserve">  ____________________________________                        __________________________________</w:t>
-      </w:r>
-    </w:p>
-    <w:p>
-      <w:pPr>
-        <w:spacing w:line="240" w:lineRule="auto"/>
-        <w:jc w:val="center"/>
-        <w:rPr>
-          <w:rFonts w:cstheme="minorHAnsi"/>
-          <w:sz w:val="18"/>
-          <w:szCs w:val="18"/>
-          <w:lang w:val="es-ES_tradnl"/>
-        </w:rPr>
-      </w:pPr>
-      <w:r>
-        <w:rPr>
-          <w:rFonts w:eastAsia="Times New Roman" w:cstheme="minorHAnsi"/>
-          <w:b/>
-          <w:spacing w:val="-3"/>
-          <w:sz w:val="20"/>
-          <w:szCs w:val="20"/>
-          <w:lang w:val="es-ES_tradnl" w:eastAsia="es-ES"/>
-        </w:rPr>
-        <w:t>$</w:t>
-      </w:r>
-      <w:r>
-        <w:rPr>
-          <w:rFonts w:cstheme="minorHAnsi"/>
-          <w:b/>
-          <w:sz w:val="20"/>
-          <w:szCs w:val="20"/>
-          <w:lang w:val="es-ES_tradnl"/>
-        </w:rPr>
-        <w:t>{</w:t>
-      </w:r>
-      <w:r>
-        <w:rPr>
-          <w:rFonts w:cstheme="minorHAnsi"/>
-          <w:b/>
-          <w:sz w:val="20"/>
-          <w:szCs w:val="20"/>
-          <w:lang w:val="es-MX"/>
-        </w:rPr>
-        <w:t>REPRESENTANTE_</w:t>
-      </w:r>
-      <w:proofErr w:type="gramStart"/>
-      <w:r>
-        <w:rPr>
-          <w:rFonts w:cstheme="minorHAnsi"/>
-          <w:b/>
-          <w:sz w:val="20"/>
-          <w:szCs w:val="20"/>
-          <w:lang w:val="es-MX"/>
-        </w:rPr>
-        <w:t>LEGAL</w:t>
-      </w:r>
-      <w:r>
-        <w:rPr>
-          <w:rFonts w:cstheme="minorHAnsi"/>
-          <w:b/>
-          <w:sz w:val="20"/>
-          <w:szCs w:val="20"/>
-          <w:lang w:val="es-ES_tradnl"/>
-        </w:rPr>
-        <w:t>}</w:t>
-      </w:r>
-      <w:r>
-        <w:rPr>
-          <w:rFonts w:cstheme="minorHAnsi"/>
-          <w:sz w:val="18"/>
-          <w:szCs w:val="18"/>
-          <w:lang w:val="es-ES_tradnl"/>
-        </w:rPr>
-        <w:t xml:space="preserve">   </w:t>
-      </w:r>
-      <w:proofErr w:type="gramEnd"/>
-      <w:r>
-        <w:rPr>
-          <w:rFonts w:cstheme="minorHAnsi"/>
-          <w:sz w:val="18"/>
-          <w:szCs w:val="18"/>
-          <w:lang w:val="es-ES_tradnl"/>
-        </w:rPr>
-        <w:t xml:space="preserve">                                         </w:t>
-      </w:r>
-      <w:r>
-        <w:rPr>
-          <w:rFonts w:cstheme="minorHAnsi"/>
-          <w:sz w:val="18"/>
-          <w:szCs w:val="18"/>
-          <w:lang w:val="es-ES_tradnl"/>
-        </w:rPr>
-        <w:t xml:space="preserve"> </w:t>
-      </w:r>
-      <w:r>
-        <w:rPr>
-          <w:rFonts w:cstheme="minorHAnsi"/>
-          <w:sz w:val="18"/>
-          <w:szCs w:val="18"/>
-          <w:lang w:val="es-ES_tradnl"/>
-        </w:rPr>
-        <w:t xml:space="preserve"> </w:t>
-      </w:r>
-      <w:r>
-        <w:rPr>
-          <w:rFonts w:cstheme="minorHAnsi"/>
-          <w:sz w:val="18"/>
-          <w:szCs w:val="18"/>
-          <w:lang w:val="es-ES_tradnl"/>
-        </w:rPr>
-        <w:t xml:space="preserve"> </w:t>
-      </w:r>
-      <w:r>
-        <w:rPr>
-          <w:rFonts w:cstheme="minorHAnsi"/>
-          <w:sz w:val="18"/>
-          <w:szCs w:val="18"/>
-          <w:lang w:val="es-ES_tradnl"/>
-        </w:rPr>
-        <w:t xml:space="preserve"> </w:t>
-      </w:r>
-      <w:r>
-        <w:rPr>
-          <w:rFonts w:cstheme="minorHAnsi"/>
-          <w:sz w:val="18"/>
-          <w:szCs w:val="18"/>
-          <w:lang w:val="es-ES_tradnl"/>
-        </w:rPr>
-        <w:t xml:space="preserve">                           </w:t>
-      </w:r>
-      <w:r>
-        <w:rPr>
-          <w:rFonts w:cstheme="minorHAnsi"/>
-          <w:b/>
-          <w:bCs/>
-          <w:sz w:val="20"/>
-          <w:szCs w:val="20"/>
-        </w:rPr>
-        <w:t>$</w:t>
-      </w:r>
-      <w:r>
-        <w:rPr>
-          <w:rFonts w:cstheme="minorHAnsi"/>
-          <w:b/>
-          <w:bCs/>
-          <w:sz w:val="20"/>
-          <w:szCs w:val="20"/>
-          <w:lang w:val="es-ES_tradnl"/>
-        </w:rPr>
-        <w:t>{CLIENTE}</w:t>
-      </w:r>
-    </w:p>
-    <w:p>
-      <w:pPr>
-        <w:spacing w:line="240" w:lineRule="auto"/>
-        <w:jc w:val="center"/>
-        <w:rPr>
-          <w:rFonts w:cstheme="minorHAnsi"/>
-          <w:sz w:val="20"/>
-          <w:szCs w:val="20"/>
-        </w:rPr>
-      </w:pPr>
-      <w:r>
-        <w:rPr>
-          <w:rFonts w:cstheme="minorHAnsi"/>
-          <w:sz w:val="18"/>
-          <w:szCs w:val="18"/>
-          <w:lang w:val="es-ES_tradnl"/>
-        </w:rPr>
-        <w:t>INVERSIONES GLOBALES S.A DE C.V</w:t>
-      </w:r>
-      <w:r>
-        <w:rPr>
-          <w:rFonts w:cstheme="minorHAnsi"/>
-          <w:sz w:val="18"/>
-          <w:szCs w:val="18"/>
-          <w:lang w:val="es-ES_tradnl"/>
-        </w:rPr>
-        <w:t xml:space="preserve">                                                                   </w:t>
-      </w:r>
-      <w:r>
-        <w:rPr>
-          <w:rFonts w:cstheme="minorHAnsi"/>
-          <w:sz w:val="18"/>
-          <w:szCs w:val="18"/>
-          <w:lang w:val="es-ES_tradnl"/>
-        </w:rPr>
-        <w:t xml:space="preserve"> </w:t>
-      </w:r>
-      <w:r>
-        <w:rPr>
-          <w:rFonts w:cstheme="minorHAnsi"/>
-          <w:sz w:val="18"/>
-          <w:szCs w:val="18"/>
-          <w:lang w:val="es-ES_tradnl"/>
-        </w:rPr>
-        <w:t xml:space="preserve">  COMPRADOR</w:t>
-      </w:r>
-    </w:p>
-    <w:p>
-      <w:pPr>
-        <w:pStyle w:val="Sinespaciado"/>
-        <w:rPr>
-          <w:rFonts w:cstheme="minorHAnsi"/>
-          <w:sz w:val="18"/>
-          <w:szCs w:val="18"/>
-          <w:lang w:val="es-ES_tradnl"/>
-        </w:rPr>
-      </w:pPr>
-      <w:r>
-        <w:rPr>
-          <w:rFonts w:cstheme="minorHAnsi"/>
-          <w:sz w:val="18"/>
-          <w:szCs w:val="18"/>
-          <w:lang w:val="es-ES_tradnl"/>
-        </w:rPr>
-        <w:t xml:space="preserve">                                              </w:t>
-      </w:r>
-      <w:r>
-        <w:rPr>
-          <w:rFonts w:cstheme="minorHAnsi"/>
-          <w:sz w:val="18"/>
-          <w:szCs w:val="18"/>
-          <w:lang w:val="es-ES_tradnl"/>
-        </w:rPr>
-        <w:t xml:space="preserve">                   </w:t>
-      </w:r>
-      <w:r>
-        <w:rPr>
-          <w:rFonts w:cstheme="minorHAnsi"/>
-          <w:sz w:val="18"/>
-          <w:szCs w:val="18"/>
-          <w:lang w:val="es-ES_tradnl"/>
-        </w:rPr>
-        <w:t xml:space="preserve"> </w:t>
-      </w:r>
-      <w:r>
-        <w:rPr>
-          <w:rFonts w:cstheme="minorHAnsi"/>
-          <w:sz w:val="18"/>
-          <w:szCs w:val="18"/>
-          <w:lang w:val="es-ES_tradnl"/>
-        </w:rPr>
-        <w:t>VENDEDOR</w:t>
-      </w:r>
-    </w:p>
+    <w:tbl>
+      <w:tblPr>
+        <w:tblStyle w:val="Tablaconcuadrcula"/>
+        <w:tblW w:w="0" w:type="auto"/>
+        <w:tblBorders>
+          <w:top w:val="none" w:sz="0" w:space="0" w:color="auto"/>
+          <w:left w:val="none" w:sz="0" w:space="0" w:color="auto"/>
+          <w:bottom w:val="none" w:sz="0" w:space="0" w:color="auto"/>
+          <w:right w:val="none" w:sz="0" w:space="0" w:color="auto"/>
+          <w:insideH w:val="none" w:sz="0" w:space="0" w:color="auto"/>
+          <w:insideV w:val="none" w:sz="0" w:space="0" w:color="auto"/>
+        </w:tblBorders>
+        <w:tblLook w:val="04A0" w:firstRow="1" w:lastRow="0" w:firstColumn="1" w:lastColumn="0" w:noHBand="0" w:noVBand="1"/>
+      </w:tblPr>
+      <w:tblGrid>
+        <w:gridCol w:w="5228"/>
+        <w:gridCol w:w="5228"/>
+      </w:tblGrid>
+      <w:tr>
+        <w:tc>
+          <w:tcPr>
+            <w:tcW w:w="5228" w:type="dxa"/>
+          </w:tcPr>
+          <w:p>
+            <w:pPr>
+              <w:spacing w:line="360" w:lineRule="auto"/>
+              <w:jc w:val="center"/>
+              <w:rPr>
+                <w:rFonts w:cstheme="minorHAnsi"/>
+                <w:sz w:val="20"/>
+                <w:szCs w:val="20"/>
+              </w:rPr>
+            </w:pPr>
+            <w:r>
+              <w:rPr>
+                <w:rFonts w:cstheme="minorHAnsi"/>
+                <w:sz w:val="20"/>
+                <w:szCs w:val="20"/>
+              </w:rPr>
+              <w:t xml:space="preserve">____________________________________  </w:t>
+            </w:r>
+          </w:p>
+        </w:tc>
+        <w:tc>
+          <w:tcPr>
+            <w:tcW w:w="5228" w:type="dxa"/>
+          </w:tcPr>
+          <w:p>
+            <w:pPr>
+              <w:spacing w:line="360" w:lineRule="auto"/>
+              <w:jc w:val="center"/>
+              <w:rPr>
+                <w:rFonts w:cstheme="minorHAnsi"/>
+                <w:sz w:val="20"/>
+                <w:szCs w:val="20"/>
+              </w:rPr>
+            </w:pPr>
+            <w:r>
+              <w:rPr>
+                <w:rFonts w:cstheme="minorHAnsi"/>
+                <w:sz w:val="20"/>
+                <w:szCs w:val="20"/>
+              </w:rPr>
+              <w:t xml:space="preserve">____________________________________  </w:t>
+            </w:r>
+          </w:p>
+        </w:tc>
+      </w:tr>
+      <w:tr>
+        <w:tc>
+          <w:tcPr>
+            <w:tcW w:w="5228" w:type="dxa"/>
+          </w:tcPr>
+          <w:p>
+            <w:pPr>
+              <w:spacing w:line="360" w:lineRule="auto"/>
+              <w:jc w:val="center"/>
+              <w:rPr>
+                <w:rFonts w:cstheme="minorHAnsi"/>
+                <w:sz w:val="20"/>
+                <w:szCs w:val="20"/>
+              </w:rPr>
+            </w:pPr>
+            <w:r>
+              <w:rPr>
+                <w:rFonts w:eastAsia="Times New Roman" w:cstheme="minorHAnsi"/>
+                <w:b/>
+                <w:spacing w:val="-3"/>
+                <w:sz w:val="20"/>
+                <w:szCs w:val="20"/>
+                <w:lang w:val="es-ES_tradnl" w:eastAsia="es-ES"/>
+              </w:rPr>
+              <w:t>$</w:t>
+            </w:r>
+            <w:r>
+              <w:rPr>
+                <w:rFonts w:cstheme="minorHAnsi"/>
+                <w:b/>
+                <w:sz w:val="20"/>
+                <w:szCs w:val="20"/>
+                <w:lang w:val="es-ES_tradnl"/>
+              </w:rPr>
+              <w:t>{</w:t>
+            </w:r>
+            <w:r>
+              <w:rPr>
+                <w:rFonts w:cstheme="minorHAnsi"/>
+                <w:b/>
+                <w:sz w:val="20"/>
+                <w:szCs w:val="20"/>
+                <w:lang w:val="es-MX"/>
+              </w:rPr>
+              <w:t>REPRESENTANTE_LEGAL</w:t>
+            </w:r>
+            <w:r>
+              <w:rPr>
+                <w:rFonts w:cstheme="minorHAnsi"/>
+                <w:b/>
+                <w:sz w:val="20"/>
+                <w:szCs w:val="20"/>
+                <w:lang w:val="es-ES_tradnl"/>
+              </w:rPr>
+              <w:t>}</w:t>
+            </w:r>
+            <w:r>
+              <w:rPr>
+                <w:rFonts w:cstheme="minorHAnsi"/>
+                <w:sz w:val="18"/>
+                <w:szCs w:val="18"/>
+                <w:lang w:val="es-ES_tradnl"/>
+              </w:rPr>
+              <w:t xml:space="preserve">                                          </w:t>
+            </w:r>
+            <w:r>
+              <w:rPr>
+                <w:rFonts w:cstheme="minorHAnsi"/>
+                <w:sz w:val="18"/>
+                <w:szCs w:val="18"/>
+                <w:lang w:val="es-ES_tradnl"/>
+              </w:rPr>
+              <w:t xml:space="preserve"> </w:t>
+            </w:r>
+            <w:r>
+              <w:rPr>
+                <w:rFonts w:cstheme="minorHAnsi"/>
+                <w:sz w:val="18"/>
+                <w:szCs w:val="18"/>
+                <w:lang w:val="es-ES_tradnl"/>
+              </w:rPr>
+              <w:t xml:space="preserve"> </w:t>
+            </w:r>
+            <w:r>
+              <w:rPr>
+                <w:rFonts w:cstheme="minorHAnsi"/>
+                <w:sz w:val="18"/>
+                <w:szCs w:val="18"/>
+                <w:lang w:val="es-ES_tradnl"/>
+              </w:rPr>
+              <w:t xml:space="preserve"> </w:t>
+            </w:r>
+            <w:r>
+              <w:rPr>
+                <w:rFonts w:cstheme="minorHAnsi"/>
+                <w:sz w:val="18"/>
+                <w:szCs w:val="18"/>
+                <w:lang w:val="es-ES_tradnl"/>
+              </w:rPr>
+              <w:t xml:space="preserve"> </w:t>
+            </w:r>
+            <w:r>
+              <w:rPr>
+                <w:rFonts w:cstheme="minorHAnsi"/>
+                <w:sz w:val="18"/>
+                <w:szCs w:val="18"/>
+                <w:lang w:val="es-ES_tradnl"/>
+              </w:rPr>
+              <w:t xml:space="preserve">              </w:t>
+            </w:r>
+          </w:p>
+        </w:tc>
+        <w:tc>
+          <w:tcPr>
+            <w:tcW w:w="5228" w:type="dxa"/>
+          </w:tcPr>
+          <w:p>
+            <w:pPr>
+              <w:spacing w:line="360" w:lineRule="auto"/>
+              <w:jc w:val="center"/>
+              <w:rPr>
+                <w:rFonts w:cstheme="minorHAnsi"/>
+                <w:sz w:val="20"/>
+                <w:szCs w:val="20"/>
+              </w:rPr>
+            </w:pPr>
+            <w:r>
+              <w:rPr>
+                <w:rFonts w:cstheme="minorHAnsi"/>
+                <w:b/>
+                <w:bCs/>
+                <w:sz w:val="20"/>
+                <w:szCs w:val="20"/>
+              </w:rPr>
+              <w:t>$</w:t>
+            </w:r>
+            <w:r>
+              <w:rPr>
+                <w:rFonts w:cstheme="minorHAnsi"/>
+                <w:b/>
+                <w:bCs/>
+                <w:sz w:val="20"/>
+                <w:szCs w:val="20"/>
+                <w:lang w:val="es-ES_tradnl"/>
+              </w:rPr>
+              <w:t>{CLIENTE}</w:t>
+            </w:r>
+          </w:p>
+        </w:tc>
+      </w:tr>
+      <w:tr>
+        <w:tc>
+          <w:tcPr>
+            <w:tcW w:w="5228" w:type="dxa"/>
+          </w:tcPr>
+          <w:p>
+            <w:pPr>
+              <w:spacing w:line="360" w:lineRule="auto"/>
+              <w:jc w:val="center"/>
+              <w:rPr>
+                <w:rFonts w:cstheme="minorHAnsi"/>
+                <w:sz w:val="20"/>
+                <w:szCs w:val="20"/>
+              </w:rPr>
+            </w:pPr>
+            <w:r>
+              <w:rPr>
+                <w:rFonts w:cstheme="minorHAnsi"/>
+                <w:sz w:val="18"/>
+                <w:szCs w:val="18"/>
+                <w:lang w:val="es-ES_tradnl"/>
+              </w:rPr>
+              <w:t>INVERSIONES GLOBALES S.A DE C.V</w:t>
+            </w:r>
+            <w:r>
+              <w:rPr>
+                <w:rFonts w:cstheme="minorHAnsi"/>
+                <w:sz w:val="18"/>
+                <w:szCs w:val="18"/>
+                <w:lang w:val="es-ES_tradnl"/>
+              </w:rPr>
+              <w:t xml:space="preserve">                                                    </w:t>
+            </w:r>
+          </w:p>
+        </w:tc>
+        <w:tc>
+          <w:tcPr>
+            <w:tcW w:w="5228" w:type="dxa"/>
+          </w:tcPr>
+          <w:p>
+            <w:pPr>
+              <w:spacing w:line="360" w:lineRule="auto"/>
+              <w:jc w:val="center"/>
+              <w:rPr>
+                <w:rFonts w:cstheme="minorHAnsi"/>
+                <w:sz w:val="20"/>
+                <w:szCs w:val="20"/>
+              </w:rPr>
+            </w:pPr>
+            <w:r>
+              <w:rPr>
+                <w:rFonts w:cstheme="minorHAnsi"/>
+                <w:sz w:val="18"/>
+                <w:szCs w:val="18"/>
+                <w:lang w:val="es-ES_tradnl"/>
+              </w:rPr>
+              <w:t>COMPRADOR</w:t>
+            </w:r>
+          </w:p>
+        </w:tc>
+      </w:tr>
+      <w:tr>
+        <w:tc>
+          <w:tcPr>
+            <w:tcW w:w="5228" w:type="dxa"/>
+          </w:tcPr>
+          <w:p>
+            <w:pPr>
+              <w:spacing w:line="360" w:lineRule="auto"/>
+              <w:jc w:val="center"/>
+              <w:rPr>
+                <w:rFonts w:cstheme="minorHAnsi"/>
+                <w:sz w:val="20"/>
+                <w:szCs w:val="20"/>
+              </w:rPr>
+            </w:pPr>
+            <w:r>
+              <w:rPr>
+                <w:rFonts w:cstheme="minorHAnsi"/>
+                <w:sz w:val="18"/>
+                <w:szCs w:val="18"/>
+                <w:lang w:val="es-ES_tradnl"/>
+              </w:rPr>
+              <w:t>VENDEDOR</w:t>
+            </w:r>
+          </w:p>
+        </w:tc>
+        <w:tc>
+          <w:tcPr>
+            <w:tcW w:w="5228" w:type="dxa"/>
+          </w:tcPr>
+          <w:p>
+            <w:pPr>
+              <w:spacing w:line="360" w:lineRule="auto"/>
+              <w:jc w:val="center"/>
+              <w:rPr>
+                <w:rFonts w:cstheme="minorHAnsi"/>
+                <w:sz w:val="20"/>
+                <w:szCs w:val="20"/>
+              </w:rPr>
+            </w:pPr>
+          </w:p>
+        </w:tc>
+      </w:tr>
+    </w:tbl>
     <w:p/>
     <w:p/>
     <w:p/>
@@ -4268,6 +3963,25 @@
     <w:uiPriority w:val="99"/>
     <w:rsid w:val="00545792"/>
   </w:style>
+  <w:style w:type="table" w:styleId="Tablaconcuadrcula">
+    <w:name w:val="Table Grid"/>
+    <w:basedOn w:val="Tablanormal"/>
+    <w:uiPriority w:val="39"/>
+    <w:rsid w:val="00607441"/>
+    <w:pPr>
+      <w:spacing w:after="0" w:line="240" w:lineRule="auto"/>
+    </w:pPr>
+    <w:tblPr>
+      <w:tblBorders>
+        <w:top w:val="single" w:sz="4" w:space="0" w:color="auto"/>
+        <w:left w:val="single" w:sz="4" w:space="0" w:color="auto"/>
+        <w:bottom w:val="single" w:sz="4" w:space="0" w:color="auto"/>
+        <w:right w:val="single" w:sz="4" w:space="0" w:color="auto"/>
+        <w:insideH w:val="single" w:sz="4" w:space="0" w:color="auto"/>
+        <w:insideV w:val="single" w:sz="4" w:space="0" w:color="auto"/>
+      </w:tblBorders>
+    </w:tblPr>
+  </w:style>
 </w:styles>
 </file>
 

</xml_diff>

<commit_message>
correlativo y modificacion a ajax
</commit_message>
<xml_diff>
--- a/plantillas/venta_contrato_vehiculo.docx
+++ b/plantillas/venta_contrato_vehiculo.docx
@@ -73,7 +73,7 @@
           <w:sz w:val="24"/>
           <w:szCs w:val="24"/>
         </w:rPr>
-        <w:t xml:space="preserve">                                    </w:t>
+        <w:t xml:space="preserve">                        </w:t>
       </w:r>
       <w:r>
         <w:rPr>
@@ -83,27 +83,23 @@
           <w:sz w:val="24"/>
           <w:szCs w:val="24"/>
         </w:rPr>
-        <w:t xml:space="preserve">   </w:t>
-      </w:r>
-      <w:r>
-        <w:rPr>
-          <w:rFonts w:cstheme="minorHAnsi"/>
-          <w:b/>
-          <w:bCs/>
+        <w:t xml:space="preserve">  </w:t>
+      </w:r>
+      <w:r>
+        <w:rPr>
+          <w:rFonts w:cstheme="minorHAnsi"/>
           <w:sz w:val="24"/>
           <w:szCs w:val="24"/>
         </w:rPr>
-        <w:t xml:space="preserve">    </w:t>
-      </w:r>
-      <w:r>
-        <w:rPr>
-          <w:rFonts w:cstheme="minorHAnsi"/>
-          <w:b/>
-          <w:bCs/>
+        <w:t>${</w:t>
+      </w:r>
+      <w:r>
+        <w:rPr>
+          <w:rFonts w:cstheme="minorHAnsi"/>
           <w:sz w:val="24"/>
           <w:szCs w:val="24"/>
         </w:rPr>
-        <w:t xml:space="preserve"> </w:t>
+        <w:t>CORREL</w:t>
       </w:r>
       <w:r>
         <w:rPr>
@@ -111,7 +107,7 @@
           <w:sz w:val="24"/>
           <w:szCs w:val="24"/>
         </w:rPr>
-        <w:t>CH-</w:t>
+        <w:t>ATIVO</w:t>
       </w:r>
       <w:r>
         <w:rPr>
@@ -119,39 +115,7 @@
           <w:sz w:val="24"/>
           <w:szCs w:val="24"/>
         </w:rPr>
-        <w:t>2021-</w:t>
-      </w:r>
-      <w:r>
-        <w:rPr>
-          <w:rFonts w:cstheme="minorHAnsi"/>
-          <w:sz w:val="24"/>
-          <w:szCs w:val="24"/>
-        </w:rPr>
-        <w:t>10</w:t>
-      </w:r>
-      <w:r>
-        <w:rPr>
-          <w:rFonts w:cstheme="minorHAnsi"/>
-          <w:sz w:val="24"/>
-          <w:szCs w:val="24"/>
-        </w:rPr>
-        <w:t>-</w:t>
-      </w:r>
-      <w:r>
-        <w:rPr>
-          <w:rFonts w:cstheme="minorHAnsi"/>
-          <w:sz w:val="24"/>
-          <w:szCs w:val="24"/>
-        </w:rPr>
-        <w:t>1</w:t>
-      </w:r>
-      <w:r>
-        <w:rPr>
-          <w:rFonts w:cstheme="minorHAnsi"/>
-          <w:sz w:val="24"/>
-          <w:szCs w:val="24"/>
-        </w:rPr>
-        <w:t>1</w:t>
+        <w:t>}</w:t>
       </w:r>
       <w:r>
         <w:rPr>
@@ -171,6 +135,7 @@
           <w:rFonts w:cstheme="minorHAnsi"/>
           <w:sz w:val="24"/>
           <w:szCs w:val="24"/>
+          <w:u w:val="single"/>
         </w:rPr>
       </w:pPr>
     </w:p>

</xml_diff>

<commit_message>
nuevas plantillas y campos para contrato
</commit_message>
<xml_diff>
--- a/plantillas/venta_contrato_vehiculo.docx
+++ b/plantillas/venta_contrato_vehiculo.docx
@@ -130,17 +130,6 @@
     </w:p>
     <w:p>
       <w:pPr>
-        <w:spacing w:line="240" w:lineRule="auto"/>
-        <w:rPr>
-          <w:rFonts w:cstheme="minorHAnsi"/>
-          <w:sz w:val="24"/>
-          <w:szCs w:val="24"/>
-          <w:u w:val="single"/>
-        </w:rPr>
-      </w:pPr>
-    </w:p>
-    <w:p>
-      <w:pPr>
         <w:spacing w:line="360" w:lineRule="auto"/>
         <w:jc w:val="both"/>
         <w:rPr>
@@ -262,7 +251,36 @@
           <w:szCs w:val="20"/>
           <w:lang w:val="es-ES_tradnl"/>
         </w:rPr>
-        <w:t xml:space="preserve">, con numero de identidad </w:t>
+        <w:t xml:space="preserve">, </w:t>
+      </w:r>
+      <w:r>
+        <w:rPr>
+          <w:rFonts w:cstheme="minorHAnsi"/>
+          <w:sz w:val="19"/>
+          <w:szCs w:val="19"/>
+          <w:lang w:val="es-ES_tradnl"/>
+        </w:rPr>
+        <w:t xml:space="preserve">con documento nacional de identificación </w:t>
+      </w:r>
+      <w:proofErr w:type="spellStart"/>
+      <w:r>
+        <w:rPr>
+          <w:rFonts w:cstheme="minorHAnsi"/>
+          <w:sz w:val="19"/>
+          <w:szCs w:val="19"/>
+          <w:lang w:val="es-ES_tradnl"/>
+        </w:rPr>
+        <w:t>numero</w:t>
+      </w:r>
+      <w:proofErr w:type="spellEnd"/>
+      <w:r>
+        <w:rPr>
+          <w:rFonts w:cstheme="minorHAnsi"/>
+          <w:sz w:val="19"/>
+          <w:szCs w:val="19"/>
+          <w:lang w:val="es-ES_tradnl"/>
+        </w:rPr>
+        <w:t xml:space="preserve">  </w:t>
       </w:r>
       <w:r>
         <w:rPr>
@@ -309,29 +327,11 @@
       <w:r>
         <w:rPr>
           <w:rFonts w:cstheme="minorHAnsi"/>
-          <w:sz w:val="20"/>
-          <w:szCs w:val="20"/>
-          <w:lang w:val="es-ES_tradnl"/>
-        </w:rPr>
-        <w:t xml:space="preserve">de este domicilio, actuando en </w:t>
-      </w:r>
-      <w:r>
-        <w:rPr>
-          <w:rFonts w:cstheme="minorHAnsi"/>
-          <w:sz w:val="20"/>
-          <w:szCs w:val="20"/>
-          <w:lang w:val="es-ES_tradnl"/>
-        </w:rPr>
-        <w:t xml:space="preserve">nombre y </w:t>
-      </w:r>
-      <w:r>
-        <w:rPr>
-          <w:rFonts w:cstheme="minorHAnsi"/>
-          <w:sz w:val="20"/>
-          <w:szCs w:val="20"/>
-          <w:lang w:val="es-ES_tradnl"/>
-        </w:rPr>
-        <w:t xml:space="preserve">representación de </w:t>
+          <w:sz w:val="19"/>
+          <w:szCs w:val="19"/>
+          <w:lang w:val="es-ES_tradnl"/>
+        </w:rPr>
+        <w:t xml:space="preserve">actuando en mi condición de representante legal de </w:t>
       </w:r>
       <w:r>
         <w:rPr>
@@ -487,7 +487,16 @@
           <w:szCs w:val="20"/>
           <w:lang w:val="es-ES_tradnl"/>
         </w:rPr>
-        <w:t xml:space="preserve">, con numero de identidad </w:t>
+        <w:t xml:space="preserve">, </w:t>
+      </w:r>
+      <w:r>
+        <w:rPr>
+          <w:rFonts w:cstheme="minorHAnsi"/>
+          <w:sz w:val="19"/>
+          <w:szCs w:val="19"/>
+          <w:lang w:val="es-ES_tradnl"/>
+        </w:rPr>
+        <w:t xml:space="preserve">con documento nacional de identificación número  </w:t>
       </w:r>
       <w:r>
         <w:rPr>
@@ -594,15 +603,6 @@
           <w:szCs w:val="20"/>
           <w:lang w:val="es-ES_tradnl"/>
         </w:rPr>
-        <w:t xml:space="preserve"> con</w:t>
-      </w:r>
-      <w:r>
-        <w:rPr>
-          <w:rFonts w:cstheme="minorHAnsi"/>
-          <w:sz w:val="20"/>
-          <w:szCs w:val="20"/>
-          <w:lang w:val="es-ES_tradnl"/>
-        </w:rPr>
         <w:t xml:space="preserve"> </w:t>
       </w:r>
       <w:r>
@@ -612,7 +612,25 @@
           <w:szCs w:val="20"/>
           <w:lang w:val="es-ES_tradnl"/>
         </w:rPr>
-        <w:t>numero</w:t>
+        <w:t>n</w:t>
+      </w:r>
+      <w:r>
+        <w:rPr>
+          <w:rFonts w:cstheme="minorHAnsi"/>
+          <w:sz w:val="20"/>
+          <w:szCs w:val="20"/>
+          <w:lang w:val="es-ES_tradnl"/>
+        </w:rPr>
+        <w:t>ú</w:t>
+      </w:r>
+      <w:r>
+        <w:rPr>
+          <w:rFonts w:cstheme="minorHAnsi"/>
+          <w:sz w:val="20"/>
+          <w:szCs w:val="20"/>
+          <w:lang w:val="es-ES_tradnl"/>
+        </w:rPr>
+        <w:t>mero</w:t>
       </w:r>
       <w:r>
         <w:rPr>
@@ -729,61 +747,52 @@
       </w:r>
       <w:r>
         <w:rPr>
-          <w:rFonts w:cstheme="minorHAnsi"/>
-          <w:b/>
-          <w:bCs/>
-          <w:sz w:val="20"/>
-          <w:szCs w:val="20"/>
-        </w:rPr>
-        <w:t>COMPRAVENTA  DE UN VEHICULO AUTOMOTOR</w:t>
-      </w:r>
-      <w:r>
-        <w:rPr>
-          <w:rFonts w:cstheme="minorHAnsi"/>
-          <w:sz w:val="20"/>
-          <w:szCs w:val="20"/>
-        </w:rPr>
-        <w:t xml:space="preserve">, que se regirá por las </w:t>
-      </w:r>
-      <w:r>
-        <w:rPr>
-          <w:rFonts w:cstheme="minorHAnsi"/>
-          <w:sz w:val="20"/>
-          <w:szCs w:val="20"/>
-        </w:rPr>
-        <w:t>cláusulas</w:t>
-      </w:r>
-      <w:r>
-        <w:rPr>
-          <w:rFonts w:cstheme="minorHAnsi"/>
-          <w:sz w:val="20"/>
-          <w:szCs w:val="20"/>
-        </w:rPr>
-        <w:t xml:space="preserve"> y </w:t>
-      </w:r>
-      <w:r>
-        <w:rPr>
-          <w:rFonts w:cstheme="minorHAnsi"/>
-          <w:sz w:val="20"/>
-          <w:szCs w:val="20"/>
-        </w:rPr>
-        <w:t>estipulaciones</w:t>
-      </w:r>
-      <w:r>
-        <w:rPr>
-          <w:rFonts w:cstheme="minorHAnsi"/>
-          <w:sz w:val="20"/>
-          <w:szCs w:val="20"/>
-        </w:rPr>
-        <w:t xml:space="preserve"> siguientes : </w:t>
-      </w:r>
-      <w:r>
-        <w:rPr>
-          <w:rFonts w:cstheme="minorHAnsi"/>
-          <w:b/>
-          <w:bCs/>
-          <w:sz w:val="20"/>
-          <w:szCs w:val="20"/>
+          <w:b/>
+          <w:bCs/>
+          <w:sz w:val="19"/>
+          <w:szCs w:val="19"/>
+        </w:rPr>
+        <w:t>COMPRA/VENTA DE UN VEHICULO AUTOMOTOR</w:t>
+      </w:r>
+      <w:r>
+        <w:rPr>
+          <w:rFonts w:cstheme="minorHAnsi"/>
+          <w:sz w:val="19"/>
+          <w:szCs w:val="19"/>
+        </w:rPr>
+        <w:t>,</w:t>
+      </w:r>
+      <w:r>
+        <w:rPr>
+          <w:rFonts w:cstheme="minorHAnsi"/>
+          <w:sz w:val="20"/>
+          <w:szCs w:val="20"/>
+        </w:rPr>
+        <w:t xml:space="preserve"> </w:t>
+      </w:r>
+      <w:r>
+        <w:rPr>
+          <w:rFonts w:cstheme="minorHAnsi"/>
+          <w:sz w:val="19"/>
+          <w:szCs w:val="19"/>
+        </w:rPr>
+        <w:t>el cual  se regirá por las cláusulas y estipulaciones siguientes</w:t>
+      </w:r>
+      <w:r>
+        <w:rPr>
+          <w:rFonts w:cstheme="minorHAnsi"/>
+          <w:sz w:val="20"/>
+          <w:szCs w:val="20"/>
+        </w:rPr>
+        <w:t xml:space="preserve"> : </w:t>
+      </w:r>
+      <w:r>
+        <w:rPr>
+          <w:rFonts w:cstheme="minorHAnsi"/>
+          <w:b/>
+          <w:bCs/>
+          <w:sz w:val="19"/>
+          <w:szCs w:val="19"/>
           <w:u w:val="single"/>
         </w:rPr>
         <w:t>PRIMERA</w:t>
@@ -793,50 +802,18 @@
           <w:rFonts w:cstheme="minorHAnsi"/>
           <w:b/>
           <w:bCs/>
-          <w:sz w:val="20"/>
-          <w:szCs w:val="20"/>
+          <w:sz w:val="19"/>
+          <w:szCs w:val="19"/>
         </w:rPr>
         <w:t>:</w:t>
       </w:r>
       <w:r>
         <w:rPr>
           <w:rFonts w:cstheme="minorHAnsi"/>
-          <w:sz w:val="20"/>
-          <w:szCs w:val="20"/>
-        </w:rPr>
-        <w:t xml:space="preserve"> EL VENDEDOR por medio del presente </w:t>
-      </w:r>
-      <w:r>
-        <w:rPr>
-          <w:rFonts w:cstheme="minorHAnsi"/>
-          <w:sz w:val="20"/>
-          <w:szCs w:val="20"/>
-        </w:rPr>
-        <w:t xml:space="preserve">documento </w:t>
-      </w:r>
-      <w:r>
-        <w:rPr>
-          <w:rFonts w:cstheme="minorHAnsi"/>
-          <w:sz w:val="20"/>
-          <w:szCs w:val="20"/>
-        </w:rPr>
-        <w:t xml:space="preserve">transfiere a título de compraventa al COMPRADOR la propiedad </w:t>
-      </w:r>
-      <w:r>
-        <w:rPr>
-          <w:rFonts w:cstheme="minorHAnsi"/>
-          <w:sz w:val="20"/>
-          <w:szCs w:val="20"/>
-        </w:rPr>
-        <w:t>de un  vehículo con las siguientes características</w:t>
-      </w:r>
-      <w:r>
-        <w:rPr>
-          <w:rFonts w:cstheme="minorHAnsi"/>
-          <w:sz w:val="20"/>
-          <w:szCs w:val="20"/>
-        </w:rPr>
-        <w:t>:</w:t>
+          <w:sz w:val="19"/>
+          <w:szCs w:val="19"/>
+        </w:rPr>
+        <w:t xml:space="preserve"> EL VENDEDOR declara ser dueño y estar en posesión legitima del vehículo descrito a continuación, el cual  por medio del presente documento transfiere a título de compraventa al COMPRADOR el  vehículo con las siguientes características:</w:t>
       </w:r>
     </w:p>
     <w:p>
@@ -851,7 +828,6 @@
           <w:szCs w:val="18"/>
         </w:rPr>
       </w:pPr>
-      <w:proofErr w:type="gramStart"/>
       <w:r>
         <w:rPr>
           <w:rFonts w:cstheme="minorHAnsi"/>
@@ -870,18 +846,7 @@
           <w:sz w:val="18"/>
           <w:szCs w:val="18"/>
         </w:rPr>
-        <w:t>$</w:t>
-      </w:r>
-      <w:proofErr w:type="gramEnd"/>
-      <w:r>
-        <w:rPr>
-          <w:rFonts w:cstheme="minorHAnsi"/>
-          <w:b/>
-          <w:bCs/>
-          <w:sz w:val="18"/>
-          <w:szCs w:val="18"/>
-        </w:rPr>
-        <w:t>{CODIGO_VEHICULO}</w:t>
+        <w:t>${CODIGO_VEHICULO}</w:t>
       </w:r>
     </w:p>
     <w:p>
@@ -1600,33 +1565,15 @@
           <w:sz w:val="20"/>
           <w:szCs w:val="20"/>
         </w:rPr>
-        <w:t xml:space="preserve">EL </w:t>
-      </w:r>
-      <w:proofErr w:type="gramStart"/>
-      <w:r>
-        <w:rPr>
-          <w:rFonts w:cstheme="minorHAnsi"/>
-          <w:sz w:val="20"/>
-          <w:szCs w:val="20"/>
-        </w:rPr>
-        <w:t xml:space="preserve">COMPRADOR </w:t>
-      </w:r>
-      <w:r>
-        <w:rPr>
-          <w:rFonts w:cstheme="minorHAnsi"/>
-          <w:sz w:val="20"/>
-          <w:szCs w:val="20"/>
-        </w:rPr>
-        <w:t xml:space="preserve"> pagar</w:t>
-      </w:r>
-      <w:proofErr w:type="gramEnd"/>
-      <w:r>
-        <w:rPr>
-          <w:rFonts w:cstheme="minorHAnsi"/>
-          <w:sz w:val="20"/>
-          <w:szCs w:val="20"/>
-        </w:rPr>
-        <w:t xml:space="preserve"> el valor restante del vehículo en un periodo </w:t>
+        <w:t xml:space="preserve">EL COMPRADOR </w:t>
+      </w:r>
+      <w:r>
+        <w:rPr>
+          <w:rFonts w:cstheme="minorHAnsi"/>
+          <w:sz w:val="20"/>
+          <w:szCs w:val="20"/>
+        </w:rPr>
+        <w:t xml:space="preserve"> pagar el valor restante del vehículo en un periodo </w:t>
       </w:r>
       <w:r>
         <w:rPr>
@@ -1936,28 +1883,6 @@
           <w:szCs w:val="20"/>
         </w:rPr>
         <w:t xml:space="preserve"> devoluciones de dinero en primas o pago total del </w:t>
-      </w:r>
-    </w:p>
-    <w:p>
-      <w:pPr>
-        <w:tabs>
-          <w:tab w:val="left" w:pos="4761"/>
-        </w:tabs>
-        <w:spacing w:line="360" w:lineRule="auto"/>
-        <w:jc w:val="both"/>
-        <w:rPr>
-          <w:rFonts w:cstheme="minorHAnsi"/>
-          <w:sz w:val="20"/>
-          <w:szCs w:val="20"/>
-        </w:rPr>
-      </w:pPr>
-      <w:r>
-        <w:rPr>
-          <w:rFonts w:cstheme="minorHAnsi"/>
-          <w:sz w:val="20"/>
-          <w:szCs w:val="20"/>
-        </w:rPr>
-        <w:tab/>
       </w:r>
     </w:p>
     <w:p>
@@ -1966,8 +1891,11 @@
         <w:jc w:val="both"/>
         <w:rPr>
           <w:rFonts w:cstheme="minorHAnsi"/>
-          <w:sz w:val="20"/>
-          <w:szCs w:val="20"/>
+          <w:b/>
+          <w:bCs/>
+          <w:sz w:val="20"/>
+          <w:szCs w:val="20"/>
+          <w:lang w:val="es-MX"/>
         </w:rPr>
       </w:pPr>
     </w:p>
@@ -2004,115 +1932,7 @@
           <w:sz w:val="20"/>
           <w:szCs w:val="20"/>
         </w:rPr>
-        <w:t xml:space="preserve"> </w:t>
-      </w:r>
-      <w:proofErr w:type="gramStart"/>
-      <w:r>
-        <w:rPr>
-          <w:rFonts w:cstheme="minorHAnsi"/>
-          <w:sz w:val="20"/>
-          <w:szCs w:val="20"/>
-        </w:rPr>
-        <w:t>horas  de</w:t>
-      </w:r>
-      <w:proofErr w:type="gramEnd"/>
-      <w:r>
-        <w:rPr>
-          <w:rFonts w:cstheme="minorHAnsi"/>
-          <w:sz w:val="20"/>
-          <w:szCs w:val="20"/>
-        </w:rPr>
-        <w:t xml:space="preserve">  </w:t>
-      </w:r>
-      <w:proofErr w:type="gramStart"/>
-      <w:r>
-        <w:rPr>
-          <w:rFonts w:cstheme="minorHAnsi"/>
-          <w:sz w:val="20"/>
-          <w:szCs w:val="20"/>
-        </w:rPr>
-        <w:t>haber  realizado</w:t>
-      </w:r>
-      <w:proofErr w:type="gramEnd"/>
-      <w:r>
-        <w:rPr>
-          <w:rFonts w:cstheme="minorHAnsi"/>
-          <w:sz w:val="20"/>
-          <w:szCs w:val="20"/>
-        </w:rPr>
-        <w:t xml:space="preserve">  </w:t>
-      </w:r>
-      <w:proofErr w:type="gramStart"/>
-      <w:r>
-        <w:rPr>
-          <w:rFonts w:cstheme="minorHAnsi"/>
-          <w:sz w:val="20"/>
-          <w:szCs w:val="20"/>
-        </w:rPr>
-        <w:t>la  transacción</w:t>
-      </w:r>
-      <w:proofErr w:type="gramEnd"/>
-      <w:r>
-        <w:rPr>
-          <w:rFonts w:cstheme="minorHAnsi"/>
-          <w:sz w:val="20"/>
-          <w:szCs w:val="20"/>
-        </w:rPr>
-        <w:t xml:space="preserve">. </w:t>
-      </w:r>
-      <w:proofErr w:type="gramStart"/>
-      <w:r>
-        <w:rPr>
-          <w:rFonts w:cstheme="minorHAnsi"/>
-          <w:sz w:val="20"/>
-          <w:szCs w:val="20"/>
-        </w:rPr>
-        <w:t>No  proceden</w:t>
-      </w:r>
-      <w:proofErr w:type="gramEnd"/>
-      <w:r>
-        <w:rPr>
-          <w:rFonts w:cstheme="minorHAnsi"/>
-          <w:sz w:val="20"/>
-          <w:szCs w:val="20"/>
-        </w:rPr>
-        <w:t xml:space="preserve">  </w:t>
-      </w:r>
-      <w:proofErr w:type="gramStart"/>
-      <w:r>
-        <w:rPr>
-          <w:rFonts w:cstheme="minorHAnsi"/>
-          <w:sz w:val="20"/>
-          <w:szCs w:val="20"/>
-        </w:rPr>
-        <w:t>cambios  de</w:t>
-      </w:r>
-      <w:proofErr w:type="gramEnd"/>
-      <w:r>
-        <w:rPr>
-          <w:rFonts w:cstheme="minorHAnsi"/>
-          <w:sz w:val="20"/>
-          <w:szCs w:val="20"/>
-        </w:rPr>
-        <w:t xml:space="preserve">  </w:t>
-      </w:r>
-      <w:proofErr w:type="gramStart"/>
-      <w:r>
-        <w:rPr>
-          <w:rFonts w:cstheme="minorHAnsi"/>
-          <w:sz w:val="20"/>
-          <w:szCs w:val="20"/>
-        </w:rPr>
-        <w:t>automotores  en</w:t>
-      </w:r>
-      <w:proofErr w:type="gramEnd"/>
-      <w:r>
-        <w:rPr>
-          <w:rFonts w:cstheme="minorHAnsi"/>
-          <w:sz w:val="20"/>
-          <w:szCs w:val="20"/>
-        </w:rPr>
-        <w:t xml:space="preserve"> casos de fallas o </w:t>
+        <w:t xml:space="preserve"> horas  de  haber  realizado  la  transacción. No  proceden  cambios  de  automotores  en casos de fallas o </w:t>
       </w:r>
       <w:r>
         <w:rPr>
@@ -3158,18 +2978,7 @@
                 <w:szCs w:val="20"/>
                 <w:lang w:val="es-MX"/>
               </w:rPr>
-              <w:t>REPRESENTANTE_</w:t>
-            </w:r>
-            <w:proofErr w:type="gramStart"/>
-            <w:r>
-              <w:rPr>
-                <w:rFonts w:cstheme="minorHAnsi"/>
-                <w:b/>
-                <w:sz w:val="20"/>
-                <w:szCs w:val="20"/>
-                <w:lang w:val="es-MX"/>
-              </w:rPr>
-              <w:t>LEGAL</w:t>
+              <w:t>REPRESENTANTE_LEGAL</w:t>
             </w:r>
             <w:r>
               <w:rPr>
@@ -3188,17 +2997,7 @@
                 <w:szCs w:val="18"/>
                 <w:lang w:val="es-ES_tradnl"/>
               </w:rPr>
-              <w:t xml:space="preserve">   </w:t>
-            </w:r>
-            <w:proofErr w:type="gramEnd"/>
-            <w:r>
-              <w:rPr>
-                <w:rFonts w:cstheme="minorHAnsi"/>
-                <w:sz w:val="18"/>
-                <w:szCs w:val="18"/>
-                <w:lang w:val="es-ES_tradnl"/>
-              </w:rPr>
-              <w:t xml:space="preserve">                                       </w:t>
+              <w:t xml:space="preserve">                                          </w:t>
             </w:r>
             <w:r>
               <w:rPr>
@@ -3709,6 +3508,25 @@
           </wp14:sizeRelV>
         </wp:anchor>
       </w:drawing>
+    </w:r>
+    <w:r>
+      <w:t>Código: RE-CS-03</w:t>
+    </w:r>
+  </w:p>
+  <w:p>
+    <w:pPr>
+      <w:pStyle w:val="Encabezado"/>
+    </w:pPr>
+    <w:r>
+      <w:t>Versión: 03</w:t>
+    </w:r>
+  </w:p>
+  <w:p>
+    <w:pPr>
+      <w:pStyle w:val="Encabezado"/>
+    </w:pPr>
+    <w:r>
+      <w:t>{FECHA}</w:t>
     </w:r>
   </w:p>
 </w:hdr>

</xml_diff>